<commit_message>
added to the paper
</commit_message>
<xml_diff>
--- a/docs/Grover.docx
+++ b/docs/Grover.docx
@@ -4,6 +4,7 @@
   <w:body>
     <w:p>
       <w:pPr>
+        <w:spacing w:after="0" w:line="360" w:lineRule="auto"/>
         <w:jc w:val="center"/>
         <w:rPr>
           <w:sz w:val="24"/>
@@ -15,7 +16,194 @@
           <w:sz w:val="24"/>
           <w:szCs w:val="24"/>
         </w:rPr>
-        <w:t>Grover’s Algorithm CPSC 4110</w:t>
+        <w:t>Grover’s</w:t>
+      </w:r>
+      <w:r>
+        <w:rPr>
+          <w:sz w:val="24"/>
+          <w:szCs w:val="24"/>
+        </w:rPr>
+        <w:t xml:space="preserve"> Quantum</w:t>
+      </w:r>
+      <w:r>
+        <w:rPr>
+          <w:sz w:val="24"/>
+          <w:szCs w:val="24"/>
+        </w:rPr>
+        <w:t xml:space="preserve"> Algorithm CPSC 4110</w:t>
+      </w:r>
+    </w:p>
+    <w:p>
+      <w:pPr>
+        <w:spacing w:after="0" w:line="360" w:lineRule="auto"/>
+        <w:jc w:val="center"/>
+        <w:rPr>
+          <w:sz w:val="24"/>
+          <w:szCs w:val="24"/>
+        </w:rPr>
+      </w:pPr>
+      <w:r>
+        <w:rPr>
+          <w:sz w:val="24"/>
+          <w:szCs w:val="24"/>
+        </w:rPr>
+        <w:t xml:space="preserve">By Kiel </w:t>
+      </w:r>
+      <w:proofErr w:type="spellStart"/>
+      <w:r>
+        <w:rPr>
+          <w:sz w:val="24"/>
+          <w:szCs w:val="24"/>
+        </w:rPr>
+        <w:t>Baluyut</w:t>
+      </w:r>
+      <w:proofErr w:type="spellEnd"/>
+      <w:r>
+        <w:rPr>
+          <w:sz w:val="24"/>
+          <w:szCs w:val="24"/>
+        </w:rPr>
+        <w:t xml:space="preserve"> and Jenna McDonnell</w:t>
+      </w:r>
+    </w:p>
+    <w:p>
+      <w:pPr>
+        <w:spacing w:after="0" w:line="360" w:lineRule="auto"/>
+        <w:rPr>
+          <w:sz w:val="24"/>
+          <w:szCs w:val="24"/>
+        </w:rPr>
+      </w:pPr>
+      <w:r>
+        <w:rPr>
+          <w:b/>
+          <w:bCs/>
+          <w:sz w:val="24"/>
+          <w:szCs w:val="24"/>
+        </w:rPr>
+        <w:t>Introduction</w:t>
+      </w:r>
+    </w:p>
+    <w:p>
+      <w:pPr>
+        <w:spacing w:after="0" w:line="360" w:lineRule="auto"/>
+        <w:rPr>
+          <w:sz w:val="24"/>
+          <w:szCs w:val="24"/>
+        </w:rPr>
+      </w:pPr>
+      <w:r>
+        <w:rPr>
+          <w:sz w:val="24"/>
+          <w:szCs w:val="24"/>
+        </w:rPr>
+        <w:t>This project is based on the use of Grover’s quantum algorithm in solving the satisfiability problem. To talk about the algorithm, we first need to discuss the satisfiability problem itself, specifically, Boolean satisfiability.</w:t>
+      </w:r>
+    </w:p>
+    <w:p>
+      <w:pPr>
+        <w:spacing w:after="0" w:line="360" w:lineRule="auto"/>
+        <w:rPr>
+          <w:sz w:val="24"/>
+          <w:szCs w:val="24"/>
+        </w:rPr>
+      </w:pPr>
+    </w:p>
+    <w:p>
+      <w:pPr>
+        <w:spacing w:after="0" w:line="360" w:lineRule="auto"/>
+        <w:rPr>
+          <w:b/>
+          <w:bCs/>
+          <w:sz w:val="24"/>
+          <w:szCs w:val="24"/>
+        </w:rPr>
+      </w:pPr>
+      <w:r>
+        <w:rPr>
+          <w:b/>
+          <w:bCs/>
+          <w:sz w:val="24"/>
+          <w:szCs w:val="24"/>
+        </w:rPr>
+        <w:t>Boolean Satisfiability</w:t>
+      </w:r>
+    </w:p>
+    <w:p>
+      <w:pPr>
+        <w:spacing w:after="0" w:line="360" w:lineRule="auto"/>
+        <w:rPr>
+          <w:sz w:val="24"/>
+          <w:szCs w:val="24"/>
+        </w:rPr>
+      </w:pPr>
+      <w:r>
+        <w:rPr>
+          <w:sz w:val="24"/>
+          <w:szCs w:val="24"/>
+        </w:rPr>
+        <w:t>The Boolean satisfiability problem “asks whether the variables of a given Boolean formula can be consistently replaced by the values TRUE or FALSE in such a way that the formula evaluates to TRUE”</w:t>
+      </w:r>
+      <w:r>
+        <w:rPr>
+          <w:sz w:val="24"/>
+          <w:szCs w:val="24"/>
+        </w:rPr>
+        <w:t xml:space="preserve"> [1]. </w:t>
+      </w:r>
+    </w:p>
+    <w:p>
+      <w:pPr>
+        <w:rPr>
+          <w:sz w:val="24"/>
+          <w:szCs w:val="24"/>
+        </w:rPr>
+      </w:pPr>
+      <w:r>
+        <w:rPr>
+          <w:sz w:val="24"/>
+          <w:szCs w:val="24"/>
+        </w:rPr>
+        <w:br w:type="page"/>
+      </w:r>
+    </w:p>
+    <w:p>
+      <w:pPr>
+        <w:spacing w:after="0" w:line="360" w:lineRule="auto"/>
+        <w:jc w:val="center"/>
+        <w:rPr>
+          <w:sz w:val="24"/>
+          <w:szCs w:val="24"/>
+        </w:rPr>
+      </w:pPr>
+      <w:r>
+        <w:rPr>
+          <w:sz w:val="24"/>
+          <w:szCs w:val="24"/>
+        </w:rPr>
+        <w:lastRenderedPageBreak/>
+        <w:t>References</w:t>
+      </w:r>
+    </w:p>
+    <w:p>
+      <w:pPr>
+        <w:pStyle w:val="ListParagraph"/>
+        <w:numPr>
+          <w:ilvl w:val="0"/>
+          <w:numId w:val="1"/>
+        </w:numPr>
+        <w:spacing w:after="0" w:line="360" w:lineRule="auto"/>
+        <w:rPr>
+          <w:sz w:val="24"/>
+          <w:szCs w:val="24"/>
+        </w:rPr>
+      </w:pPr>
+      <w:r>
+        <w:rPr>
+          <w:sz w:val="24"/>
+          <w:szCs w:val="24"/>
+        </w:rPr>
+        <w:t>https://qiskit.org/textbook/ch-applications/satisfiability-grover.html</w:t>
       </w:r>
     </w:p>
     <w:sectPr>
@@ -26,6 +214,103 @@
     </w:sectPr>
   </w:body>
 </w:document>
+</file>
+
+<file path=word/numbering.xml><?xml version="1.0" encoding="utf-8"?>
+<w:numbering xmlns:wpc="http://schemas.microsoft.com/office/word/2010/wordprocessingCanvas" xmlns:cx="http://schemas.microsoft.com/office/drawing/2014/chartex" xmlns:cx1="http://schemas.microsoft.com/office/drawing/2015/9/8/chartex" xmlns:cx2="http://schemas.microsoft.com/office/drawing/2015/10/21/chartex" xmlns:cx3="http://schemas.microsoft.com/office/drawing/2016/5/9/chartex" xmlns:cx4="http://schemas.microsoft.com/office/drawing/2016/5/10/chartex" xmlns:cx5="http://schemas.microsoft.com/office/drawing/2016/5/11/chartex" xmlns:cx6="http://schemas.microsoft.com/office/drawing/2016/5/12/chartex" xmlns:cx7="http://schemas.microsoft.com/office/drawing/2016/5/13/chartex" xmlns:cx8="http://schemas.microsoft.com/office/drawing/2016/5/14/chartex" xmlns:mc="http://schemas.openxmlformats.org/markup-compatibility/2006" xmlns:aink="http://schemas.microsoft.com/office/drawing/2016/ink" xmlns:am3d="http://schemas.microsoft.com/office/drawing/2017/model3d" xmlns:o="urn:schemas-microsoft-com:office:office" xmlns:r="http://schemas.openxmlformats.org/officeDocument/2006/relationships" xmlns:m="http://schemas.openxmlformats.org/officeDocument/2006/math" xmlns:v="urn:schemas-microsoft-com:vml" xmlns:wp14="http://schemas.microsoft.com/office/word/2010/wordprocessingDrawing" xmlns:wp="http://schemas.openxmlformats.org/drawingml/2006/wordprocessingDrawing" xmlns:w10="urn:schemas-microsoft-com:office:word" xmlns:w="http://schemas.openxmlformats.org/wordprocessingml/2006/main" xmlns:w14="http://schemas.microsoft.com/office/word/2010/wordml" xmlns:w15="http://schemas.microsoft.com/office/word/2012/wordml" xmlns:w16cex="http://schemas.microsoft.com/office/word/2018/wordml/cex" xmlns:w16cid="http://schemas.microsoft.com/office/word/2016/wordml/cid" xmlns:w16="http://schemas.microsoft.com/office/word/2018/wordml" xmlns:w16sdtdh="http://schemas.microsoft.com/office/word/2020/wordml/sdtdatahash" xmlns:w16se="http://schemas.microsoft.com/office/word/2015/wordml/symex" xmlns:wpg="http://schemas.microsoft.com/office/word/2010/wordprocessingGroup" xmlns:wpi="http://schemas.microsoft.com/office/word/2010/wordprocessingInk" xmlns:wne="http://schemas.microsoft.com/office/word/2006/wordml" xmlns:wps="http://schemas.microsoft.com/office/word/2010/wordprocessingShape" mc:Ignorable="w14 w15 w16se w16cid w16 w16cex w16sdtdh wp14">
+  <w:abstractNum w:abstractNumId="0" w15:restartNumberingAfterBreak="0">
+    <w:nsid w:val="25C665CF"/>
+    <w:multiLevelType w:val="hybridMultilevel"/>
+    <w:tmpl w:val="D7AA3DCE"/>
+    <w:lvl w:ilvl="0" w:tplc="1009000F">
+      <w:start w:val="1"/>
+      <w:numFmt w:val="decimal"/>
+      <w:lvlText w:val="%1."/>
+      <w:lvlJc w:val="left"/>
+      <w:pPr>
+        <w:ind w:left="720" w:hanging="360"/>
+      </w:pPr>
+      <w:rPr>
+        <w:rFonts w:hint="default"/>
+      </w:rPr>
+    </w:lvl>
+    <w:lvl w:ilvl="1" w:tplc="10090019" w:tentative="1">
+      <w:start w:val="1"/>
+      <w:numFmt w:val="lowerLetter"/>
+      <w:lvlText w:val="%2."/>
+      <w:lvlJc w:val="left"/>
+      <w:pPr>
+        <w:ind w:left="1440" w:hanging="360"/>
+      </w:pPr>
+    </w:lvl>
+    <w:lvl w:ilvl="2" w:tplc="1009001B" w:tentative="1">
+      <w:start w:val="1"/>
+      <w:numFmt w:val="lowerRoman"/>
+      <w:lvlText w:val="%3."/>
+      <w:lvlJc w:val="right"/>
+      <w:pPr>
+        <w:ind w:left="2160" w:hanging="180"/>
+      </w:pPr>
+    </w:lvl>
+    <w:lvl w:ilvl="3" w:tplc="1009000F" w:tentative="1">
+      <w:start w:val="1"/>
+      <w:numFmt w:val="decimal"/>
+      <w:lvlText w:val="%4."/>
+      <w:lvlJc w:val="left"/>
+      <w:pPr>
+        <w:ind w:left="2880" w:hanging="360"/>
+      </w:pPr>
+    </w:lvl>
+    <w:lvl w:ilvl="4" w:tplc="10090019" w:tentative="1">
+      <w:start w:val="1"/>
+      <w:numFmt w:val="lowerLetter"/>
+      <w:lvlText w:val="%5."/>
+      <w:lvlJc w:val="left"/>
+      <w:pPr>
+        <w:ind w:left="3600" w:hanging="360"/>
+      </w:pPr>
+    </w:lvl>
+    <w:lvl w:ilvl="5" w:tplc="1009001B" w:tentative="1">
+      <w:start w:val="1"/>
+      <w:numFmt w:val="lowerRoman"/>
+      <w:lvlText w:val="%6."/>
+      <w:lvlJc w:val="right"/>
+      <w:pPr>
+        <w:ind w:left="4320" w:hanging="180"/>
+      </w:pPr>
+    </w:lvl>
+    <w:lvl w:ilvl="6" w:tplc="1009000F" w:tentative="1">
+      <w:start w:val="1"/>
+      <w:numFmt w:val="decimal"/>
+      <w:lvlText w:val="%7."/>
+      <w:lvlJc w:val="left"/>
+      <w:pPr>
+        <w:ind w:left="5040" w:hanging="360"/>
+      </w:pPr>
+    </w:lvl>
+    <w:lvl w:ilvl="7" w:tplc="10090019" w:tentative="1">
+      <w:start w:val="1"/>
+      <w:numFmt w:val="lowerLetter"/>
+      <w:lvlText w:val="%8."/>
+      <w:lvlJc w:val="left"/>
+      <w:pPr>
+        <w:ind w:left="5760" w:hanging="360"/>
+      </w:pPr>
+    </w:lvl>
+    <w:lvl w:ilvl="8" w:tplc="1009001B" w:tentative="1">
+      <w:start w:val="1"/>
+      <w:numFmt w:val="lowerRoman"/>
+      <w:lvlText w:val="%9."/>
+      <w:lvlJc w:val="right"/>
+      <w:pPr>
+        <w:ind w:left="6480" w:hanging="180"/>
+      </w:pPr>
+    </w:lvl>
+  </w:abstractNum>
+  <w:num w:numId="1">
+    <w:abstractNumId w:val="0"/>
+  </w:num>
+</w:numbering>
 </file>
 
 <file path=word/styles.xml><?xml version="1.0" encoding="utf-8"?>
@@ -454,6 +739,17 @@
     <w:semiHidden/>
     <w:unhideWhenUsed/>
   </w:style>
+  <w:style w:type="paragraph" w:styleId="ListParagraph">
+    <w:name w:val="List Paragraph"/>
+    <w:basedOn w:val="Normal"/>
+    <w:uiPriority w:val="34"/>
+    <w:qFormat/>
+    <w:rsid w:val="006E4AEE"/>
+    <w:pPr>
+      <w:ind w:left="720"/>
+      <w:contextualSpacing/>
+    </w:pPr>
+  </w:style>
 </w:styles>
 </file>
 

</xml_diff>

<commit_message>
defined satisfiability in the paper with some examples
</commit_message>
<xml_diff>
--- a/docs/Grover.docx
+++ b/docs/Grover.docx
@@ -151,10 +151,1550 @@
         </w:rPr>
         <w:t xml:space="preserve"> [1]. </w:t>
       </w:r>
-    </w:p>
-    <w:p>
-      <w:pPr>
-        <w:rPr>
+      <w:r>
+        <w:rPr>
+          <w:sz w:val="24"/>
+          <w:szCs w:val="24"/>
+        </w:rPr>
+        <w:t>The input in this problem is a Boolean expression that connects multiple clauses (made up of k variables connected by the Boolean OR operator) using the Boolean AND operator. When k = 3, this looks like:</w:t>
+      </w:r>
+    </w:p>
+    <w:p>
+      <w:pPr>
+        <w:spacing w:after="0" w:line="360" w:lineRule="auto"/>
+        <w:rPr>
+          <w:rFonts w:eastAsiaTheme="minorEastAsia"/>
+          <w:sz w:val="24"/>
+          <w:szCs w:val="24"/>
+        </w:rPr>
+      </w:pPr>
+      <m:oMathPara>
+        <m:oMath>
+          <m:r>
+            <w:rPr>
+              <w:rFonts w:ascii="Cambria Math" w:hAnsi="Cambria Math"/>
+              <w:sz w:val="24"/>
+              <w:szCs w:val="24"/>
+            </w:rPr>
+            <m:t>f</m:t>
+          </m:r>
+          <m:d>
+            <m:dPr>
+              <m:ctrlPr>
+                <w:rPr>
+                  <w:rFonts w:ascii="Cambria Math" w:hAnsi="Cambria Math"/>
+                  <w:i/>
+                  <w:sz w:val="24"/>
+                  <w:szCs w:val="24"/>
+                </w:rPr>
+              </m:ctrlPr>
+            </m:dPr>
+            <m:e>
+              <m:sSub>
+                <m:sSubPr>
+                  <m:ctrlPr>
+                    <w:rPr>
+                      <w:rFonts w:ascii="Cambria Math" w:hAnsi="Cambria Math"/>
+                      <w:i/>
+                      <w:sz w:val="24"/>
+                      <w:szCs w:val="24"/>
+                    </w:rPr>
+                  </m:ctrlPr>
+                </m:sSubPr>
+                <m:e>
+                  <m:r>
+                    <w:rPr>
+                      <w:rFonts w:ascii="Cambria Math" w:hAnsi="Cambria Math"/>
+                      <w:sz w:val="24"/>
+                      <w:szCs w:val="24"/>
+                    </w:rPr>
+                    <m:t>v</m:t>
+                  </m:r>
+                </m:e>
+                <m:sub>
+                  <m:r>
+                    <w:rPr>
+                      <w:rFonts w:ascii="Cambria Math" w:hAnsi="Cambria Math"/>
+                      <w:sz w:val="24"/>
+                      <w:szCs w:val="24"/>
+                    </w:rPr>
+                    <m:t>1</m:t>
+                  </m:r>
+                </m:sub>
+              </m:sSub>
+              <m:r>
+                <w:rPr>
+                  <w:rFonts w:ascii="Cambria Math" w:hAnsi="Cambria Math"/>
+                  <w:sz w:val="24"/>
+                  <w:szCs w:val="24"/>
+                </w:rPr>
+                <m:t xml:space="preserve">, </m:t>
+              </m:r>
+              <m:sSub>
+                <m:sSubPr>
+                  <m:ctrlPr>
+                    <w:rPr>
+                      <w:rFonts w:ascii="Cambria Math" w:hAnsi="Cambria Math"/>
+                      <w:i/>
+                      <w:sz w:val="24"/>
+                      <w:szCs w:val="24"/>
+                    </w:rPr>
+                  </m:ctrlPr>
+                </m:sSubPr>
+                <m:e>
+                  <m:r>
+                    <w:rPr>
+                      <w:rFonts w:ascii="Cambria Math" w:hAnsi="Cambria Math"/>
+                      <w:sz w:val="24"/>
+                      <w:szCs w:val="24"/>
+                    </w:rPr>
+                    <m:t>v</m:t>
+                  </m:r>
+                </m:e>
+                <m:sub>
+                  <m:r>
+                    <w:rPr>
+                      <w:rFonts w:ascii="Cambria Math" w:hAnsi="Cambria Math"/>
+                      <w:sz w:val="24"/>
+                      <w:szCs w:val="24"/>
+                    </w:rPr>
+                    <m:t>2</m:t>
+                  </m:r>
+                </m:sub>
+              </m:sSub>
+              <m:r>
+                <w:rPr>
+                  <w:rFonts w:ascii="Cambria Math" w:hAnsi="Cambria Math"/>
+                  <w:sz w:val="24"/>
+                  <w:szCs w:val="24"/>
+                </w:rPr>
+                <m:t xml:space="preserve">, </m:t>
+              </m:r>
+              <m:sSub>
+                <m:sSubPr>
+                  <m:ctrlPr>
+                    <w:rPr>
+                      <w:rFonts w:ascii="Cambria Math" w:hAnsi="Cambria Math"/>
+                      <w:i/>
+                      <w:sz w:val="24"/>
+                      <w:szCs w:val="24"/>
+                    </w:rPr>
+                  </m:ctrlPr>
+                </m:sSubPr>
+                <m:e>
+                  <m:r>
+                    <w:rPr>
+                      <w:rFonts w:ascii="Cambria Math" w:hAnsi="Cambria Math"/>
+                      <w:sz w:val="24"/>
+                      <w:szCs w:val="24"/>
+                    </w:rPr>
+                    <m:t>v</m:t>
+                  </m:r>
+                </m:e>
+                <m:sub>
+                  <m:r>
+                    <w:rPr>
+                      <w:rFonts w:ascii="Cambria Math" w:hAnsi="Cambria Math"/>
+                      <w:sz w:val="24"/>
+                      <w:szCs w:val="24"/>
+                    </w:rPr>
+                    <m:t>3</m:t>
+                  </m:r>
+                </m:sub>
+              </m:sSub>
+            </m:e>
+          </m:d>
+          <m:r>
+            <w:rPr>
+              <w:rFonts w:ascii="Cambria Math" w:hAnsi="Cambria Math"/>
+              <w:sz w:val="24"/>
+              <w:szCs w:val="24"/>
+            </w:rPr>
+            <m:t>=</m:t>
+          </m:r>
+          <m:sSub>
+            <m:sSubPr>
+              <m:ctrlPr>
+                <w:rPr>
+                  <w:rFonts w:ascii="Cambria Math" w:hAnsi="Cambria Math"/>
+                  <w:i/>
+                  <w:sz w:val="24"/>
+                  <w:szCs w:val="24"/>
+                </w:rPr>
+              </m:ctrlPr>
+            </m:sSubPr>
+            <m:e>
+              <m:r>
+                <w:rPr>
+                  <w:rFonts w:ascii="Cambria Math" w:hAnsi="Cambria Math"/>
+                  <w:sz w:val="24"/>
+                  <w:szCs w:val="24"/>
+                </w:rPr>
+                <m:t>clause</m:t>
+              </m:r>
+            </m:e>
+            <m:sub>
+              <m:r>
+                <w:rPr>
+                  <w:rFonts w:ascii="Cambria Math" w:hAnsi="Cambria Math"/>
+                  <w:sz w:val="24"/>
+                  <w:szCs w:val="24"/>
+                </w:rPr>
+                <m:t>1</m:t>
+              </m:r>
+            </m:sub>
+          </m:sSub>
+          <m:r>
+            <w:rPr>
+              <w:rFonts w:ascii="Cambria Math" w:hAnsi="Cambria Math"/>
+              <w:sz w:val="24"/>
+              <w:szCs w:val="24"/>
+            </w:rPr>
+            <m:t xml:space="preserve"> AND </m:t>
+          </m:r>
+          <m:sSub>
+            <m:sSubPr>
+              <m:ctrlPr>
+                <w:rPr>
+                  <w:rFonts w:ascii="Cambria Math" w:hAnsi="Cambria Math"/>
+                  <w:i/>
+                  <w:sz w:val="24"/>
+                  <w:szCs w:val="24"/>
+                </w:rPr>
+              </m:ctrlPr>
+            </m:sSubPr>
+            <m:e>
+              <m:r>
+                <w:rPr>
+                  <w:rFonts w:ascii="Cambria Math" w:hAnsi="Cambria Math"/>
+                  <w:sz w:val="24"/>
+                  <w:szCs w:val="24"/>
+                </w:rPr>
+                <m:t>clause</m:t>
+              </m:r>
+            </m:e>
+            <m:sub>
+              <m:r>
+                <w:rPr>
+                  <w:rFonts w:ascii="Cambria Math" w:hAnsi="Cambria Math"/>
+                  <w:sz w:val="24"/>
+                  <w:szCs w:val="24"/>
+                </w:rPr>
+                <m:t>2</m:t>
+              </m:r>
+            </m:sub>
+          </m:sSub>
+          <m:r>
+            <w:rPr>
+              <w:rFonts w:ascii="Cambria Math" w:hAnsi="Cambria Math"/>
+              <w:sz w:val="24"/>
+              <w:szCs w:val="24"/>
+            </w:rPr>
+            <m:t xml:space="preserve"> AND…AND </m:t>
+          </m:r>
+          <m:sSub>
+            <m:sSubPr>
+              <m:ctrlPr>
+                <w:rPr>
+                  <w:rFonts w:ascii="Cambria Math" w:hAnsi="Cambria Math"/>
+                  <w:i/>
+                  <w:sz w:val="24"/>
+                  <w:szCs w:val="24"/>
+                </w:rPr>
+              </m:ctrlPr>
+            </m:sSubPr>
+            <m:e>
+              <m:r>
+                <w:rPr>
+                  <w:rFonts w:ascii="Cambria Math" w:hAnsi="Cambria Math"/>
+                  <w:sz w:val="24"/>
+                  <w:szCs w:val="24"/>
+                </w:rPr>
+                <m:t>clause</m:t>
+              </m:r>
+            </m:e>
+            <m:sub>
+              <m:r>
+                <w:rPr>
+                  <w:rFonts w:ascii="Cambria Math" w:hAnsi="Cambria Math"/>
+                  <w:sz w:val="24"/>
+                  <w:szCs w:val="24"/>
+                </w:rPr>
+                <m:t>n</m:t>
+              </m:r>
+            </m:sub>
+          </m:sSub>
+        </m:oMath>
+      </m:oMathPara>
+    </w:p>
+    <w:p>
+      <w:pPr>
+        <w:spacing w:after="0" w:line="360" w:lineRule="auto"/>
+        <w:rPr>
+          <w:rFonts w:eastAsiaTheme="minorEastAsia"/>
+          <w:sz w:val="24"/>
+          <w:szCs w:val="24"/>
+        </w:rPr>
+      </w:pPr>
+      <w:r>
+        <w:rPr>
+          <w:rFonts w:eastAsiaTheme="minorEastAsia"/>
+          <w:sz w:val="24"/>
+          <w:szCs w:val="24"/>
+        </w:rPr>
+        <w:t>where n is the number of clauses</w:t>
+      </w:r>
+      <w:r>
+        <w:rPr>
+          <w:rFonts w:eastAsiaTheme="minorEastAsia"/>
+          <w:sz w:val="24"/>
+          <w:szCs w:val="24"/>
+        </w:rPr>
+        <w:t>,</w:t>
+      </w:r>
+      <w:r>
+        <w:rPr>
+          <w:rFonts w:eastAsiaTheme="minorEastAsia"/>
+          <w:sz w:val="24"/>
+          <w:szCs w:val="24"/>
+        </w:rPr>
+        <w:t xml:space="preserve"> and each clause looks like some variation of</w:t>
+      </w:r>
+      <w:r>
+        <w:rPr>
+          <w:rFonts w:eastAsiaTheme="minorEastAsia"/>
+          <w:sz w:val="24"/>
+          <w:szCs w:val="24"/>
+        </w:rPr>
+        <w:t>:</w:t>
+      </w:r>
+    </w:p>
+    <w:p>
+      <w:pPr>
+        <w:spacing w:after="0" w:line="360" w:lineRule="auto"/>
+        <w:rPr>
+          <w:rFonts w:eastAsiaTheme="minorEastAsia"/>
+          <w:sz w:val="24"/>
+          <w:szCs w:val="24"/>
+        </w:rPr>
+      </w:pPr>
+      <m:oMathPara>
+        <m:oMath>
+          <m:r>
+            <w:rPr>
+              <w:rFonts w:ascii="Cambria Math" w:hAnsi="Cambria Math"/>
+              <w:sz w:val="24"/>
+              <w:szCs w:val="24"/>
+            </w:rPr>
+            <m:t>(</m:t>
+          </m:r>
+          <m:sSub>
+            <m:sSubPr>
+              <m:ctrlPr>
+                <w:rPr>
+                  <w:rFonts w:ascii="Cambria Math" w:hAnsi="Cambria Math"/>
+                  <w:i/>
+                  <w:sz w:val="24"/>
+                  <w:szCs w:val="24"/>
+                </w:rPr>
+              </m:ctrlPr>
+            </m:sSubPr>
+            <m:e>
+              <m:r>
+                <w:rPr>
+                  <w:rFonts w:ascii="Cambria Math" w:hAnsi="Cambria Math"/>
+                  <w:sz w:val="24"/>
+                  <w:szCs w:val="24"/>
+                </w:rPr>
+                <m:t>v</m:t>
+              </m:r>
+            </m:e>
+            <m:sub>
+              <m:r>
+                <w:rPr>
+                  <w:rFonts w:ascii="Cambria Math" w:hAnsi="Cambria Math"/>
+                  <w:sz w:val="24"/>
+                  <w:szCs w:val="24"/>
+                </w:rPr>
+                <m:t>1</m:t>
+              </m:r>
+            </m:sub>
+          </m:sSub>
+          <m:r>
+            <w:rPr>
+              <w:rFonts w:ascii="Cambria Math" w:hAnsi="Cambria Math"/>
+              <w:sz w:val="24"/>
+              <w:szCs w:val="24"/>
+            </w:rPr>
+            <m:t xml:space="preserve"> OR </m:t>
+          </m:r>
+          <m:sSub>
+            <m:sSubPr>
+              <m:ctrlPr>
+                <w:rPr>
+                  <w:rFonts w:ascii="Cambria Math" w:hAnsi="Cambria Math"/>
+                  <w:i/>
+                  <w:sz w:val="24"/>
+                  <w:szCs w:val="24"/>
+                </w:rPr>
+              </m:ctrlPr>
+            </m:sSubPr>
+            <m:e>
+              <m:r>
+                <w:rPr>
+                  <w:rFonts w:ascii="Cambria Math" w:hAnsi="Cambria Math"/>
+                  <w:sz w:val="24"/>
+                  <w:szCs w:val="24"/>
+                </w:rPr>
+                <m:t>v</m:t>
+              </m:r>
+            </m:e>
+            <m:sub>
+              <m:r>
+                <w:rPr>
+                  <w:rFonts w:ascii="Cambria Math" w:hAnsi="Cambria Math"/>
+                  <w:sz w:val="24"/>
+                  <w:szCs w:val="24"/>
+                </w:rPr>
+                <m:t>2</m:t>
+              </m:r>
+            </m:sub>
+          </m:sSub>
+          <m:r>
+            <w:rPr>
+              <w:rFonts w:ascii="Cambria Math" w:hAnsi="Cambria Math"/>
+              <w:sz w:val="24"/>
+              <w:szCs w:val="24"/>
+            </w:rPr>
+            <m:t xml:space="preserve"> OR </m:t>
+          </m:r>
+          <m:sSub>
+            <m:sSubPr>
+              <m:ctrlPr>
+                <w:rPr>
+                  <w:rFonts w:ascii="Cambria Math" w:hAnsi="Cambria Math"/>
+                  <w:i/>
+                  <w:sz w:val="24"/>
+                  <w:szCs w:val="24"/>
+                </w:rPr>
+              </m:ctrlPr>
+            </m:sSubPr>
+            <m:e>
+              <m:r>
+                <w:rPr>
+                  <w:rFonts w:ascii="Cambria Math" w:hAnsi="Cambria Math"/>
+                  <w:sz w:val="24"/>
+                  <w:szCs w:val="24"/>
+                </w:rPr>
+                <m:t>v</m:t>
+              </m:r>
+            </m:e>
+            <m:sub>
+              <m:r>
+                <w:rPr>
+                  <w:rFonts w:ascii="Cambria Math" w:hAnsi="Cambria Math"/>
+                  <w:sz w:val="24"/>
+                  <w:szCs w:val="24"/>
+                </w:rPr>
+                <m:t>3</m:t>
+              </m:r>
+            </m:sub>
+          </m:sSub>
+          <m:r>
+            <w:rPr>
+              <w:rFonts w:ascii="Cambria Math" w:hAnsi="Cambria Math"/>
+              <w:sz w:val="24"/>
+              <w:szCs w:val="24"/>
+            </w:rPr>
+            <m:t>)</m:t>
+          </m:r>
+        </m:oMath>
+      </m:oMathPara>
+    </w:p>
+    <w:p>
+      <w:pPr>
+        <w:spacing w:after="0" w:line="360" w:lineRule="auto"/>
+        <w:rPr>
+          <w:rFonts w:eastAsiaTheme="minorEastAsia"/>
+          <w:sz w:val="24"/>
+          <w:szCs w:val="24"/>
+        </w:rPr>
+      </w:pPr>
+      <w:r>
+        <w:rPr>
+          <w:rFonts w:eastAsiaTheme="minorEastAsia"/>
+          <w:sz w:val="24"/>
+          <w:szCs w:val="24"/>
+        </w:rPr>
+        <w:t>the variation being that each of the k variables can be as written v or NOT v (</w:t>
+      </w:r>
+      <m:oMath>
+        <m:r>
+          <w:rPr>
+            <w:rFonts w:ascii="Cambria Math" w:eastAsiaTheme="minorEastAsia" w:hAnsi="Cambria Math"/>
+            <w:sz w:val="24"/>
+            <w:szCs w:val="24"/>
+          </w:rPr>
+          <m:t>¬v)</m:t>
+        </m:r>
+      </m:oMath>
+      <w:r>
+        <w:rPr>
+          <w:rFonts w:eastAsiaTheme="minorEastAsia"/>
+          <w:sz w:val="24"/>
+          <w:szCs w:val="24"/>
+        </w:rPr>
+        <w:t>, using the Bool</w:t>
+      </w:r>
+      <w:proofErr w:type="spellStart"/>
+      <w:r>
+        <w:rPr>
+          <w:rFonts w:eastAsiaTheme="minorEastAsia"/>
+          <w:sz w:val="24"/>
+          <w:szCs w:val="24"/>
+        </w:rPr>
+        <w:t>ean</w:t>
+      </w:r>
+      <w:proofErr w:type="spellEnd"/>
+      <w:r>
+        <w:rPr>
+          <w:rFonts w:eastAsiaTheme="minorEastAsia"/>
+          <w:sz w:val="24"/>
+          <w:szCs w:val="24"/>
+        </w:rPr>
+        <w:t xml:space="preserve"> not operator. This is important because this sets each of the variables to TRUE or FALSE, giving us a string of Boolean values combined using OR. Let’s look at an example of the Boolean satisfiability along with one solution and one non-solution to the problem:</w:t>
+      </w:r>
+    </w:p>
+    <w:p>
+      <w:pPr>
+        <w:spacing w:after="0" w:line="360" w:lineRule="auto"/>
+        <w:rPr>
+          <w:rFonts w:eastAsiaTheme="minorEastAsia"/>
+          <w:sz w:val="24"/>
+          <w:szCs w:val="24"/>
+        </w:rPr>
+      </w:pPr>
+      <m:oMathPara>
+        <m:oMath>
+          <m:r>
+            <w:rPr>
+              <w:rFonts w:ascii="Cambria Math" w:eastAsiaTheme="minorEastAsia" w:hAnsi="Cambria Math"/>
+              <w:sz w:val="24"/>
+              <w:szCs w:val="24"/>
+            </w:rPr>
+            <m:t>f</m:t>
+          </m:r>
+          <m:d>
+            <m:dPr>
+              <m:ctrlPr>
+                <w:rPr>
+                  <w:rFonts w:ascii="Cambria Math" w:eastAsiaTheme="minorEastAsia" w:hAnsi="Cambria Math"/>
+                  <w:i/>
+                  <w:sz w:val="24"/>
+                  <w:szCs w:val="24"/>
+                </w:rPr>
+              </m:ctrlPr>
+            </m:dPr>
+            <m:e>
+              <m:sSub>
+                <m:sSubPr>
+                  <m:ctrlPr>
+                    <w:rPr>
+                      <w:rFonts w:ascii="Cambria Math" w:eastAsiaTheme="minorEastAsia" w:hAnsi="Cambria Math"/>
+                      <w:i/>
+                      <w:sz w:val="24"/>
+                      <w:szCs w:val="24"/>
+                    </w:rPr>
+                  </m:ctrlPr>
+                </m:sSubPr>
+                <m:e>
+                  <m:r>
+                    <w:rPr>
+                      <w:rFonts w:ascii="Cambria Math" w:eastAsiaTheme="minorEastAsia" w:hAnsi="Cambria Math"/>
+                      <w:sz w:val="24"/>
+                      <w:szCs w:val="24"/>
+                    </w:rPr>
+                    <m:t>v</m:t>
+                  </m:r>
+                </m:e>
+                <m:sub>
+                  <m:r>
+                    <w:rPr>
+                      <w:rFonts w:ascii="Cambria Math" w:eastAsiaTheme="minorEastAsia" w:hAnsi="Cambria Math"/>
+                      <w:sz w:val="24"/>
+                      <w:szCs w:val="24"/>
+                    </w:rPr>
+                    <m:t>1</m:t>
+                  </m:r>
+                </m:sub>
+              </m:sSub>
+              <m:r>
+                <w:rPr>
+                  <w:rFonts w:ascii="Cambria Math" w:eastAsiaTheme="minorEastAsia" w:hAnsi="Cambria Math"/>
+                  <w:sz w:val="24"/>
+                  <w:szCs w:val="24"/>
+                </w:rPr>
+                <m:t xml:space="preserve">, </m:t>
+              </m:r>
+              <m:sSub>
+                <m:sSubPr>
+                  <m:ctrlPr>
+                    <w:rPr>
+                      <w:rFonts w:ascii="Cambria Math" w:eastAsiaTheme="minorEastAsia" w:hAnsi="Cambria Math"/>
+                      <w:i/>
+                      <w:sz w:val="24"/>
+                      <w:szCs w:val="24"/>
+                    </w:rPr>
+                  </m:ctrlPr>
+                </m:sSubPr>
+                <m:e>
+                  <m:r>
+                    <w:rPr>
+                      <w:rFonts w:ascii="Cambria Math" w:eastAsiaTheme="minorEastAsia" w:hAnsi="Cambria Math"/>
+                      <w:sz w:val="24"/>
+                      <w:szCs w:val="24"/>
+                    </w:rPr>
+                    <m:t>v</m:t>
+                  </m:r>
+                </m:e>
+                <m:sub>
+                  <m:r>
+                    <w:rPr>
+                      <w:rFonts w:ascii="Cambria Math" w:eastAsiaTheme="minorEastAsia" w:hAnsi="Cambria Math"/>
+                      <w:sz w:val="24"/>
+                      <w:szCs w:val="24"/>
+                    </w:rPr>
+                    <m:t>2</m:t>
+                  </m:r>
+                </m:sub>
+              </m:sSub>
+            </m:e>
+          </m:d>
+          <m:r>
+            <w:rPr>
+              <w:rFonts w:ascii="Cambria Math" w:eastAsiaTheme="minorEastAsia" w:hAnsi="Cambria Math"/>
+              <w:sz w:val="24"/>
+              <w:szCs w:val="24"/>
+            </w:rPr>
+            <m:t>=</m:t>
+          </m:r>
+          <m:d>
+            <m:dPr>
+              <m:ctrlPr>
+                <w:rPr>
+                  <w:rFonts w:ascii="Cambria Math" w:eastAsiaTheme="minorEastAsia" w:hAnsi="Cambria Math"/>
+                  <w:i/>
+                  <w:sz w:val="24"/>
+                  <w:szCs w:val="24"/>
+                </w:rPr>
+              </m:ctrlPr>
+            </m:dPr>
+            <m:e>
+              <m:r>
+                <w:rPr>
+                  <w:rFonts w:ascii="Cambria Math" w:eastAsiaTheme="minorEastAsia" w:hAnsi="Cambria Math"/>
+                  <w:sz w:val="24"/>
+                  <w:szCs w:val="24"/>
+                </w:rPr>
+                <m:t>¬</m:t>
+              </m:r>
+              <m:sSub>
+                <m:sSubPr>
+                  <m:ctrlPr>
+                    <w:rPr>
+                      <w:rFonts w:ascii="Cambria Math" w:eastAsiaTheme="minorEastAsia" w:hAnsi="Cambria Math"/>
+                      <w:i/>
+                      <w:sz w:val="24"/>
+                      <w:szCs w:val="24"/>
+                    </w:rPr>
+                  </m:ctrlPr>
+                </m:sSubPr>
+                <m:e>
+                  <m:r>
+                    <w:rPr>
+                      <w:rFonts w:ascii="Cambria Math" w:eastAsiaTheme="minorEastAsia" w:hAnsi="Cambria Math"/>
+                      <w:sz w:val="24"/>
+                      <w:szCs w:val="24"/>
+                    </w:rPr>
+                    <m:t>v</m:t>
+                  </m:r>
+                </m:e>
+                <m:sub>
+                  <m:r>
+                    <w:rPr>
+                      <w:rFonts w:ascii="Cambria Math" w:eastAsiaTheme="minorEastAsia" w:hAnsi="Cambria Math"/>
+                      <w:sz w:val="24"/>
+                      <w:szCs w:val="24"/>
+                    </w:rPr>
+                    <m:t>1</m:t>
+                  </m:r>
+                </m:sub>
+              </m:sSub>
+              <m:r>
+                <w:rPr>
+                  <w:rFonts w:ascii="Cambria Math" w:eastAsiaTheme="minorEastAsia" w:hAnsi="Cambria Math"/>
+                  <w:sz w:val="24"/>
+                  <w:szCs w:val="24"/>
+                </w:rPr>
+                <m:t xml:space="preserve"> OR </m:t>
+              </m:r>
+              <m:sSub>
+                <m:sSubPr>
+                  <m:ctrlPr>
+                    <w:rPr>
+                      <w:rFonts w:ascii="Cambria Math" w:eastAsiaTheme="minorEastAsia" w:hAnsi="Cambria Math"/>
+                      <w:i/>
+                      <w:sz w:val="24"/>
+                      <w:szCs w:val="24"/>
+                    </w:rPr>
+                  </m:ctrlPr>
+                </m:sSubPr>
+                <m:e>
+                  <m:r>
+                    <w:rPr>
+                      <w:rFonts w:ascii="Cambria Math" w:eastAsiaTheme="minorEastAsia" w:hAnsi="Cambria Math"/>
+                      <w:sz w:val="24"/>
+                      <w:szCs w:val="24"/>
+                    </w:rPr>
+                    <m:t>v</m:t>
+                  </m:r>
+                </m:e>
+                <m:sub>
+                  <m:r>
+                    <w:rPr>
+                      <w:rFonts w:ascii="Cambria Math" w:eastAsiaTheme="minorEastAsia" w:hAnsi="Cambria Math"/>
+                      <w:sz w:val="24"/>
+                      <w:szCs w:val="24"/>
+                    </w:rPr>
+                    <m:t>2</m:t>
+                  </m:r>
+                </m:sub>
+              </m:sSub>
+            </m:e>
+          </m:d>
+          <m:r>
+            <w:rPr>
+              <w:rFonts w:ascii="Cambria Math" w:eastAsiaTheme="minorEastAsia" w:hAnsi="Cambria Math"/>
+              <w:sz w:val="24"/>
+              <w:szCs w:val="24"/>
+            </w:rPr>
+            <m:t xml:space="preserve"> AND (</m:t>
+          </m:r>
+          <m:sSub>
+            <m:sSubPr>
+              <m:ctrlPr>
+                <w:rPr>
+                  <w:rFonts w:ascii="Cambria Math" w:eastAsiaTheme="minorEastAsia" w:hAnsi="Cambria Math"/>
+                  <w:i/>
+                  <w:sz w:val="24"/>
+                  <w:szCs w:val="24"/>
+                </w:rPr>
+              </m:ctrlPr>
+            </m:sSubPr>
+            <m:e>
+              <m:r>
+                <w:rPr>
+                  <w:rFonts w:ascii="Cambria Math" w:eastAsiaTheme="minorEastAsia" w:hAnsi="Cambria Math"/>
+                  <w:sz w:val="24"/>
+                  <w:szCs w:val="24"/>
+                </w:rPr>
+                <m:t>v</m:t>
+              </m:r>
+            </m:e>
+            <m:sub>
+              <m:r>
+                <w:rPr>
+                  <w:rFonts w:ascii="Cambria Math" w:eastAsiaTheme="minorEastAsia" w:hAnsi="Cambria Math"/>
+                  <w:sz w:val="24"/>
+                  <w:szCs w:val="24"/>
+                </w:rPr>
+                <m:t>1</m:t>
+              </m:r>
+            </m:sub>
+          </m:sSub>
+          <m:r>
+            <w:rPr>
+              <w:rFonts w:ascii="Cambria Math" w:eastAsiaTheme="minorEastAsia" w:hAnsi="Cambria Math"/>
+              <w:sz w:val="24"/>
+              <w:szCs w:val="24"/>
+            </w:rPr>
+            <m:t xml:space="preserve"> OR ¬</m:t>
+          </m:r>
+          <m:sSub>
+            <m:sSubPr>
+              <m:ctrlPr>
+                <w:rPr>
+                  <w:rFonts w:ascii="Cambria Math" w:eastAsiaTheme="minorEastAsia" w:hAnsi="Cambria Math"/>
+                  <w:i/>
+                  <w:sz w:val="24"/>
+                  <w:szCs w:val="24"/>
+                </w:rPr>
+              </m:ctrlPr>
+            </m:sSubPr>
+            <m:e>
+              <m:r>
+                <w:rPr>
+                  <w:rFonts w:ascii="Cambria Math" w:eastAsiaTheme="minorEastAsia" w:hAnsi="Cambria Math"/>
+                  <w:sz w:val="24"/>
+                  <w:szCs w:val="24"/>
+                </w:rPr>
+                <m:t>v</m:t>
+              </m:r>
+            </m:e>
+            <m:sub>
+              <m:r>
+                <w:rPr>
+                  <w:rFonts w:ascii="Cambria Math" w:eastAsiaTheme="minorEastAsia" w:hAnsi="Cambria Math"/>
+                  <w:sz w:val="24"/>
+                  <w:szCs w:val="24"/>
+                </w:rPr>
+                <m:t>2</m:t>
+              </m:r>
+            </m:sub>
+          </m:sSub>
+          <m:r>
+            <w:rPr>
+              <w:rFonts w:ascii="Cambria Math" w:eastAsiaTheme="minorEastAsia" w:hAnsi="Cambria Math"/>
+              <w:sz w:val="24"/>
+              <w:szCs w:val="24"/>
+            </w:rPr>
+            <m:t>)</m:t>
+          </m:r>
+        </m:oMath>
+      </m:oMathPara>
+    </w:p>
+    <w:p>
+      <w:pPr>
+        <w:rPr>
+          <w:sz w:val="24"/>
+          <w:szCs w:val="24"/>
+        </w:rPr>
+      </w:pPr>
+      <w:r>
+        <w:rPr>
+          <w:sz w:val="24"/>
+          <w:szCs w:val="24"/>
+        </w:rPr>
+        <w:t xml:space="preserve">In this case, we see that </w:t>
+      </w:r>
+      <m:oMath>
+        <m:sSub>
+          <m:sSubPr>
+            <m:ctrlPr>
+              <w:rPr>
+                <w:rFonts w:ascii="Cambria Math" w:hAnsi="Cambria Math"/>
+                <w:i/>
+                <w:sz w:val="24"/>
+                <w:szCs w:val="24"/>
+              </w:rPr>
+            </m:ctrlPr>
+          </m:sSubPr>
+          <m:e>
+            <m:r>
+              <w:rPr>
+                <w:rFonts w:ascii="Cambria Math" w:hAnsi="Cambria Math"/>
+                <w:sz w:val="24"/>
+                <w:szCs w:val="24"/>
+              </w:rPr>
+              <m:t>v</m:t>
+            </m:r>
+          </m:e>
+          <m:sub>
+            <m:r>
+              <w:rPr>
+                <w:rFonts w:ascii="Cambria Math" w:hAnsi="Cambria Math"/>
+                <w:sz w:val="24"/>
+                <w:szCs w:val="24"/>
+              </w:rPr>
+              <m:t>1</m:t>
+            </m:r>
+          </m:sub>
+        </m:sSub>
+        <m:r>
+          <w:rPr>
+            <w:rFonts w:ascii="Cambria Math" w:hAnsi="Cambria Math"/>
+            <w:sz w:val="24"/>
+            <w:szCs w:val="24"/>
+          </w:rPr>
+          <m:t xml:space="preserve">=1, </m:t>
+        </m:r>
+        <m:sSub>
+          <m:sSubPr>
+            <m:ctrlPr>
+              <w:rPr>
+                <w:rFonts w:ascii="Cambria Math" w:hAnsi="Cambria Math"/>
+                <w:i/>
+                <w:sz w:val="24"/>
+                <w:szCs w:val="24"/>
+              </w:rPr>
+            </m:ctrlPr>
+          </m:sSubPr>
+          <m:e>
+            <m:r>
+              <w:rPr>
+                <w:rFonts w:ascii="Cambria Math" w:hAnsi="Cambria Math"/>
+                <w:sz w:val="24"/>
+                <w:szCs w:val="24"/>
+              </w:rPr>
+              <m:t>v</m:t>
+            </m:r>
+          </m:e>
+          <m:sub>
+            <m:r>
+              <w:rPr>
+                <w:rFonts w:ascii="Cambria Math" w:hAnsi="Cambria Math"/>
+                <w:sz w:val="24"/>
+                <w:szCs w:val="24"/>
+              </w:rPr>
+              <m:t>2</m:t>
+            </m:r>
+          </m:sub>
+        </m:sSub>
+        <m:r>
+          <w:rPr>
+            <w:rFonts w:ascii="Cambria Math" w:hAnsi="Cambria Math"/>
+            <w:sz w:val="24"/>
+            <w:szCs w:val="24"/>
+          </w:rPr>
+          <m:t>=1</m:t>
+        </m:r>
+      </m:oMath>
+      <w:r>
+        <w:rPr>
+          <w:sz w:val="24"/>
+          <w:szCs w:val="24"/>
+        </w:rPr>
+        <w:t xml:space="preserve"> is a solution because:</w:t>
+      </w:r>
+    </w:p>
+    <w:p>
+      <w:pPr>
+        <w:rPr>
+          <w:rFonts w:eastAsiaTheme="minorEastAsia"/>
+          <w:sz w:val="24"/>
+          <w:szCs w:val="24"/>
+        </w:rPr>
+      </w:pPr>
+      <m:oMathPara>
+        <m:oMath>
+          <m:r>
+            <w:rPr>
+              <w:rFonts w:ascii="Cambria Math" w:hAnsi="Cambria Math"/>
+              <w:sz w:val="24"/>
+              <w:szCs w:val="24"/>
+            </w:rPr>
+            <m:t>f</m:t>
+          </m:r>
+          <m:d>
+            <m:dPr>
+              <m:ctrlPr>
+                <w:rPr>
+                  <w:rFonts w:ascii="Cambria Math" w:hAnsi="Cambria Math"/>
+                  <w:i/>
+                  <w:sz w:val="24"/>
+                  <w:szCs w:val="24"/>
+                </w:rPr>
+              </m:ctrlPr>
+            </m:dPr>
+            <m:e>
+              <m:r>
+                <w:rPr>
+                  <w:rFonts w:ascii="Cambria Math" w:hAnsi="Cambria Math"/>
+                  <w:sz w:val="24"/>
+                  <w:szCs w:val="24"/>
+                </w:rPr>
+                <m:t>1, 1</m:t>
+              </m:r>
+            </m:e>
+          </m:d>
+          <m:r>
+            <w:rPr>
+              <w:rFonts w:ascii="Cambria Math" w:hAnsi="Cambria Math"/>
+              <w:sz w:val="24"/>
+              <w:szCs w:val="24"/>
+            </w:rPr>
+            <m:t>=</m:t>
+          </m:r>
+          <m:d>
+            <m:dPr>
+              <m:ctrlPr>
+                <w:rPr>
+                  <w:rFonts w:ascii="Cambria Math" w:hAnsi="Cambria Math"/>
+                  <w:i/>
+                  <w:sz w:val="24"/>
+                  <w:szCs w:val="24"/>
+                </w:rPr>
+              </m:ctrlPr>
+            </m:dPr>
+            <m:e>
+              <m:r>
+                <w:rPr>
+                  <w:rFonts w:ascii="Cambria Math" w:hAnsi="Cambria Math"/>
+                  <w:sz w:val="24"/>
+                  <w:szCs w:val="24"/>
+                </w:rPr>
+                <m:t>¬1 OR 1</m:t>
+              </m:r>
+            </m:e>
+          </m:d>
+          <m:r>
+            <w:rPr>
+              <w:rFonts w:ascii="Cambria Math" w:hAnsi="Cambria Math"/>
+              <w:sz w:val="24"/>
+              <w:szCs w:val="24"/>
+            </w:rPr>
+            <m:t xml:space="preserve"> AND </m:t>
+          </m:r>
+          <m:d>
+            <m:dPr>
+              <m:ctrlPr>
+                <w:rPr>
+                  <w:rFonts w:ascii="Cambria Math" w:hAnsi="Cambria Math"/>
+                  <w:i/>
+                  <w:sz w:val="24"/>
+                  <w:szCs w:val="24"/>
+                </w:rPr>
+              </m:ctrlPr>
+            </m:dPr>
+            <m:e>
+              <m:r>
+                <w:rPr>
+                  <w:rFonts w:ascii="Cambria Math" w:hAnsi="Cambria Math"/>
+                  <w:sz w:val="24"/>
+                  <w:szCs w:val="24"/>
+                </w:rPr>
+                <m:t>1 OR ¬1</m:t>
+              </m:r>
+            </m:e>
+          </m:d>
+        </m:oMath>
+      </m:oMathPara>
+    </w:p>
+    <w:p>
+      <w:pPr>
+        <w:ind w:left="426"/>
+        <w:rPr>
+          <w:rFonts w:eastAsiaTheme="minorEastAsia"/>
+          <w:sz w:val="24"/>
+          <w:szCs w:val="24"/>
+        </w:rPr>
+      </w:pPr>
+      <m:oMathPara>
+        <m:oMath>
+          <m:r>
+            <w:rPr>
+              <w:rFonts w:ascii="Cambria Math" w:hAnsi="Cambria Math"/>
+              <w:sz w:val="24"/>
+              <w:szCs w:val="24"/>
+            </w:rPr>
+            <m:t>=</m:t>
+          </m:r>
+          <m:d>
+            <m:dPr>
+              <m:ctrlPr>
+                <w:rPr>
+                  <w:rFonts w:ascii="Cambria Math" w:hAnsi="Cambria Math"/>
+                  <w:i/>
+                  <w:sz w:val="24"/>
+                  <w:szCs w:val="24"/>
+                </w:rPr>
+              </m:ctrlPr>
+            </m:dPr>
+            <m:e>
+              <m:r>
+                <w:rPr>
+                  <w:rFonts w:ascii="Cambria Math" w:hAnsi="Cambria Math"/>
+                  <w:sz w:val="24"/>
+                  <w:szCs w:val="24"/>
+                </w:rPr>
+                <m:t>0 OR 1</m:t>
+              </m:r>
+            </m:e>
+          </m:d>
+          <m:r>
+            <w:rPr>
+              <w:rFonts w:ascii="Cambria Math" w:hAnsi="Cambria Math"/>
+              <w:sz w:val="24"/>
+              <w:szCs w:val="24"/>
+            </w:rPr>
+            <m:t xml:space="preserve"> AND (1 OR 0)</m:t>
+          </m:r>
+        </m:oMath>
+      </m:oMathPara>
+    </w:p>
+    <w:p>
+      <w:pPr>
+        <w:ind w:left="-993" w:firstLine="1419"/>
+        <w:rPr>
+          <w:rFonts w:eastAsiaTheme="minorEastAsia"/>
+          <w:sz w:val="24"/>
+          <w:szCs w:val="24"/>
+        </w:rPr>
+      </w:pPr>
+      <m:oMathPara>
+        <m:oMath>
+          <m:r>
+            <w:rPr>
+              <w:rFonts w:ascii="Cambria Math" w:hAnsi="Cambria Math"/>
+              <w:sz w:val="24"/>
+              <w:szCs w:val="24"/>
+            </w:rPr>
+            <m:t>=1 AND 1</m:t>
+          </m:r>
+        </m:oMath>
+      </m:oMathPara>
+    </w:p>
+    <w:p>
+      <w:pPr>
+        <w:ind w:firstLine="3544"/>
+        <w:rPr>
+          <w:rFonts w:eastAsiaTheme="minorEastAsia"/>
+          <w:sz w:val="24"/>
+          <w:szCs w:val="24"/>
+        </w:rPr>
+      </w:pPr>
+      <m:oMathPara>
+        <m:oMath>
+          <m:r>
+            <w:rPr>
+              <w:rFonts w:ascii="Cambria Math" w:hAnsi="Cambria Math"/>
+              <w:sz w:val="24"/>
+              <w:szCs w:val="24"/>
+            </w:rPr>
+            <m:t>=1=TRUE</m:t>
+          </m:r>
+        </m:oMath>
+      </m:oMathPara>
+    </w:p>
+    <w:p>
+      <w:pPr>
+        <w:ind w:firstLine="3544"/>
+        <w:rPr>
+          <w:rFonts w:eastAsiaTheme="minorEastAsia"/>
+          <w:sz w:val="24"/>
+          <w:szCs w:val="24"/>
+        </w:rPr>
+      </w:pPr>
+    </w:p>
+    <w:p>
+      <w:pPr>
+        <w:ind w:firstLine="3544"/>
+        <w:rPr>
+          <w:rFonts w:eastAsiaTheme="minorEastAsia"/>
+          <w:sz w:val="24"/>
+          <w:szCs w:val="24"/>
+        </w:rPr>
+      </w:pPr>
+    </w:p>
+    <w:p>
+      <w:pPr>
+        <w:ind w:firstLine="3544"/>
+        <w:rPr>
+          <w:rFonts w:eastAsiaTheme="minorEastAsia"/>
+          <w:sz w:val="24"/>
+          <w:szCs w:val="24"/>
+        </w:rPr>
+      </w:pPr>
+    </w:p>
+    <w:p>
+      <w:pPr>
+        <w:rPr>
+          <w:rFonts w:eastAsiaTheme="minorEastAsia"/>
+          <w:sz w:val="24"/>
+          <w:szCs w:val="24"/>
+        </w:rPr>
+      </w:pPr>
+      <w:r>
+        <w:rPr>
+          <w:rFonts w:eastAsiaTheme="minorEastAsia"/>
+          <w:sz w:val="24"/>
+          <w:szCs w:val="24"/>
+        </w:rPr>
+        <w:lastRenderedPageBreak/>
+        <w:t xml:space="preserve">A non-solution would be </w:t>
+      </w:r>
+      <m:oMath>
+        <m:sSub>
+          <m:sSubPr>
+            <m:ctrlPr>
+              <w:rPr>
+                <w:rFonts w:ascii="Cambria Math" w:eastAsiaTheme="minorEastAsia" w:hAnsi="Cambria Math"/>
+                <w:i/>
+                <w:sz w:val="24"/>
+                <w:szCs w:val="24"/>
+              </w:rPr>
+            </m:ctrlPr>
+          </m:sSubPr>
+          <m:e>
+            <m:r>
+              <w:rPr>
+                <w:rFonts w:ascii="Cambria Math" w:eastAsiaTheme="minorEastAsia" w:hAnsi="Cambria Math"/>
+                <w:sz w:val="24"/>
+                <w:szCs w:val="24"/>
+              </w:rPr>
+              <m:t>v</m:t>
+            </m:r>
+          </m:e>
+          <m:sub>
+            <m:r>
+              <w:rPr>
+                <w:rFonts w:ascii="Cambria Math" w:eastAsiaTheme="minorEastAsia" w:hAnsi="Cambria Math"/>
+                <w:sz w:val="24"/>
+                <w:szCs w:val="24"/>
+              </w:rPr>
+              <m:t>1</m:t>
+            </m:r>
+          </m:sub>
+        </m:sSub>
+        <m:r>
+          <w:rPr>
+            <w:rFonts w:ascii="Cambria Math" w:eastAsiaTheme="minorEastAsia" w:hAnsi="Cambria Math"/>
+            <w:sz w:val="24"/>
+            <w:szCs w:val="24"/>
+          </w:rPr>
+          <m:t xml:space="preserve">=1, </m:t>
+        </m:r>
+        <m:sSub>
+          <m:sSubPr>
+            <m:ctrlPr>
+              <w:rPr>
+                <w:rFonts w:ascii="Cambria Math" w:eastAsiaTheme="minorEastAsia" w:hAnsi="Cambria Math"/>
+                <w:i/>
+                <w:sz w:val="24"/>
+                <w:szCs w:val="24"/>
+              </w:rPr>
+            </m:ctrlPr>
+          </m:sSubPr>
+          <m:e>
+            <m:r>
+              <w:rPr>
+                <w:rFonts w:ascii="Cambria Math" w:eastAsiaTheme="minorEastAsia" w:hAnsi="Cambria Math"/>
+                <w:sz w:val="24"/>
+                <w:szCs w:val="24"/>
+              </w:rPr>
+              <m:t>v</m:t>
+            </m:r>
+          </m:e>
+          <m:sub>
+            <m:r>
+              <w:rPr>
+                <w:rFonts w:ascii="Cambria Math" w:eastAsiaTheme="minorEastAsia" w:hAnsi="Cambria Math"/>
+                <w:sz w:val="24"/>
+                <w:szCs w:val="24"/>
+              </w:rPr>
+              <m:t>2</m:t>
+            </m:r>
+          </m:sub>
+        </m:sSub>
+        <m:r>
+          <w:rPr>
+            <w:rFonts w:ascii="Cambria Math" w:eastAsiaTheme="minorEastAsia" w:hAnsi="Cambria Math"/>
+            <w:sz w:val="24"/>
+            <w:szCs w:val="24"/>
+          </w:rPr>
+          <m:t>=0</m:t>
+        </m:r>
+      </m:oMath>
+      <w:r>
+        <w:rPr>
+          <w:rFonts w:eastAsiaTheme="minorEastAsia"/>
+          <w:sz w:val="24"/>
+          <w:szCs w:val="24"/>
+        </w:rPr>
+        <w:t xml:space="preserve"> because:</w:t>
+      </w:r>
+    </w:p>
+    <w:p>
+      <w:pPr>
+        <w:ind w:firstLine="2835"/>
+        <w:rPr>
+          <w:rFonts w:eastAsiaTheme="minorEastAsia"/>
+          <w:sz w:val="24"/>
+          <w:szCs w:val="24"/>
+        </w:rPr>
+      </w:pPr>
+      <m:oMathPara>
+        <m:oMath>
+          <m:r>
+            <w:rPr>
+              <w:rFonts w:ascii="Cambria Math" w:hAnsi="Cambria Math"/>
+              <w:sz w:val="24"/>
+              <w:szCs w:val="24"/>
+            </w:rPr>
+            <m:t>f</m:t>
+          </m:r>
+          <m:d>
+            <m:dPr>
+              <m:ctrlPr>
+                <w:rPr>
+                  <w:rFonts w:ascii="Cambria Math" w:hAnsi="Cambria Math"/>
+                  <w:i/>
+                  <w:sz w:val="24"/>
+                  <w:szCs w:val="24"/>
+                </w:rPr>
+              </m:ctrlPr>
+            </m:dPr>
+            <m:e>
+              <m:r>
+                <w:rPr>
+                  <w:rFonts w:ascii="Cambria Math" w:hAnsi="Cambria Math"/>
+                  <w:sz w:val="24"/>
+                  <w:szCs w:val="24"/>
+                </w:rPr>
+                <m:t>1, 0</m:t>
+              </m:r>
+            </m:e>
+          </m:d>
+          <m:r>
+            <w:rPr>
+              <w:rFonts w:ascii="Cambria Math" w:hAnsi="Cambria Math"/>
+              <w:sz w:val="24"/>
+              <w:szCs w:val="24"/>
+            </w:rPr>
+            <m:t>=</m:t>
+          </m:r>
+          <m:d>
+            <m:dPr>
+              <m:ctrlPr>
+                <w:rPr>
+                  <w:rFonts w:ascii="Cambria Math" w:hAnsi="Cambria Math"/>
+                  <w:i/>
+                  <w:sz w:val="24"/>
+                  <w:szCs w:val="24"/>
+                </w:rPr>
+              </m:ctrlPr>
+            </m:dPr>
+            <m:e>
+              <m:r>
+                <w:rPr>
+                  <w:rFonts w:ascii="Cambria Math" w:hAnsi="Cambria Math"/>
+                  <w:sz w:val="24"/>
+                  <w:szCs w:val="24"/>
+                </w:rPr>
+                <m:t>¬1 OR 0</m:t>
+              </m:r>
+            </m:e>
+          </m:d>
+          <m:r>
+            <w:rPr>
+              <w:rFonts w:ascii="Cambria Math" w:hAnsi="Cambria Math"/>
+              <w:sz w:val="24"/>
+              <w:szCs w:val="24"/>
+            </w:rPr>
+            <m:t xml:space="preserve"> AND </m:t>
+          </m:r>
+          <m:d>
+            <m:dPr>
+              <m:ctrlPr>
+                <w:rPr>
+                  <w:rFonts w:ascii="Cambria Math" w:hAnsi="Cambria Math"/>
+                  <w:i/>
+                  <w:sz w:val="24"/>
+                  <w:szCs w:val="24"/>
+                </w:rPr>
+              </m:ctrlPr>
+            </m:dPr>
+            <m:e>
+              <m:r>
+                <w:rPr>
+                  <w:rFonts w:ascii="Cambria Math" w:hAnsi="Cambria Math"/>
+                  <w:sz w:val="24"/>
+                  <w:szCs w:val="24"/>
+                </w:rPr>
+                <m:t>1 OR ¬0</m:t>
+              </m:r>
+            </m:e>
+          </m:d>
+        </m:oMath>
+      </m:oMathPara>
+    </w:p>
+    <w:p>
+      <w:pPr>
+        <w:ind w:firstLine="2835"/>
+        <w:rPr>
+          <w:rFonts w:eastAsiaTheme="minorEastAsia"/>
+          <w:sz w:val="24"/>
+          <w:szCs w:val="24"/>
+        </w:rPr>
+      </w:pPr>
+      <m:oMathPara>
+        <m:oMath>
+          <m:r>
+            <w:rPr>
+              <w:rFonts w:ascii="Cambria Math" w:hAnsi="Cambria Math"/>
+              <w:sz w:val="24"/>
+              <w:szCs w:val="24"/>
+            </w:rPr>
+            <m:t>=</m:t>
+          </m:r>
+          <m:d>
+            <m:dPr>
+              <m:ctrlPr>
+                <w:rPr>
+                  <w:rFonts w:ascii="Cambria Math" w:hAnsi="Cambria Math"/>
+                  <w:i/>
+                  <w:sz w:val="24"/>
+                  <w:szCs w:val="24"/>
+                </w:rPr>
+              </m:ctrlPr>
+            </m:dPr>
+            <m:e>
+              <m:r>
+                <w:rPr>
+                  <w:rFonts w:ascii="Cambria Math" w:hAnsi="Cambria Math"/>
+                  <w:sz w:val="24"/>
+                  <w:szCs w:val="24"/>
+                </w:rPr>
+                <m:t>0 OR 0</m:t>
+              </m:r>
+            </m:e>
+          </m:d>
+          <m:r>
+            <w:rPr>
+              <w:rFonts w:ascii="Cambria Math" w:hAnsi="Cambria Math"/>
+              <w:sz w:val="24"/>
+              <w:szCs w:val="24"/>
+            </w:rPr>
+            <m:t xml:space="preserve"> AND </m:t>
+          </m:r>
+          <m:d>
+            <m:dPr>
+              <m:ctrlPr>
+                <w:rPr>
+                  <w:rFonts w:ascii="Cambria Math" w:hAnsi="Cambria Math"/>
+                  <w:i/>
+                  <w:sz w:val="24"/>
+                  <w:szCs w:val="24"/>
+                </w:rPr>
+              </m:ctrlPr>
+            </m:dPr>
+            <m:e>
+              <m:r>
+                <w:rPr>
+                  <w:rFonts w:ascii="Cambria Math" w:hAnsi="Cambria Math"/>
+                  <w:sz w:val="24"/>
+                  <w:szCs w:val="24"/>
+                </w:rPr>
+                <m:t>1 OR 1</m:t>
+              </m:r>
+            </m:e>
+          </m:d>
+        </m:oMath>
+      </m:oMathPara>
+    </w:p>
+    <w:p>
+      <w:pPr>
+        <w:ind w:firstLine="2835"/>
+        <w:rPr>
+          <w:rFonts w:eastAsiaTheme="minorEastAsia"/>
+          <w:sz w:val="24"/>
+          <w:szCs w:val="24"/>
+        </w:rPr>
+      </w:pPr>
+      <m:oMathPara>
+        <m:oMath>
+          <m:r>
+            <w:rPr>
+              <w:rFonts w:ascii="Cambria Math" w:hAnsi="Cambria Math"/>
+              <w:sz w:val="24"/>
+              <w:szCs w:val="24"/>
+            </w:rPr>
+            <m:t>=0 AND 1</m:t>
+          </m:r>
+        </m:oMath>
+      </m:oMathPara>
+    </w:p>
+    <w:p>
+      <w:pPr>
+        <w:ind w:firstLine="2835"/>
+        <w:rPr>
+          <w:rFonts w:eastAsiaTheme="minorEastAsia"/>
+          <w:sz w:val="24"/>
+          <w:szCs w:val="24"/>
+        </w:rPr>
+      </w:pPr>
+      <m:oMathPara>
+        <m:oMath>
+          <m:r>
+            <w:rPr>
+              <w:rFonts w:ascii="Cambria Math" w:hAnsi="Cambria Math"/>
+              <w:sz w:val="24"/>
+              <w:szCs w:val="24"/>
+            </w:rPr>
+            <m:t>=0=FALSE</m:t>
+          </m:r>
+        </m:oMath>
+      </m:oMathPara>
+    </w:p>
+    <w:p>
+      <w:pPr>
+        <w:rPr>
+          <w:b/>
+          <w:bCs/>
+          <w:sz w:val="24"/>
+          <w:szCs w:val="24"/>
+        </w:rPr>
+      </w:pPr>
+    </w:p>
+    <w:p>
+      <w:pPr>
+        <w:rPr>
+          <w:b/>
+          <w:bCs/>
+          <w:sz w:val="24"/>
+          <w:szCs w:val="24"/>
+        </w:rPr>
+      </w:pPr>
+      <w:r>
+        <w:rPr>
+          <w:b/>
+          <w:bCs/>
+          <w:sz w:val="24"/>
+          <w:szCs w:val="24"/>
+        </w:rPr>
+        <w:t>Grover’s Quantum Algorithm</w:t>
+      </w:r>
+    </w:p>
+    <w:p>
+      <w:pPr>
+        <w:rPr>
+          <w:sz w:val="24"/>
+          <w:szCs w:val="24"/>
+        </w:rPr>
+      </w:pPr>
+    </w:p>
+    <w:p>
+      <w:pPr>
+        <w:rPr>
+          <w:b/>
+          <w:bCs/>
+          <w:sz w:val="24"/>
+          <w:szCs w:val="24"/>
+        </w:rPr>
+      </w:pPr>
+      <w:r>
+        <w:rPr>
+          <w:b/>
+          <w:bCs/>
+          <w:sz w:val="24"/>
+          <w:szCs w:val="24"/>
+        </w:rPr>
+        <w:t xml:space="preserve">Using Grover’s Quantum Algorithm to </w:t>
+      </w:r>
+      <w:r>
+        <w:rPr>
+          <w:b/>
+          <w:bCs/>
+          <w:sz w:val="24"/>
+          <w:szCs w:val="24"/>
+        </w:rPr>
+        <w:t>Solve the Boolean Satisfiability Problem</w:t>
+      </w:r>
+    </w:p>
+    <w:p>
+      <w:pPr>
+        <w:rPr>
+          <w:rFonts w:eastAsiaTheme="minorEastAsia"/>
           <w:sz w:val="24"/>
           <w:szCs w:val="24"/>
         </w:rPr>
@@ -750,6 +2290,16 @@
       <w:contextualSpacing/>
     </w:pPr>
   </w:style>
+  <w:style w:type="character" w:styleId="PlaceholderText">
+    <w:name w:val="Placeholder Text"/>
+    <w:basedOn w:val="DefaultParagraphFont"/>
+    <w:uiPriority w:val="99"/>
+    <w:semiHidden/>
+    <w:rsid w:val="000D3D8E"/>
+    <w:rPr>
+      <w:color w:val="808080"/>
+    </w:rPr>
+  </w:style>
 </w:styles>
 </file>
 

</xml_diff>

<commit_message>
added more on Grover's algorithm
</commit_message>
<xml_diff>
--- a/docs/Grover.docx
+++ b/docs/Grover.docx
@@ -644,25 +644,39 @@
           <w:sz w:val="24"/>
           <w:szCs w:val="24"/>
         </w:rPr>
-        <w:t>, using the Bool</w:t>
-      </w:r>
-      <w:proofErr w:type="spellStart"/>
-      <w:r>
-        <w:rPr>
-          <w:rFonts w:eastAsiaTheme="minorEastAsia"/>
-          <w:sz w:val="24"/>
-          <w:szCs w:val="24"/>
-        </w:rPr>
-        <w:t>ean</w:t>
-      </w:r>
-      <w:proofErr w:type="spellEnd"/>
-      <w:r>
-        <w:rPr>
-          <w:rFonts w:eastAsiaTheme="minorEastAsia"/>
-          <w:sz w:val="24"/>
-          <w:szCs w:val="24"/>
-        </w:rPr>
-        <w:t xml:space="preserve"> not operator. This is important because this sets each of the variables to TRUE or FALSE, giving us a string of Boolean values combined using OR. Let’s look at an example of the Boolean satisfiability along with one solution and one non-solution to the problem:</w:t>
+        <w:t xml:space="preserve">, using the Boolean </w:t>
+      </w:r>
+      <w:r>
+        <w:rPr>
+          <w:rFonts w:eastAsiaTheme="minorEastAsia"/>
+          <w:sz w:val="24"/>
+          <w:szCs w:val="24"/>
+        </w:rPr>
+        <w:t>NOT</w:t>
+      </w:r>
+      <w:r>
+        <w:rPr>
+          <w:rFonts w:eastAsiaTheme="minorEastAsia"/>
+          <w:sz w:val="24"/>
+          <w:szCs w:val="24"/>
+        </w:rPr>
+        <w:t xml:space="preserve"> operator</w:t>
+      </w:r>
+      <w:r>
+        <w:rPr>
+          <w:rFonts w:eastAsiaTheme="minorEastAsia"/>
+          <w:sz w:val="24"/>
+          <w:szCs w:val="24"/>
+        </w:rPr>
+        <w:t xml:space="preserve"> [1]</w:t>
+      </w:r>
+      <w:r>
+        <w:rPr>
+          <w:rFonts w:eastAsiaTheme="minorEastAsia"/>
+          <w:sz w:val="24"/>
+          <w:szCs w:val="24"/>
+        </w:rPr>
+        <w:t>. This is important because this sets each of the variables to TRUE or FALSE, giving us a string of Boolean values combined using OR. Let’s look at an example of the Boolean satisfiability along with one solution and one non-solution to the problem:</w:t>
       </w:r>
     </w:p>
     <w:p>
@@ -1652,25 +1666,675 @@
           <w:sz w:val="24"/>
           <w:szCs w:val="24"/>
         </w:rPr>
-        <w:t>Grover’s Quantum Algorithm</w:t>
-      </w:r>
-    </w:p>
-    <w:p>
-      <w:pPr>
-        <w:rPr>
-          <w:sz w:val="24"/>
-          <w:szCs w:val="24"/>
-        </w:rPr>
-      </w:pPr>
-    </w:p>
-    <w:p>
-      <w:pPr>
+        <w:t xml:space="preserve">Theory Behind </w:t>
+      </w:r>
+      <w:r>
         <w:rPr>
           <w:b/>
           <w:bCs/>
           <w:sz w:val="24"/>
           <w:szCs w:val="24"/>
         </w:rPr>
+        <w:t>Grover’s Quantum Algorithm</w:t>
+      </w:r>
+    </w:p>
+    <w:p>
+      <w:pPr>
+        <w:rPr>
+          <w:rFonts w:eastAsiaTheme="minorEastAsia"/>
+          <w:sz w:val="24"/>
+          <w:szCs w:val="24"/>
+        </w:rPr>
+      </w:pPr>
+      <w:r>
+        <w:rPr>
+          <w:sz w:val="24"/>
+          <w:szCs w:val="24"/>
+        </w:rPr>
+        <w:t>To explain Grover’s algorithm, we first need to define the “hit vector”</w:t>
+      </w:r>
+      <m:oMath>
+        <m:r>
+          <w:rPr>
+            <w:rFonts w:ascii="Cambria Math" w:hAnsi="Cambria Math"/>
+            <w:sz w:val="24"/>
+            <w:szCs w:val="24"/>
+          </w:rPr>
+          <m:t xml:space="preserve"> h</m:t>
+        </m:r>
+      </m:oMath>
+      <w:r>
+        <w:rPr>
+          <w:sz w:val="24"/>
+          <w:szCs w:val="24"/>
+        </w:rPr>
+        <w:t xml:space="preserve"> and the “solution-smoothness property”</w:t>
+      </w:r>
+      <w:r>
+        <w:rPr>
+          <w:sz w:val="24"/>
+          <w:szCs w:val="24"/>
+        </w:rPr>
+        <w:t xml:space="preserve"> [2]</w:t>
+      </w:r>
+      <w:r>
+        <w:rPr>
+          <w:sz w:val="24"/>
+          <w:szCs w:val="24"/>
+        </w:rPr>
+        <w:t xml:space="preserve">. To define the “hit vector” we say that </w:t>
+      </w:r>
+      <m:oMath>
+        <m:r>
+          <w:rPr>
+            <w:rFonts w:ascii="Cambria Math" w:hAnsi="Cambria Math"/>
+            <w:sz w:val="24"/>
+            <w:szCs w:val="24"/>
+          </w:rPr>
+          <m:t>h(x) = 1</m:t>
+        </m:r>
+      </m:oMath>
+      <w:r>
+        <w:rPr>
+          <w:sz w:val="24"/>
+          <w:szCs w:val="24"/>
+        </w:rPr>
+        <w:t xml:space="preserve"> if </w:t>
+      </w:r>
+      <m:oMath>
+        <m:r>
+          <w:rPr>
+            <w:rFonts w:ascii="Cambria Math" w:hAnsi="Cambria Math"/>
+            <w:sz w:val="24"/>
+            <w:szCs w:val="24"/>
+          </w:rPr>
+          <m:t>x</m:t>
+        </m:r>
+      </m:oMath>
+      <w:r>
+        <w:rPr>
+          <w:sz w:val="24"/>
+          <w:szCs w:val="24"/>
+        </w:rPr>
+        <w:t xml:space="preserve"> is a solution and </w:t>
+      </w:r>
+      <m:oMath>
+        <m:r>
+          <w:rPr>
+            <w:rFonts w:ascii="Cambria Math" w:hAnsi="Cambria Math"/>
+            <w:sz w:val="24"/>
+            <w:szCs w:val="24"/>
+          </w:rPr>
+          <m:t>h</m:t>
+        </m:r>
+        <m:d>
+          <m:dPr>
+            <m:ctrlPr>
+              <w:rPr>
+                <w:rFonts w:ascii="Cambria Math" w:hAnsi="Cambria Math"/>
+                <w:i/>
+                <w:sz w:val="24"/>
+                <w:szCs w:val="24"/>
+              </w:rPr>
+            </m:ctrlPr>
+          </m:dPr>
+          <m:e>
+            <m:r>
+              <w:rPr>
+                <w:rFonts w:ascii="Cambria Math" w:hAnsi="Cambria Math"/>
+                <w:sz w:val="24"/>
+                <w:szCs w:val="24"/>
+              </w:rPr>
+              <m:t>x</m:t>
+            </m:r>
+          </m:e>
+        </m:d>
+        <m:r>
+          <w:rPr>
+            <w:rFonts w:ascii="Cambria Math" w:hAnsi="Cambria Math"/>
+            <w:sz w:val="24"/>
+            <w:szCs w:val="24"/>
+          </w:rPr>
+          <m:t>=0</m:t>
+        </m:r>
+      </m:oMath>
+      <w:r>
+        <w:rPr>
+          <w:rFonts w:eastAsiaTheme="minorEastAsia"/>
+          <w:sz w:val="24"/>
+          <w:szCs w:val="24"/>
+        </w:rPr>
+        <w:t xml:space="preserve"> if </w:t>
+      </w:r>
+      <m:oMath>
+        <m:r>
+          <w:rPr>
+            <w:rFonts w:ascii="Cambria Math" w:eastAsiaTheme="minorEastAsia" w:hAnsi="Cambria Math"/>
+            <w:sz w:val="24"/>
+            <w:szCs w:val="24"/>
+          </w:rPr>
+          <m:t>x</m:t>
+        </m:r>
+      </m:oMath>
+      <w:r>
+        <w:rPr>
+          <w:rFonts w:eastAsiaTheme="minorEastAsia"/>
+          <w:sz w:val="24"/>
+          <w:szCs w:val="24"/>
+        </w:rPr>
+        <w:t xml:space="preserve"> is not a solution</w:t>
+      </w:r>
+      <w:r>
+        <w:rPr>
+          <w:rFonts w:eastAsiaTheme="minorEastAsia"/>
+          <w:sz w:val="24"/>
+          <w:szCs w:val="24"/>
+        </w:rPr>
+        <w:t xml:space="preserve"> [2]</w:t>
+      </w:r>
+      <w:r>
+        <w:rPr>
+          <w:rFonts w:eastAsiaTheme="minorEastAsia"/>
+          <w:sz w:val="24"/>
+          <w:szCs w:val="24"/>
+        </w:rPr>
+        <w:t>. The solution-smoothness property states two facts:</w:t>
+      </w:r>
+    </w:p>
+    <w:p>
+      <w:pPr>
+        <w:pStyle w:val="ListParagraph"/>
+        <w:numPr>
+          <w:ilvl w:val="0"/>
+          <w:numId w:val="3"/>
+        </w:numPr>
+        <w:rPr>
+          <w:sz w:val="24"/>
+          <w:szCs w:val="24"/>
+        </w:rPr>
+      </w:pPr>
+      <w:r>
+        <w:rPr>
+          <w:i/>
+          <w:iCs/>
+          <w:sz w:val="24"/>
+          <w:szCs w:val="24"/>
+        </w:rPr>
+        <w:t>A</w:t>
+      </w:r>
+      <w:r>
+        <w:rPr>
+          <w:i/>
+          <w:iCs/>
+          <w:sz w:val="24"/>
+          <w:szCs w:val="24"/>
+        </w:rPr>
+        <w:t xml:space="preserve">ll entries of </w:t>
+      </w:r>
+      <m:oMath>
+        <m:r>
+          <w:rPr>
+            <w:rFonts w:ascii="Cambria Math" w:hAnsi="Cambria Math"/>
+            <w:sz w:val="24"/>
+            <w:szCs w:val="24"/>
+          </w:rPr>
+          <m:t>h</m:t>
+        </m:r>
+      </m:oMath>
+      <w:r>
+        <w:rPr>
+          <w:i/>
+          <w:iCs/>
+          <w:sz w:val="24"/>
+          <w:szCs w:val="24"/>
+        </w:rPr>
+        <w:t xml:space="preserve"> that are indexed by solutions have the same value</w:t>
+      </w:r>
+      <w:r>
+        <w:rPr>
+          <w:i/>
+          <w:iCs/>
+          <w:sz w:val="24"/>
+          <w:szCs w:val="24"/>
+        </w:rPr>
+        <w:t>.</w:t>
+      </w:r>
+    </w:p>
+    <w:p>
+      <w:pPr>
+        <w:pStyle w:val="ListParagraph"/>
+        <w:numPr>
+          <w:ilvl w:val="0"/>
+          <w:numId w:val="3"/>
+        </w:numPr>
+        <w:rPr>
+          <w:sz w:val="24"/>
+          <w:szCs w:val="24"/>
+        </w:rPr>
+      </w:pPr>
+      <w:r>
+        <w:rPr>
+          <w:i/>
+          <w:iCs/>
+          <w:sz w:val="24"/>
+          <w:szCs w:val="24"/>
+        </w:rPr>
+        <w:t>T</w:t>
+      </w:r>
+      <w:r>
+        <w:rPr>
+          <w:i/>
+          <w:iCs/>
+          <w:sz w:val="24"/>
+          <w:szCs w:val="24"/>
+        </w:rPr>
+        <w:t>he entries corresponding to non-solutions also agree on their value</w:t>
+      </w:r>
+      <w:r>
+        <w:rPr>
+          <w:i/>
+          <w:iCs/>
+          <w:sz w:val="24"/>
+          <w:szCs w:val="24"/>
+        </w:rPr>
+        <w:t>.</w:t>
+      </w:r>
+    </w:p>
+    <w:p>
+      <w:pPr>
+        <w:pStyle w:val="ListParagraph"/>
+        <w:ind w:left="1440"/>
+        <w:rPr>
+          <w:sz w:val="24"/>
+          <w:szCs w:val="24"/>
+        </w:rPr>
+      </w:pPr>
+      <w:r>
+        <w:rPr>
+          <w:sz w:val="24"/>
+          <w:szCs w:val="24"/>
+        </w:rPr>
+        <w:tab/>
+      </w:r>
+      <w:r>
+        <w:rPr>
+          <w:sz w:val="24"/>
+          <w:szCs w:val="24"/>
+        </w:rPr>
+        <w:tab/>
+      </w:r>
+      <w:r>
+        <w:rPr>
+          <w:sz w:val="24"/>
+          <w:szCs w:val="24"/>
+        </w:rPr>
+        <w:tab/>
+      </w:r>
+      <w:r>
+        <w:rPr>
+          <w:sz w:val="24"/>
+          <w:szCs w:val="24"/>
+        </w:rPr>
+        <w:tab/>
+      </w:r>
+      <w:r>
+        <w:rPr>
+          <w:sz w:val="24"/>
+          <w:szCs w:val="24"/>
+        </w:rPr>
+        <w:tab/>
+      </w:r>
+      <w:r>
+        <w:rPr>
+          <w:sz w:val="24"/>
+          <w:szCs w:val="24"/>
+        </w:rPr>
+        <w:tab/>
+      </w:r>
+      <w:r>
+        <w:rPr>
+          <w:sz w:val="24"/>
+          <w:szCs w:val="24"/>
+        </w:rPr>
+        <w:tab/>
+      </w:r>
+      <w:r>
+        <w:rPr>
+          <w:sz w:val="24"/>
+          <w:szCs w:val="24"/>
+        </w:rPr>
+        <w:tab/>
+      </w:r>
+      <w:r>
+        <w:rPr>
+          <w:sz w:val="24"/>
+          <w:szCs w:val="24"/>
+        </w:rPr>
+        <w:tab/>
+        <w:t>[2]</w:t>
+      </w:r>
+    </w:p>
+    <w:p>
+      <w:pPr>
+        <w:pStyle w:val="ListParagraph"/>
+        <w:ind w:left="0"/>
+        <w:rPr>
+          <w:rFonts w:eastAsiaTheme="minorEastAsia"/>
+          <w:sz w:val="24"/>
+          <w:szCs w:val="24"/>
+        </w:rPr>
+      </w:pPr>
+      <w:r>
+        <w:rPr>
+          <w:sz w:val="24"/>
+          <w:szCs w:val="24"/>
+        </w:rPr>
+        <w:t xml:space="preserve">Now that we have defined </w:t>
+      </w:r>
+      <m:oMath>
+        <m:r>
+          <w:rPr>
+            <w:rFonts w:ascii="Cambria Math" w:hAnsi="Cambria Math"/>
+            <w:sz w:val="24"/>
+            <w:szCs w:val="24"/>
+          </w:rPr>
+          <m:t>h</m:t>
+        </m:r>
+      </m:oMath>
+      <w:r>
+        <w:rPr>
+          <w:rFonts w:eastAsiaTheme="minorEastAsia"/>
+          <w:sz w:val="24"/>
+          <w:szCs w:val="24"/>
+        </w:rPr>
+        <w:t xml:space="preserve"> and the solution-smoothness property, we can state another fact:</w:t>
+      </w:r>
+    </w:p>
+    <w:p>
+      <w:pPr>
+        <w:pStyle w:val="ListParagraph"/>
+        <w:ind w:left="0"/>
+        <w:rPr>
+          <w:rFonts w:eastAsiaTheme="minorEastAsia"/>
+          <w:sz w:val="24"/>
+          <w:szCs w:val="24"/>
+        </w:rPr>
+      </w:pPr>
+    </w:p>
+    <w:p>
+      <w:pPr>
+        <w:pStyle w:val="ListParagraph"/>
+        <w:ind w:left="0"/>
+        <w:jc w:val="center"/>
+        <w:rPr>
+          <w:rFonts w:eastAsiaTheme="minorEastAsia"/>
+          <w:i/>
+          <w:iCs/>
+          <w:sz w:val="24"/>
+          <w:szCs w:val="24"/>
+        </w:rPr>
+      </w:pPr>
+      <w:r>
+        <w:rPr>
+          <w:rFonts w:eastAsiaTheme="minorEastAsia"/>
+          <w:i/>
+          <w:iCs/>
+          <w:sz w:val="24"/>
+          <w:szCs w:val="24"/>
+        </w:rPr>
+        <w:t xml:space="preserve">Every vector </w:t>
+      </w:r>
+      <m:oMath>
+        <m:r>
+          <w:rPr>
+            <w:rFonts w:ascii="Cambria Math" w:eastAsiaTheme="minorEastAsia" w:hAnsi="Cambria Math"/>
+            <w:sz w:val="24"/>
+            <w:szCs w:val="24"/>
+          </w:rPr>
+          <m:t>a</m:t>
+        </m:r>
+      </m:oMath>
+      <w:r>
+        <w:rPr>
+          <w:rFonts w:eastAsiaTheme="minorEastAsia"/>
+          <w:i/>
+          <w:iCs/>
+          <w:sz w:val="24"/>
+          <w:szCs w:val="24"/>
+        </w:rPr>
+        <w:t xml:space="preserve"> in the two-dimensional subspace spanned by </w:t>
+      </w:r>
+      <m:oMath>
+        <m:r>
+          <w:rPr>
+            <w:rFonts w:ascii="Cambria Math" w:eastAsiaTheme="minorEastAsia" w:hAnsi="Cambria Math"/>
+            <w:sz w:val="24"/>
+            <w:szCs w:val="24"/>
+          </w:rPr>
+          <m:t>h</m:t>
+        </m:r>
+      </m:oMath>
+      <w:r>
+        <w:rPr>
+          <w:rFonts w:eastAsiaTheme="minorEastAsia"/>
+          <w:i/>
+          <w:iCs/>
+          <w:sz w:val="24"/>
+          <w:szCs w:val="24"/>
+        </w:rPr>
+        <w:t xml:space="preserve"> and</w:t>
+      </w:r>
+      <m:oMath>
+        <m:r>
+          <w:rPr>
+            <w:rFonts w:ascii="Cambria Math" w:eastAsiaTheme="minorEastAsia" w:hAnsi="Cambria Math"/>
+            <w:sz w:val="24"/>
+            <w:szCs w:val="24"/>
+          </w:rPr>
+          <m:t xml:space="preserve"> j</m:t>
+        </m:r>
+      </m:oMath>
+      <w:r>
+        <w:rPr>
+          <w:rFonts w:eastAsiaTheme="minorEastAsia"/>
+          <w:i/>
+          <w:iCs/>
+          <w:sz w:val="24"/>
+          <w:szCs w:val="24"/>
+        </w:rPr>
+        <w:t xml:space="preserve"> </w:t>
+      </w:r>
+    </w:p>
+    <w:p>
+      <w:pPr>
+        <w:pStyle w:val="ListParagraph"/>
+        <w:ind w:left="0"/>
+        <w:jc w:val="center"/>
+        <w:rPr>
+          <w:rFonts w:eastAsiaTheme="minorEastAsia"/>
+          <w:i/>
+          <w:iCs/>
+          <w:sz w:val="24"/>
+          <w:szCs w:val="24"/>
+        </w:rPr>
+      </w:pPr>
+      <w:r>
+        <w:rPr>
+          <w:rFonts w:eastAsiaTheme="minorEastAsia"/>
+          <w:i/>
+          <w:iCs/>
+          <w:sz w:val="24"/>
+          <w:szCs w:val="24"/>
+        </w:rPr>
+        <w:t>has the solution-smoothness property.</w:t>
+      </w:r>
+    </w:p>
+    <w:p>
+      <w:pPr>
+        <w:pStyle w:val="ListParagraph"/>
+        <w:ind w:left="0"/>
+        <w:rPr>
+          <w:sz w:val="24"/>
+          <w:szCs w:val="24"/>
+        </w:rPr>
+      </w:pPr>
+      <w:r>
+        <w:rPr>
+          <w:sz w:val="24"/>
+          <w:szCs w:val="24"/>
+        </w:rPr>
+        <w:tab/>
+      </w:r>
+      <w:r>
+        <w:rPr>
+          <w:sz w:val="24"/>
+          <w:szCs w:val="24"/>
+        </w:rPr>
+        <w:tab/>
+      </w:r>
+      <w:r>
+        <w:rPr>
+          <w:sz w:val="24"/>
+          <w:szCs w:val="24"/>
+        </w:rPr>
+        <w:tab/>
+      </w:r>
+      <w:r>
+        <w:rPr>
+          <w:sz w:val="24"/>
+          <w:szCs w:val="24"/>
+        </w:rPr>
+        <w:tab/>
+      </w:r>
+      <w:r>
+        <w:rPr>
+          <w:sz w:val="24"/>
+          <w:szCs w:val="24"/>
+        </w:rPr>
+        <w:tab/>
+      </w:r>
+      <w:r>
+        <w:rPr>
+          <w:sz w:val="24"/>
+          <w:szCs w:val="24"/>
+        </w:rPr>
+        <w:tab/>
+      </w:r>
+      <w:r>
+        <w:rPr>
+          <w:sz w:val="24"/>
+          <w:szCs w:val="24"/>
+        </w:rPr>
+        <w:tab/>
+      </w:r>
+      <w:r>
+        <w:rPr>
+          <w:sz w:val="24"/>
+          <w:szCs w:val="24"/>
+        </w:rPr>
+        <w:tab/>
+      </w:r>
+      <w:r>
+        <w:rPr>
+          <w:sz w:val="24"/>
+          <w:szCs w:val="24"/>
+        </w:rPr>
+        <w:tab/>
+      </w:r>
+      <w:r>
+        <w:rPr>
+          <w:sz w:val="24"/>
+          <w:szCs w:val="24"/>
+        </w:rPr>
+        <w:tab/>
+      </w:r>
+      <w:r>
+        <w:rPr>
+          <w:sz w:val="24"/>
+          <w:szCs w:val="24"/>
+        </w:rPr>
+        <w:tab/>
+        <w:t>[2]</w:t>
+      </w:r>
+    </w:p>
+    <w:p>
+      <w:pPr>
+        <w:pStyle w:val="ListParagraph"/>
+        <w:ind w:left="0"/>
+        <w:rPr>
+          <w:sz w:val="24"/>
+          <w:szCs w:val="24"/>
+        </w:rPr>
+      </w:pPr>
+      <w:r>
+        <w:rPr>
+          <w:sz w:val="24"/>
+          <w:szCs w:val="24"/>
+        </w:rPr>
+        <w:t xml:space="preserve">Using this fact, we can now use Grover’s oracle to compute the reflection of </w:t>
+      </w:r>
+      <m:oMath>
+        <m:r>
+          <w:rPr>
+            <w:rFonts w:ascii="Cambria Math" w:hAnsi="Cambria Math"/>
+            <w:sz w:val="24"/>
+            <w:szCs w:val="24"/>
+          </w:rPr>
+          <m:t>a</m:t>
+        </m:r>
+      </m:oMath>
+      <w:r>
+        <w:rPr>
+          <w:sz w:val="24"/>
+          <w:szCs w:val="24"/>
+        </w:rPr>
+        <w:t xml:space="preserve"> about </w:t>
+      </w:r>
+      <m:oMath>
+        <m:r>
+          <w:rPr>
+            <w:rFonts w:ascii="Cambria Math" w:hAnsi="Cambria Math"/>
+            <w:sz w:val="24"/>
+            <w:szCs w:val="24"/>
+          </w:rPr>
+          <m:t>h</m:t>
+        </m:r>
+      </m:oMath>
+      <w:r>
+        <w:rPr>
+          <w:rFonts w:eastAsiaTheme="minorEastAsia"/>
+          <w:sz w:val="24"/>
+          <w:szCs w:val="24"/>
+        </w:rPr>
+        <w:t xml:space="preserve"> [2]</w:t>
+      </w:r>
+      <w:r>
+        <w:rPr>
+          <w:rFonts w:eastAsiaTheme="minorEastAsia"/>
+          <w:sz w:val="24"/>
+          <w:szCs w:val="24"/>
+        </w:rPr>
+        <w:t>.</w:t>
+      </w:r>
+    </w:p>
+    <w:p>
+      <w:pPr>
+        <w:pStyle w:val="ListParagraph"/>
+        <w:ind w:left="0"/>
+        <w:rPr>
+          <w:sz w:val="24"/>
+          <w:szCs w:val="24"/>
+        </w:rPr>
+      </w:pPr>
+    </w:p>
+    <w:p>
+      <w:pPr>
+        <w:pStyle w:val="ListParagraph"/>
+        <w:ind w:left="0"/>
+        <w:rPr>
+          <w:sz w:val="24"/>
+          <w:szCs w:val="24"/>
+        </w:rPr>
       </w:pPr>
       <w:r>
         <w:rPr>
@@ -1679,22 +2343,1102 @@
           <w:sz w:val="24"/>
           <w:szCs w:val="24"/>
         </w:rPr>
-        <w:t xml:space="preserve">Using Grover’s Quantum Algorithm to </w:t>
-      </w:r>
-      <w:r>
+        <w:t>The Algorithm</w:t>
+      </w:r>
+    </w:p>
+    <w:p>
+      <w:pPr>
+        <w:pStyle w:val="ListParagraph"/>
+        <w:ind w:left="0"/>
+        <w:rPr>
+          <w:sz w:val="24"/>
+          <w:szCs w:val="24"/>
+        </w:rPr>
+      </w:pPr>
+      <w:r>
+        <w:rPr>
+          <w:sz w:val="24"/>
+          <w:szCs w:val="24"/>
+        </w:rPr>
+        <w:t xml:space="preserve">To state Grover’s algorithm, we assume that </w:t>
+      </w:r>
+      <m:oMath>
+        <m:r>
+          <w:rPr>
+            <w:rFonts w:ascii="Cambria Math" w:hAnsi="Cambria Math"/>
+            <w:sz w:val="24"/>
+            <w:szCs w:val="24"/>
+          </w:rPr>
+          <m:t>k</m:t>
+        </m:r>
+      </m:oMath>
+      <w:r>
+        <w:rPr>
+          <w:sz w:val="24"/>
+          <w:szCs w:val="24"/>
+        </w:rPr>
+        <w:t>, the number of solutions, is known. Then, the steps in the algorithm are as follows:</w:t>
+      </w:r>
+    </w:p>
+    <w:p>
+      <w:pPr>
+        <w:pStyle w:val="ListParagraph"/>
+        <w:numPr>
+          <w:ilvl w:val="0"/>
+          <w:numId w:val="4"/>
+        </w:numPr>
+        <w:rPr>
+          <w:sz w:val="24"/>
+          <w:szCs w:val="24"/>
+        </w:rPr>
+      </w:pPr>
+      <w:r>
+        <w:rPr>
+          <w:sz w:val="24"/>
+          <w:szCs w:val="24"/>
+        </w:rPr>
+        <w:t xml:space="preserve">Initialize the vector </w:t>
+      </w:r>
+      <m:oMath>
+        <m:r>
+          <w:rPr>
+            <w:rFonts w:ascii="Cambria Math" w:hAnsi="Cambria Math"/>
+            <w:sz w:val="24"/>
+            <w:szCs w:val="24"/>
+          </w:rPr>
+          <m:t>a</m:t>
+        </m:r>
+      </m:oMath>
+      <w:r>
+        <w:rPr>
+          <w:sz w:val="24"/>
+          <w:szCs w:val="24"/>
+        </w:rPr>
+        <w:t xml:space="preserve"> to be the start vector </w:t>
+      </w:r>
+      <m:oMath>
+        <m:r>
+          <w:rPr>
+            <w:rFonts w:ascii="Cambria Math" w:hAnsi="Cambria Math"/>
+            <w:sz w:val="24"/>
+            <w:szCs w:val="24"/>
+          </w:rPr>
+          <m:t>j</m:t>
+        </m:r>
+      </m:oMath>
+      <w:r>
+        <w:rPr>
+          <w:sz w:val="24"/>
+          <w:szCs w:val="24"/>
+        </w:rPr>
+        <w:t>.</w:t>
+      </w:r>
+    </w:p>
+    <w:p>
+      <w:pPr>
+        <w:pStyle w:val="ListParagraph"/>
+        <w:numPr>
+          <w:ilvl w:val="0"/>
+          <w:numId w:val="4"/>
+        </w:numPr>
+        <w:rPr>
+          <w:sz w:val="24"/>
+          <w:szCs w:val="24"/>
+        </w:rPr>
+      </w:pPr>
+      <w:r>
+        <w:rPr>
+          <w:sz w:val="24"/>
+          <w:szCs w:val="24"/>
+        </w:rPr>
+        <w:t xml:space="preserve">Compute </w:t>
+      </w:r>
+      <m:oMath>
+        <m:r>
+          <w:rPr>
+            <w:rFonts w:ascii="Cambria Math" w:hAnsi="Cambria Math"/>
+            <w:sz w:val="24"/>
+            <w:szCs w:val="24"/>
+          </w:rPr>
+          <m:t xml:space="preserve">α= </m:t>
+        </m:r>
+        <m:sSup>
+          <m:sSupPr>
+            <m:ctrlPr>
+              <w:rPr>
+                <w:rFonts w:ascii="Cambria Math" w:hAnsi="Cambria Math"/>
+                <w:i/>
+                <w:sz w:val="24"/>
+                <w:szCs w:val="24"/>
+              </w:rPr>
+            </m:ctrlPr>
+          </m:sSupPr>
+          <m:e>
+            <m:r>
+              <w:rPr>
+                <w:rFonts w:ascii="Cambria Math" w:hAnsi="Cambria Math"/>
+                <w:sz w:val="24"/>
+                <w:szCs w:val="24"/>
+              </w:rPr>
+              <m:t>sin</m:t>
+            </m:r>
+          </m:e>
+          <m:sup>
+            <m:r>
+              <w:rPr>
+                <w:rFonts w:ascii="Cambria Math" w:hAnsi="Cambria Math"/>
+                <w:sz w:val="24"/>
+                <w:szCs w:val="24"/>
+              </w:rPr>
+              <m:t>-1</m:t>
+            </m:r>
+          </m:sup>
+        </m:sSup>
+        <m:d>
+          <m:dPr>
+            <m:ctrlPr>
+              <w:rPr>
+                <w:rFonts w:ascii="Cambria Math" w:hAnsi="Cambria Math"/>
+                <w:i/>
+                <w:sz w:val="24"/>
+                <w:szCs w:val="24"/>
+              </w:rPr>
+            </m:ctrlPr>
+          </m:dPr>
+          <m:e>
+            <m:rad>
+              <m:radPr>
+                <m:degHide m:val="1"/>
+                <m:ctrlPr>
+                  <w:rPr>
+                    <w:rFonts w:ascii="Cambria Math" w:hAnsi="Cambria Math"/>
+                    <w:i/>
+                    <w:sz w:val="24"/>
+                    <w:szCs w:val="24"/>
+                  </w:rPr>
+                </m:ctrlPr>
+              </m:radPr>
+              <m:deg/>
+              <m:e>
+                <m:f>
+                  <m:fPr>
+                    <m:ctrlPr>
+                      <w:rPr>
+                        <w:rFonts w:ascii="Cambria Math" w:hAnsi="Cambria Math"/>
+                        <w:i/>
+                        <w:sz w:val="24"/>
+                        <w:szCs w:val="24"/>
+                      </w:rPr>
+                    </m:ctrlPr>
+                  </m:fPr>
+                  <m:num>
+                    <m:r>
+                      <w:rPr>
+                        <w:rFonts w:ascii="Cambria Math" w:hAnsi="Cambria Math"/>
+                        <w:sz w:val="24"/>
+                        <w:szCs w:val="24"/>
+                      </w:rPr>
+                      <m:t>k</m:t>
+                    </m:r>
+                  </m:num>
+                  <m:den>
+                    <m:r>
+                      <w:rPr>
+                        <w:rFonts w:ascii="Cambria Math" w:hAnsi="Cambria Math"/>
+                        <w:sz w:val="24"/>
+                        <w:szCs w:val="24"/>
+                      </w:rPr>
+                      <m:t>N</m:t>
+                    </m:r>
+                  </m:den>
+                </m:f>
+              </m:e>
+            </m:rad>
+            <m:r>
+              <w:rPr>
+                <w:rFonts w:ascii="Cambria Math" w:eastAsiaTheme="minorEastAsia" w:hAnsi="Cambria Math"/>
+                <w:sz w:val="24"/>
+                <w:szCs w:val="24"/>
+              </w:rPr>
+              <m:t xml:space="preserve"> </m:t>
+            </m:r>
+            <m:ctrlPr>
+              <w:rPr>
+                <w:rFonts w:ascii="Cambria Math" w:eastAsiaTheme="minorEastAsia" w:hAnsi="Cambria Math"/>
+                <w:i/>
+                <w:sz w:val="24"/>
+                <w:szCs w:val="24"/>
+              </w:rPr>
+            </m:ctrlPr>
+          </m:e>
+        </m:d>
+      </m:oMath>
+      <w:r>
+        <w:rPr>
+          <w:rFonts w:eastAsiaTheme="minorEastAsia"/>
+          <w:sz w:val="24"/>
+          <w:szCs w:val="24"/>
+        </w:rPr>
+        <w:t xml:space="preserve"> and </w:t>
+      </w:r>
+      <m:oMath>
+        <m:sSub>
+          <m:sSubPr>
+            <m:ctrlPr>
+              <w:rPr>
+                <w:rFonts w:ascii="Cambria Math" w:eastAsiaTheme="minorEastAsia" w:hAnsi="Cambria Math"/>
+                <w:i/>
+                <w:sz w:val="24"/>
+                <w:szCs w:val="24"/>
+              </w:rPr>
+            </m:ctrlPr>
+          </m:sSubPr>
+          <m:e>
+            <m:r>
+              <w:rPr>
+                <w:rFonts w:ascii="Cambria Math" w:eastAsiaTheme="minorEastAsia" w:hAnsi="Cambria Math"/>
+                <w:sz w:val="24"/>
+                <w:szCs w:val="24"/>
+              </w:rPr>
+              <m:t>t</m:t>
+            </m:r>
+          </m:e>
+          <m:sub>
+            <m:r>
+              <w:rPr>
+                <w:rFonts w:ascii="Cambria Math" w:eastAsiaTheme="minorEastAsia" w:hAnsi="Cambria Math"/>
+                <w:sz w:val="24"/>
+                <w:szCs w:val="24"/>
+              </w:rPr>
+              <m:t>k</m:t>
+            </m:r>
+          </m:sub>
+        </m:sSub>
+        <m:r>
+          <w:rPr>
+            <w:rFonts w:ascii="Cambria Math" w:eastAsiaTheme="minorEastAsia" w:hAnsi="Cambria Math"/>
+            <w:sz w:val="24"/>
+            <w:szCs w:val="24"/>
+          </w:rPr>
+          <m:t>=floor</m:t>
+        </m:r>
+        <m:d>
+          <m:dPr>
+            <m:ctrlPr>
+              <w:rPr>
+                <w:rFonts w:ascii="Cambria Math" w:eastAsiaTheme="minorEastAsia" w:hAnsi="Cambria Math"/>
+                <w:i/>
+                <w:sz w:val="24"/>
+                <w:szCs w:val="24"/>
+              </w:rPr>
+            </m:ctrlPr>
+          </m:dPr>
+          <m:e>
+            <m:f>
+              <m:fPr>
+                <m:ctrlPr>
+                  <w:rPr>
+                    <w:rFonts w:ascii="Cambria Math" w:eastAsiaTheme="minorEastAsia" w:hAnsi="Cambria Math"/>
+                    <w:i/>
+                    <w:sz w:val="24"/>
+                    <w:szCs w:val="24"/>
+                  </w:rPr>
+                </m:ctrlPr>
+              </m:fPr>
+              <m:num>
+                <m:r>
+                  <w:rPr>
+                    <w:rFonts w:ascii="Cambria Math" w:eastAsiaTheme="minorEastAsia" w:hAnsi="Cambria Math"/>
+                    <w:sz w:val="24"/>
+                    <w:szCs w:val="24"/>
+                  </w:rPr>
+                  <m:t>π</m:t>
+                </m:r>
+              </m:num>
+              <m:den>
+                <m:r>
+                  <w:rPr>
+                    <w:rFonts w:ascii="Cambria Math" w:eastAsiaTheme="minorEastAsia" w:hAnsi="Cambria Math"/>
+                    <w:sz w:val="24"/>
+                    <w:szCs w:val="24"/>
+                  </w:rPr>
+                  <m:t>4α</m:t>
+                </m:r>
+              </m:den>
+            </m:f>
+          </m:e>
+        </m:d>
+      </m:oMath>
+      <w:r>
+        <w:rPr>
+          <w:rFonts w:eastAsiaTheme="minorEastAsia"/>
+          <w:sz w:val="24"/>
+          <w:szCs w:val="24"/>
+        </w:rPr>
+        <w:t>.</w:t>
+      </w:r>
+    </w:p>
+    <w:p>
+      <w:pPr>
+        <w:pStyle w:val="ListParagraph"/>
+        <w:numPr>
+          <w:ilvl w:val="0"/>
+          <w:numId w:val="4"/>
+        </w:numPr>
+        <w:rPr>
+          <w:sz w:val="24"/>
+          <w:szCs w:val="24"/>
+        </w:rPr>
+      </w:pPr>
+      <w:r>
+        <w:rPr>
+          <w:rFonts w:eastAsiaTheme="minorEastAsia"/>
+          <w:sz w:val="24"/>
+          <w:szCs w:val="24"/>
+        </w:rPr>
+        <w:t xml:space="preserve">Repeat the following Grover iteration </w:t>
+      </w:r>
+      <m:oMath>
+        <m:sSub>
+          <m:sSubPr>
+            <m:ctrlPr>
+              <w:rPr>
+                <w:rFonts w:ascii="Cambria Math" w:eastAsiaTheme="minorEastAsia" w:hAnsi="Cambria Math"/>
+                <w:i/>
+                <w:sz w:val="24"/>
+                <w:szCs w:val="24"/>
+              </w:rPr>
+            </m:ctrlPr>
+          </m:sSubPr>
+          <m:e>
+            <m:r>
+              <w:rPr>
+                <w:rFonts w:ascii="Cambria Math" w:eastAsiaTheme="minorEastAsia" w:hAnsi="Cambria Math"/>
+                <w:sz w:val="24"/>
+                <w:szCs w:val="24"/>
+              </w:rPr>
+              <m:t>t</m:t>
+            </m:r>
+          </m:e>
+          <m:sub>
+            <m:r>
+              <w:rPr>
+                <w:rFonts w:ascii="Cambria Math" w:eastAsiaTheme="minorEastAsia" w:hAnsi="Cambria Math"/>
+                <w:sz w:val="24"/>
+                <w:szCs w:val="24"/>
+              </w:rPr>
+              <m:t>k</m:t>
+            </m:r>
+          </m:sub>
+        </m:sSub>
+      </m:oMath>
+      <w:r>
+        <w:rPr>
+          <w:rFonts w:eastAsiaTheme="minorEastAsia"/>
+          <w:sz w:val="24"/>
+          <w:szCs w:val="24"/>
+        </w:rPr>
+        <w:t xml:space="preserve"> times:</w:t>
+      </w:r>
+    </w:p>
+    <w:p>
+      <w:pPr>
+        <w:pStyle w:val="ListParagraph"/>
+        <w:numPr>
+          <w:ilvl w:val="0"/>
+          <w:numId w:val="5"/>
+        </w:numPr>
+        <w:rPr>
+          <w:sz w:val="24"/>
+          <w:szCs w:val="24"/>
+        </w:rPr>
+      </w:pPr>
+      <w:r>
+        <w:rPr>
+          <w:sz w:val="24"/>
+          <w:szCs w:val="24"/>
+        </w:rPr>
+        <w:t xml:space="preserve">Apply the reflection of </w:t>
+      </w:r>
+      <m:oMath>
+        <m:r>
+          <w:rPr>
+            <w:rFonts w:ascii="Cambria Math" w:hAnsi="Cambria Math"/>
+            <w:sz w:val="24"/>
+            <w:szCs w:val="24"/>
+          </w:rPr>
+          <m:t>m</m:t>
+        </m:r>
+      </m:oMath>
+      <w:r>
+        <w:rPr>
+          <w:sz w:val="24"/>
+          <w:szCs w:val="24"/>
+        </w:rPr>
+        <w:t xml:space="preserve"> to </w:t>
+      </w:r>
+      <m:oMath>
+        <m:r>
+          <w:rPr>
+            <w:rFonts w:ascii="Cambria Math" w:hAnsi="Cambria Math"/>
+            <w:sz w:val="24"/>
+            <w:szCs w:val="24"/>
+          </w:rPr>
+          <m:t>a</m:t>
+        </m:r>
+      </m:oMath>
+      <w:r>
+        <w:rPr>
+          <w:sz w:val="24"/>
+          <w:szCs w:val="24"/>
+        </w:rPr>
+        <w:t xml:space="preserve"> via the Grover oracle </w:t>
+      </w:r>
+      <m:oMath>
+        <m:sSub>
+          <m:sSubPr>
+            <m:ctrlPr>
+              <w:rPr>
+                <w:rFonts w:ascii="Cambria Math" w:hAnsi="Cambria Math"/>
+                <w:i/>
+                <w:sz w:val="24"/>
+                <w:szCs w:val="24"/>
+              </w:rPr>
+            </m:ctrlPr>
+          </m:sSubPr>
+          <m:e>
+            <m:r>
+              <w:rPr>
+                <w:rFonts w:ascii="Cambria Math" w:hAnsi="Cambria Math"/>
+                <w:sz w:val="24"/>
+                <w:szCs w:val="24"/>
+              </w:rPr>
+              <m:t>U</m:t>
+            </m:r>
+          </m:e>
+          <m:sub>
+            <m:r>
+              <w:rPr>
+                <w:rFonts w:ascii="Cambria Math" w:hAnsi="Cambria Math"/>
+                <w:sz w:val="24"/>
+                <w:szCs w:val="24"/>
+              </w:rPr>
+              <m:t>s</m:t>
+            </m:r>
+          </m:sub>
+        </m:sSub>
+      </m:oMath>
+      <w:r>
+        <w:rPr>
+          <w:rFonts w:eastAsiaTheme="minorEastAsia"/>
+          <w:sz w:val="24"/>
+          <w:szCs w:val="24"/>
+        </w:rPr>
+        <w:t xml:space="preserve">, obtaining the vector </w:t>
+      </w:r>
+      <m:oMath>
+        <m:r>
+          <w:rPr>
+            <w:rFonts w:ascii="Cambria Math" w:eastAsiaTheme="minorEastAsia" w:hAnsi="Cambria Math"/>
+            <w:sz w:val="24"/>
+            <w:szCs w:val="24"/>
+          </w:rPr>
+          <m:t>a'</m:t>
+        </m:r>
+      </m:oMath>
+      <w:r>
+        <w:rPr>
+          <w:rFonts w:eastAsiaTheme="minorEastAsia"/>
+          <w:sz w:val="24"/>
+          <w:szCs w:val="24"/>
+        </w:rPr>
+        <w:t>.</w:t>
+      </w:r>
+    </w:p>
+    <w:p>
+      <w:pPr>
+        <w:pStyle w:val="ListParagraph"/>
+        <w:ind w:left="1440"/>
+        <w:rPr>
+          <w:sz w:val="24"/>
+          <w:szCs w:val="24"/>
+        </w:rPr>
+      </w:pPr>
+      <w:r>
+        <w:rPr>
+          <w:rFonts w:eastAsiaTheme="minorEastAsia"/>
+          <w:sz w:val="24"/>
+          <w:szCs w:val="24"/>
+        </w:rPr>
+        <w:t xml:space="preserve">(Note: </w:t>
+      </w:r>
+      <m:oMath>
+        <m:r>
+          <w:rPr>
+            <w:rFonts w:ascii="Cambria Math" w:eastAsiaTheme="minorEastAsia" w:hAnsi="Cambria Math"/>
+            <w:sz w:val="24"/>
+            <w:szCs w:val="24"/>
+          </w:rPr>
+          <m:t>m</m:t>
+        </m:r>
+      </m:oMath>
+      <w:r>
+        <w:rPr>
+          <w:rFonts w:eastAsiaTheme="minorEastAsia"/>
+          <w:sz w:val="24"/>
+          <w:szCs w:val="24"/>
+        </w:rPr>
+        <w:t xml:space="preserve"> here refers to the “miss vector” which returns the opposite values of the hit vector).</w:t>
+      </w:r>
+    </w:p>
+    <w:p>
+      <w:pPr>
+        <w:pStyle w:val="ListParagraph"/>
+        <w:numPr>
+          <w:ilvl w:val="0"/>
+          <w:numId w:val="5"/>
+        </w:numPr>
+        <w:rPr>
+          <w:sz w:val="24"/>
+          <w:szCs w:val="24"/>
+        </w:rPr>
+      </w:pPr>
+      <w:r>
+        <w:rPr>
+          <w:rFonts w:eastAsiaTheme="minorEastAsia"/>
+          <w:sz w:val="24"/>
+          <w:szCs w:val="24"/>
+        </w:rPr>
+        <w:t xml:space="preserve">Apply the reflection of </w:t>
+      </w:r>
+      <m:oMath>
+        <m:r>
+          <w:rPr>
+            <w:rFonts w:ascii="Cambria Math" w:eastAsiaTheme="minorEastAsia" w:hAnsi="Cambria Math"/>
+            <w:sz w:val="24"/>
+            <w:szCs w:val="24"/>
+          </w:rPr>
+          <m:t>j</m:t>
+        </m:r>
+      </m:oMath>
+      <w:r>
+        <w:rPr>
+          <w:rFonts w:eastAsiaTheme="minorEastAsia"/>
+          <w:sz w:val="24"/>
+          <w:szCs w:val="24"/>
+        </w:rPr>
+        <w:t xml:space="preserve"> to </w:t>
+      </w:r>
+      <m:oMath>
+        <m:r>
+          <w:rPr>
+            <w:rFonts w:ascii="Cambria Math" w:eastAsiaTheme="minorEastAsia" w:hAnsi="Cambria Math"/>
+            <w:sz w:val="24"/>
+            <w:szCs w:val="24"/>
+          </w:rPr>
+          <m:t>a'</m:t>
+        </m:r>
+      </m:oMath>
+      <w:r>
+        <w:rPr>
+          <w:rFonts w:eastAsiaTheme="minorEastAsia"/>
+          <w:sz w:val="24"/>
+          <w:szCs w:val="24"/>
+        </w:rPr>
+        <w:t xml:space="preserve">, obtaining the new value of </w:t>
+      </w:r>
+      <m:oMath>
+        <m:r>
+          <w:rPr>
+            <w:rFonts w:ascii="Cambria Math" w:eastAsiaTheme="minorEastAsia" w:hAnsi="Cambria Math"/>
+            <w:sz w:val="24"/>
+            <w:szCs w:val="24"/>
+          </w:rPr>
+          <m:t>a</m:t>
+        </m:r>
+      </m:oMath>
+      <w:r>
+        <w:rPr>
+          <w:rFonts w:eastAsiaTheme="minorEastAsia"/>
+          <w:sz w:val="24"/>
+          <w:szCs w:val="24"/>
+        </w:rPr>
+        <w:t>.</w:t>
+      </w:r>
+    </w:p>
+    <w:p>
+      <w:pPr>
+        <w:pStyle w:val="ListParagraph"/>
+        <w:numPr>
+          <w:ilvl w:val="0"/>
+          <w:numId w:val="4"/>
+        </w:numPr>
+        <w:rPr>
+          <w:sz w:val="24"/>
+          <w:szCs w:val="24"/>
+        </w:rPr>
+      </w:pPr>
+      <w:r>
+        <w:rPr>
+          <w:sz w:val="24"/>
+          <w:szCs w:val="24"/>
+        </w:rPr>
+        <w:t xml:space="preserve">Measure the final state </w:t>
+      </w:r>
+      <m:oMath>
+        <m:r>
+          <w:rPr>
+            <w:rFonts w:ascii="Cambria Math" w:hAnsi="Cambria Math"/>
+            <w:sz w:val="24"/>
+            <w:szCs w:val="24"/>
+          </w:rPr>
+          <m:t>a</m:t>
+        </m:r>
+      </m:oMath>
+      <w:r>
+        <w:rPr>
+          <w:sz w:val="24"/>
+          <w:szCs w:val="24"/>
+        </w:rPr>
+        <w:t xml:space="preserve">, giving a string </w:t>
+      </w:r>
+      <m:oMath>
+        <m:r>
+          <w:rPr>
+            <w:rFonts w:ascii="Cambria Math" w:hAnsi="Cambria Math"/>
+            <w:sz w:val="24"/>
+            <w:szCs w:val="24"/>
+          </w:rPr>
+          <m:t>x∈</m:t>
+        </m:r>
+        <m:sSup>
+          <m:sSupPr>
+            <m:ctrlPr>
+              <w:rPr>
+                <w:rFonts w:ascii="Cambria Math" w:hAnsi="Cambria Math"/>
+                <w:i/>
+                <w:sz w:val="24"/>
+                <w:szCs w:val="24"/>
+              </w:rPr>
+            </m:ctrlPr>
+          </m:sSupPr>
+          <m:e>
+            <m:r>
+              <w:rPr>
+                <w:rFonts w:ascii="Cambria Math" w:hAnsi="Cambria Math"/>
+                <w:sz w:val="24"/>
+                <w:szCs w:val="24"/>
+              </w:rPr>
+              <m:t>{0, 1}</m:t>
+            </m:r>
+          </m:e>
+          <m:sup>
+            <m:r>
+              <w:rPr>
+                <w:rFonts w:ascii="Cambria Math" w:hAnsi="Cambria Math"/>
+                <w:sz w:val="24"/>
+                <w:szCs w:val="24"/>
+              </w:rPr>
+              <m:t>n</m:t>
+            </m:r>
+          </m:sup>
+        </m:sSup>
+      </m:oMath>
+      <w:r>
+        <w:rPr>
+          <w:rFonts w:eastAsiaTheme="minorEastAsia"/>
+          <w:sz w:val="24"/>
+          <w:szCs w:val="24"/>
+        </w:rPr>
+        <w:t>.</w:t>
+      </w:r>
+    </w:p>
+    <w:p>
+      <w:pPr>
+        <w:pStyle w:val="ListParagraph"/>
+        <w:numPr>
+          <w:ilvl w:val="0"/>
+          <w:numId w:val="4"/>
+        </w:numPr>
+        <w:rPr>
+          <w:sz w:val="24"/>
+          <w:szCs w:val="24"/>
+        </w:rPr>
+      </w:pPr>
+      <w:r>
+        <w:rPr>
+          <w:rFonts w:eastAsiaTheme="minorEastAsia"/>
+          <w:sz w:val="24"/>
+          <w:szCs w:val="24"/>
+        </w:rPr>
+        <w:t xml:space="preserve">If </w:t>
+      </w:r>
+      <m:oMath>
+        <m:r>
+          <w:rPr>
+            <w:rFonts w:ascii="Cambria Math" w:eastAsiaTheme="minorEastAsia" w:hAnsi="Cambria Math"/>
+            <w:sz w:val="24"/>
+            <w:szCs w:val="24"/>
+          </w:rPr>
+          <m:t>x∈S</m:t>
+        </m:r>
+      </m:oMath>
+      <w:r>
+        <w:rPr>
+          <w:rFonts w:eastAsiaTheme="minorEastAsia"/>
+          <w:sz w:val="24"/>
+          <w:szCs w:val="24"/>
+        </w:rPr>
+        <w:t>, we stop because we have found a solution. Otherwise, we repeat the process.</w:t>
+      </w:r>
+    </w:p>
+    <w:p>
+      <w:pPr>
+        <w:pStyle w:val="ListParagraph"/>
+        <w:ind w:left="0"/>
+        <w:rPr>
+          <w:sz w:val="24"/>
+          <w:szCs w:val="24"/>
+        </w:rPr>
+      </w:pPr>
+    </w:p>
+    <w:p>
+      <w:pPr>
+        <w:pStyle w:val="ListParagraph"/>
+        <w:ind w:left="0"/>
         <w:rPr>
           <w:b/>
           <w:bCs/>
           <w:sz w:val="24"/>
           <w:szCs w:val="24"/>
         </w:rPr>
+      </w:pPr>
+    </w:p>
+    <w:p>
+      <w:pPr>
+        <w:pStyle w:val="ListParagraph"/>
+        <w:ind w:left="0"/>
+        <w:rPr>
+          <w:b/>
+          <w:bCs/>
+          <w:sz w:val="24"/>
+          <w:szCs w:val="24"/>
+        </w:rPr>
+      </w:pPr>
+    </w:p>
+    <w:p>
+      <w:pPr>
+        <w:pStyle w:val="ListParagraph"/>
+        <w:ind w:left="0"/>
+        <w:rPr>
+          <w:b/>
+          <w:bCs/>
+          <w:sz w:val="24"/>
+          <w:szCs w:val="24"/>
+        </w:rPr>
+      </w:pPr>
+    </w:p>
+    <w:p>
+      <w:pPr>
+        <w:pStyle w:val="ListParagraph"/>
+        <w:ind w:left="0"/>
+        <w:rPr>
+          <w:b/>
+          <w:bCs/>
+          <w:sz w:val="24"/>
+          <w:szCs w:val="24"/>
+        </w:rPr>
+      </w:pPr>
+      <w:r>
+        <w:rPr>
+          <w:b/>
+          <w:bCs/>
+          <w:sz w:val="24"/>
+          <w:szCs w:val="24"/>
+        </w:rPr>
+        <w:lastRenderedPageBreak/>
+        <w:t>Quantum Algorithm vs. Classical Algorithm</w:t>
+      </w:r>
+    </w:p>
+    <w:p>
+      <w:pPr>
+        <w:pStyle w:val="ListParagraph"/>
+        <w:ind w:left="0"/>
+        <w:rPr>
+          <w:sz w:val="24"/>
+          <w:szCs w:val="24"/>
+        </w:rPr>
+      </w:pPr>
+      <w:r>
+        <w:rPr>
+          <w:sz w:val="24"/>
+          <w:szCs w:val="24"/>
+        </w:rPr>
+        <w:t>Now that we have defined Grover’s algorithm, the question becomes: “Why is this better than a classical algorithm that does the same thing?” The answer, as with many quantum algorithms, is that the Quantum algorithm is faster, and in this section, we will explain why this is true.</w:t>
+      </w:r>
+    </w:p>
+    <w:p>
+      <w:pPr>
+        <w:pStyle w:val="ListParagraph"/>
+        <w:ind w:left="0"/>
+        <w:rPr>
+          <w:sz w:val="24"/>
+          <w:szCs w:val="24"/>
+        </w:rPr>
+      </w:pPr>
+    </w:p>
+    <w:p>
+      <w:pPr>
+        <w:pStyle w:val="ListParagraph"/>
+        <w:ind w:left="0"/>
+        <w:rPr>
+          <w:rFonts w:eastAsiaTheme="minorEastAsia"/>
+          <w:sz w:val="24"/>
+          <w:szCs w:val="24"/>
+        </w:rPr>
+      </w:pPr>
+      <w:r>
+        <w:rPr>
+          <w:sz w:val="24"/>
+          <w:szCs w:val="24"/>
+        </w:rPr>
+        <w:t xml:space="preserve">We want to show that “Grover’s algorithm finds a member of </w:t>
+      </w:r>
+      <m:oMath>
+        <m:r>
+          <w:rPr>
+            <w:rFonts w:ascii="Cambria Math" w:hAnsi="Cambria Math"/>
+            <w:sz w:val="24"/>
+            <w:szCs w:val="24"/>
+          </w:rPr>
+          <m:t>S</m:t>
+        </m:r>
+      </m:oMath>
+      <w:r>
+        <w:rPr>
+          <w:sz w:val="24"/>
+          <w:szCs w:val="24"/>
+        </w:rPr>
+        <w:t xml:space="preserve"> in an expected number </w:t>
+      </w:r>
+      <m:oMath>
+        <m:r>
+          <w:rPr>
+            <w:rFonts w:ascii="Cambria Math" w:hAnsi="Cambria Math"/>
+            <w:sz w:val="24"/>
+            <w:szCs w:val="24"/>
+          </w:rPr>
+          <m:t>O(T)</m:t>
+        </m:r>
+      </m:oMath>
+      <w:r>
+        <w:rPr>
+          <w:rFonts w:eastAsiaTheme="minorEastAsia"/>
+          <w:sz w:val="24"/>
+          <w:szCs w:val="24"/>
+        </w:rPr>
+        <w:t xml:space="preserve"> iterations, where </w:t>
+      </w:r>
+      <m:oMath>
+        <m:r>
+          <w:rPr>
+            <w:rFonts w:ascii="Cambria Math" w:eastAsiaTheme="minorEastAsia" w:hAnsi="Cambria Math"/>
+            <w:sz w:val="24"/>
+            <w:szCs w:val="24"/>
+          </w:rPr>
+          <m:t xml:space="preserve">T= </m:t>
+        </m:r>
+        <m:sSup>
+          <m:sSupPr>
+            <m:ctrlPr>
+              <w:rPr>
+                <w:rFonts w:ascii="Cambria Math" w:eastAsiaTheme="minorEastAsia" w:hAnsi="Cambria Math"/>
+                <w:i/>
+                <w:sz w:val="24"/>
+                <w:szCs w:val="24"/>
+              </w:rPr>
+            </m:ctrlPr>
+          </m:sSupPr>
+          <m:e>
+            <m:r>
+              <w:rPr>
+                <w:rFonts w:ascii="Cambria Math" w:eastAsiaTheme="minorEastAsia" w:hAnsi="Cambria Math"/>
+                <w:sz w:val="24"/>
+                <w:szCs w:val="24"/>
+              </w:rPr>
+              <m:t>2</m:t>
+            </m:r>
+          </m:e>
+          <m:sup>
+            <m:r>
+              <w:rPr>
+                <w:rFonts w:ascii="Cambria Math" w:eastAsiaTheme="minorEastAsia" w:hAnsi="Cambria Math"/>
+                <w:sz w:val="24"/>
+                <w:szCs w:val="24"/>
+              </w:rPr>
+              <m:t>(n-</m:t>
+            </m:r>
+            <m:sSub>
+              <m:sSubPr>
+                <m:ctrlPr>
+                  <w:rPr>
+                    <w:rFonts w:ascii="Cambria Math" w:eastAsiaTheme="minorEastAsia" w:hAnsi="Cambria Math"/>
+                    <w:i/>
+                    <w:sz w:val="24"/>
+                    <w:szCs w:val="24"/>
+                  </w:rPr>
+                </m:ctrlPr>
+              </m:sSubPr>
+              <m:e>
+                <m:r>
+                  <w:rPr>
+                    <w:rFonts w:ascii="Cambria Math" w:eastAsiaTheme="minorEastAsia" w:hAnsi="Cambria Math"/>
+                    <w:sz w:val="24"/>
+                    <w:szCs w:val="24"/>
+                  </w:rPr>
+                  <m:t>log</m:t>
+                </m:r>
+              </m:e>
+              <m:sub>
+                <m:r>
+                  <w:rPr>
+                    <w:rFonts w:ascii="Cambria Math" w:eastAsiaTheme="minorEastAsia" w:hAnsi="Cambria Math"/>
+                    <w:sz w:val="24"/>
+                    <w:szCs w:val="24"/>
+                  </w:rPr>
+                  <m:t>2</m:t>
+                </m:r>
+              </m:sub>
+            </m:sSub>
+            <m:r>
+              <w:rPr>
+                <w:rFonts w:ascii="Cambria Math" w:eastAsiaTheme="minorEastAsia" w:hAnsi="Cambria Math"/>
+                <w:sz w:val="24"/>
+                <w:szCs w:val="24"/>
+              </w:rPr>
+              <m:t>k)/2</m:t>
+            </m:r>
+          </m:sup>
+        </m:sSup>
+      </m:oMath>
+      <w:r>
+        <w:rPr>
+          <w:rFonts w:eastAsiaTheme="minorEastAsia"/>
+          <w:sz w:val="24"/>
+          <w:szCs w:val="24"/>
+        </w:rPr>
+        <w:t xml:space="preserve">, and in overall time </w:t>
+      </w:r>
+      <m:oMath>
+        <m:sSup>
+          <m:sSupPr>
+            <m:ctrlPr>
+              <w:rPr>
+                <w:rFonts w:ascii="Cambria Math" w:eastAsiaTheme="minorEastAsia" w:hAnsi="Cambria Math"/>
+                <w:i/>
+                <w:sz w:val="24"/>
+                <w:szCs w:val="24"/>
+              </w:rPr>
+            </m:ctrlPr>
+          </m:sSupPr>
+          <m:e>
+            <m:sSub>
+              <m:sSubPr>
+                <m:ctrlPr>
+                  <w:rPr>
+                    <w:rFonts w:ascii="Cambria Math" w:eastAsiaTheme="minorEastAsia" w:hAnsi="Cambria Math"/>
+                    <w:i/>
+                    <w:sz w:val="24"/>
+                    <w:szCs w:val="24"/>
+                  </w:rPr>
+                </m:ctrlPr>
+              </m:sSubPr>
+              <m:e>
+                <m:r>
+                  <w:rPr>
+                    <w:rFonts w:ascii="Cambria Math" w:eastAsiaTheme="minorEastAsia" w:hAnsi="Cambria Math"/>
+                    <w:sz w:val="24"/>
+                    <w:szCs w:val="24"/>
+                  </w:rPr>
+                  <m:t>T</m:t>
+                </m:r>
+              </m:e>
+              <m:sub>
+                <m:r>
+                  <w:rPr>
+                    <w:rFonts w:ascii="Cambria Math" w:eastAsiaTheme="minorEastAsia" w:hAnsi="Cambria Math"/>
+                    <w:sz w:val="24"/>
+                    <w:szCs w:val="24"/>
+                  </w:rPr>
+                  <m:t>n</m:t>
+                </m:r>
+              </m:sub>
+            </m:sSub>
+          </m:e>
+          <m:sup>
+            <m:r>
+              <w:rPr>
+                <w:rFonts w:ascii="Cambria Math" w:eastAsiaTheme="minorEastAsia" w:hAnsi="Cambria Math"/>
+                <w:sz w:val="24"/>
+                <w:szCs w:val="24"/>
+              </w:rPr>
+              <m:t>O(1)</m:t>
+            </m:r>
+          </m:sup>
+        </m:sSup>
+      </m:oMath>
+      <w:r>
+        <w:rPr>
+          <w:rFonts w:eastAsiaTheme="minorEastAsia"/>
+          <w:sz w:val="24"/>
+          <w:szCs w:val="24"/>
+        </w:rPr>
+        <w:t>” [2].</w:t>
+      </w:r>
+    </w:p>
+    <w:p>
+      <w:pPr>
+        <w:pStyle w:val="ListParagraph"/>
+        <w:ind w:left="0"/>
+        <w:rPr>
+          <w:sz w:val="24"/>
+          <w:szCs w:val="24"/>
+        </w:rPr>
+      </w:pPr>
+    </w:p>
+    <w:p>
+      <w:pPr>
+        <w:rPr>
+          <w:b/>
+          <w:bCs/>
+          <w:sz w:val="24"/>
+          <w:szCs w:val="24"/>
+        </w:rPr>
+      </w:pPr>
+      <w:r>
+        <w:rPr>
+          <w:b/>
+          <w:bCs/>
+          <w:sz w:val="24"/>
+          <w:szCs w:val="24"/>
+        </w:rPr>
+        <w:t xml:space="preserve">Using Grover’s Quantum Algorithm to </w:t>
+      </w:r>
+      <w:r>
+        <w:rPr>
+          <w:b/>
+          <w:bCs/>
+          <w:sz w:val="24"/>
+          <w:szCs w:val="24"/>
+        </w:rPr>
         <w:t>Solve the Boolean Satisfiability Problem</w:t>
       </w:r>
     </w:p>
     <w:p>
       <w:pPr>
         <w:rPr>
-          <w:rFonts w:eastAsiaTheme="minorEastAsia"/>
+          <w:b/>
+          <w:bCs/>
           <w:sz w:val="24"/>
           <w:szCs w:val="24"/>
         </w:rPr>
@@ -1738,12 +3482,36 @@
           <w:szCs w:val="24"/>
         </w:rPr>
       </w:pPr>
-      <w:r>
-        <w:rPr>
-          <w:sz w:val="24"/>
-          <w:szCs w:val="24"/>
-        </w:rPr>
-        <w:t>https://qiskit.org/textbook/ch-applications/satisfiability-grover.html</w:t>
+      <w:hyperlink r:id="rId5" w:history="1">
+        <w:r>
+          <w:rPr>
+            <w:rStyle w:val="Hyperlink"/>
+            <w:sz w:val="24"/>
+            <w:szCs w:val="24"/>
+          </w:rPr>
+          <w:t>https://qiskit.org/textbook/ch-applications/satisfiability-grover.html</w:t>
+        </w:r>
+      </w:hyperlink>
+    </w:p>
+    <w:p>
+      <w:pPr>
+        <w:pStyle w:val="ListParagraph"/>
+        <w:numPr>
+          <w:ilvl w:val="0"/>
+          <w:numId w:val="1"/>
+        </w:numPr>
+        <w:spacing w:after="0" w:line="360" w:lineRule="auto"/>
+        <w:rPr>
+          <w:sz w:val="24"/>
+          <w:szCs w:val="24"/>
+        </w:rPr>
+      </w:pPr>
+      <w:r>
+        <w:rPr>
+          <w:sz w:val="24"/>
+          <w:szCs w:val="24"/>
+        </w:rPr>
+        <w:t>Textbook by Lipton</w:t>
       </w:r>
     </w:p>
     <w:sectPr>
@@ -1847,8 +3615,391 @@
       </w:pPr>
     </w:lvl>
   </w:abstractNum>
+  <w:abstractNum w:abstractNumId="1" w15:restartNumberingAfterBreak="0">
+    <w:nsid w:val="2AAC3DC3"/>
+    <w:multiLevelType w:val="hybridMultilevel"/>
+    <w:tmpl w:val="6CCA14FA"/>
+    <w:lvl w:ilvl="0" w:tplc="1009000F">
+      <w:start w:val="1"/>
+      <w:numFmt w:val="decimal"/>
+      <w:lvlText w:val="%1."/>
+      <w:lvlJc w:val="left"/>
+      <w:pPr>
+        <w:ind w:left="1440" w:hanging="360"/>
+      </w:pPr>
+    </w:lvl>
+    <w:lvl w:ilvl="1" w:tplc="10090019" w:tentative="1">
+      <w:start w:val="1"/>
+      <w:numFmt w:val="lowerLetter"/>
+      <w:lvlText w:val="%2."/>
+      <w:lvlJc w:val="left"/>
+      <w:pPr>
+        <w:ind w:left="2160" w:hanging="360"/>
+      </w:pPr>
+    </w:lvl>
+    <w:lvl w:ilvl="2" w:tplc="1009001B" w:tentative="1">
+      <w:start w:val="1"/>
+      <w:numFmt w:val="lowerRoman"/>
+      <w:lvlText w:val="%3."/>
+      <w:lvlJc w:val="right"/>
+      <w:pPr>
+        <w:ind w:left="2880" w:hanging="180"/>
+      </w:pPr>
+    </w:lvl>
+    <w:lvl w:ilvl="3" w:tplc="1009000F" w:tentative="1">
+      <w:start w:val="1"/>
+      <w:numFmt w:val="decimal"/>
+      <w:lvlText w:val="%4."/>
+      <w:lvlJc w:val="left"/>
+      <w:pPr>
+        <w:ind w:left="3600" w:hanging="360"/>
+      </w:pPr>
+    </w:lvl>
+    <w:lvl w:ilvl="4" w:tplc="10090019" w:tentative="1">
+      <w:start w:val="1"/>
+      <w:numFmt w:val="lowerLetter"/>
+      <w:lvlText w:val="%5."/>
+      <w:lvlJc w:val="left"/>
+      <w:pPr>
+        <w:ind w:left="4320" w:hanging="360"/>
+      </w:pPr>
+    </w:lvl>
+    <w:lvl w:ilvl="5" w:tplc="1009001B" w:tentative="1">
+      <w:start w:val="1"/>
+      <w:numFmt w:val="lowerRoman"/>
+      <w:lvlText w:val="%6."/>
+      <w:lvlJc w:val="right"/>
+      <w:pPr>
+        <w:ind w:left="5040" w:hanging="180"/>
+      </w:pPr>
+    </w:lvl>
+    <w:lvl w:ilvl="6" w:tplc="1009000F" w:tentative="1">
+      <w:start w:val="1"/>
+      <w:numFmt w:val="decimal"/>
+      <w:lvlText w:val="%7."/>
+      <w:lvlJc w:val="left"/>
+      <w:pPr>
+        <w:ind w:left="5760" w:hanging="360"/>
+      </w:pPr>
+    </w:lvl>
+    <w:lvl w:ilvl="7" w:tplc="10090019" w:tentative="1">
+      <w:start w:val="1"/>
+      <w:numFmt w:val="lowerLetter"/>
+      <w:lvlText w:val="%8."/>
+      <w:lvlJc w:val="left"/>
+      <w:pPr>
+        <w:ind w:left="6480" w:hanging="360"/>
+      </w:pPr>
+    </w:lvl>
+    <w:lvl w:ilvl="8" w:tplc="1009001B" w:tentative="1">
+      <w:start w:val="1"/>
+      <w:numFmt w:val="lowerRoman"/>
+      <w:lvlText w:val="%9."/>
+      <w:lvlJc w:val="right"/>
+      <w:pPr>
+        <w:ind w:left="7200" w:hanging="180"/>
+      </w:pPr>
+    </w:lvl>
+  </w:abstractNum>
+  <w:abstractNum w:abstractNumId="2" w15:restartNumberingAfterBreak="0">
+    <w:nsid w:val="3EEA661F"/>
+    <w:multiLevelType w:val="hybridMultilevel"/>
+    <w:tmpl w:val="136C85DC"/>
+    <w:lvl w:ilvl="0" w:tplc="1009000F">
+      <w:start w:val="1"/>
+      <w:numFmt w:val="decimal"/>
+      <w:lvlText w:val="%1."/>
+      <w:lvlJc w:val="left"/>
+      <w:pPr>
+        <w:ind w:left="720" w:hanging="360"/>
+      </w:pPr>
+    </w:lvl>
+    <w:lvl w:ilvl="1" w:tplc="10090019" w:tentative="1">
+      <w:start w:val="1"/>
+      <w:numFmt w:val="lowerLetter"/>
+      <w:lvlText w:val="%2."/>
+      <w:lvlJc w:val="left"/>
+      <w:pPr>
+        <w:ind w:left="1440" w:hanging="360"/>
+      </w:pPr>
+    </w:lvl>
+    <w:lvl w:ilvl="2" w:tplc="1009001B" w:tentative="1">
+      <w:start w:val="1"/>
+      <w:numFmt w:val="lowerRoman"/>
+      <w:lvlText w:val="%3."/>
+      <w:lvlJc w:val="right"/>
+      <w:pPr>
+        <w:ind w:left="2160" w:hanging="180"/>
+      </w:pPr>
+    </w:lvl>
+    <w:lvl w:ilvl="3" w:tplc="1009000F" w:tentative="1">
+      <w:start w:val="1"/>
+      <w:numFmt w:val="decimal"/>
+      <w:lvlText w:val="%4."/>
+      <w:lvlJc w:val="left"/>
+      <w:pPr>
+        <w:ind w:left="2880" w:hanging="360"/>
+      </w:pPr>
+    </w:lvl>
+    <w:lvl w:ilvl="4" w:tplc="10090019" w:tentative="1">
+      <w:start w:val="1"/>
+      <w:numFmt w:val="lowerLetter"/>
+      <w:lvlText w:val="%5."/>
+      <w:lvlJc w:val="left"/>
+      <w:pPr>
+        <w:ind w:left="3600" w:hanging="360"/>
+      </w:pPr>
+    </w:lvl>
+    <w:lvl w:ilvl="5" w:tplc="1009001B" w:tentative="1">
+      <w:start w:val="1"/>
+      <w:numFmt w:val="lowerRoman"/>
+      <w:lvlText w:val="%6."/>
+      <w:lvlJc w:val="right"/>
+      <w:pPr>
+        <w:ind w:left="4320" w:hanging="180"/>
+      </w:pPr>
+    </w:lvl>
+    <w:lvl w:ilvl="6" w:tplc="1009000F" w:tentative="1">
+      <w:start w:val="1"/>
+      <w:numFmt w:val="decimal"/>
+      <w:lvlText w:val="%7."/>
+      <w:lvlJc w:val="left"/>
+      <w:pPr>
+        <w:ind w:left="5040" w:hanging="360"/>
+      </w:pPr>
+    </w:lvl>
+    <w:lvl w:ilvl="7" w:tplc="10090019" w:tentative="1">
+      <w:start w:val="1"/>
+      <w:numFmt w:val="lowerLetter"/>
+      <w:lvlText w:val="%8."/>
+      <w:lvlJc w:val="left"/>
+      <w:pPr>
+        <w:ind w:left="5760" w:hanging="360"/>
+      </w:pPr>
+    </w:lvl>
+    <w:lvl w:ilvl="8" w:tplc="1009001B" w:tentative="1">
+      <w:start w:val="1"/>
+      <w:numFmt w:val="lowerRoman"/>
+      <w:lvlText w:val="%9."/>
+      <w:lvlJc w:val="right"/>
+      <w:pPr>
+        <w:ind w:left="6480" w:hanging="180"/>
+      </w:pPr>
+    </w:lvl>
+  </w:abstractNum>
+  <w:abstractNum w:abstractNumId="3" w15:restartNumberingAfterBreak="0">
+    <w:nsid w:val="419C4EC6"/>
+    <w:multiLevelType w:val="hybridMultilevel"/>
+    <w:tmpl w:val="9306B8F0"/>
+    <w:lvl w:ilvl="0" w:tplc="10090017">
+      <w:start w:val="1"/>
+      <w:numFmt w:val="lowerLetter"/>
+      <w:lvlText w:val="%1)"/>
+      <w:lvlJc w:val="left"/>
+      <w:pPr>
+        <w:ind w:left="1440" w:hanging="360"/>
+      </w:pPr>
+    </w:lvl>
+    <w:lvl w:ilvl="1" w:tplc="10090019" w:tentative="1">
+      <w:start w:val="1"/>
+      <w:numFmt w:val="lowerLetter"/>
+      <w:lvlText w:val="%2."/>
+      <w:lvlJc w:val="left"/>
+      <w:pPr>
+        <w:ind w:left="2160" w:hanging="360"/>
+      </w:pPr>
+    </w:lvl>
+    <w:lvl w:ilvl="2" w:tplc="1009001B" w:tentative="1">
+      <w:start w:val="1"/>
+      <w:numFmt w:val="lowerRoman"/>
+      <w:lvlText w:val="%3."/>
+      <w:lvlJc w:val="right"/>
+      <w:pPr>
+        <w:ind w:left="2880" w:hanging="180"/>
+      </w:pPr>
+    </w:lvl>
+    <w:lvl w:ilvl="3" w:tplc="1009000F" w:tentative="1">
+      <w:start w:val="1"/>
+      <w:numFmt w:val="decimal"/>
+      <w:lvlText w:val="%4."/>
+      <w:lvlJc w:val="left"/>
+      <w:pPr>
+        <w:ind w:left="3600" w:hanging="360"/>
+      </w:pPr>
+    </w:lvl>
+    <w:lvl w:ilvl="4" w:tplc="10090019" w:tentative="1">
+      <w:start w:val="1"/>
+      <w:numFmt w:val="lowerLetter"/>
+      <w:lvlText w:val="%5."/>
+      <w:lvlJc w:val="left"/>
+      <w:pPr>
+        <w:ind w:left="4320" w:hanging="360"/>
+      </w:pPr>
+    </w:lvl>
+    <w:lvl w:ilvl="5" w:tplc="1009001B" w:tentative="1">
+      <w:start w:val="1"/>
+      <w:numFmt w:val="lowerRoman"/>
+      <w:lvlText w:val="%6."/>
+      <w:lvlJc w:val="right"/>
+      <w:pPr>
+        <w:ind w:left="5040" w:hanging="180"/>
+      </w:pPr>
+    </w:lvl>
+    <w:lvl w:ilvl="6" w:tplc="1009000F" w:tentative="1">
+      <w:start w:val="1"/>
+      <w:numFmt w:val="decimal"/>
+      <w:lvlText w:val="%7."/>
+      <w:lvlJc w:val="left"/>
+      <w:pPr>
+        <w:ind w:left="5760" w:hanging="360"/>
+      </w:pPr>
+    </w:lvl>
+    <w:lvl w:ilvl="7" w:tplc="10090019" w:tentative="1">
+      <w:start w:val="1"/>
+      <w:numFmt w:val="lowerLetter"/>
+      <w:lvlText w:val="%8."/>
+      <w:lvlJc w:val="left"/>
+      <w:pPr>
+        <w:ind w:left="6480" w:hanging="360"/>
+      </w:pPr>
+    </w:lvl>
+    <w:lvl w:ilvl="8" w:tplc="1009001B" w:tentative="1">
+      <w:start w:val="1"/>
+      <w:numFmt w:val="lowerRoman"/>
+      <w:lvlText w:val="%9."/>
+      <w:lvlJc w:val="right"/>
+      <w:pPr>
+        <w:ind w:left="7200" w:hanging="180"/>
+      </w:pPr>
+    </w:lvl>
+  </w:abstractNum>
+  <w:abstractNum w:abstractNumId="4" w15:restartNumberingAfterBreak="0">
+    <w:nsid w:val="50A57FC2"/>
+    <w:multiLevelType w:val="hybridMultilevel"/>
+    <w:tmpl w:val="03E26DEC"/>
+    <w:lvl w:ilvl="0" w:tplc="10090001">
+      <w:start w:val="1"/>
+      <w:numFmt w:val="bullet"/>
+      <w:lvlText w:val=""/>
+      <w:lvlJc w:val="left"/>
+      <w:pPr>
+        <w:ind w:left="720" w:hanging="360"/>
+      </w:pPr>
+      <w:rPr>
+        <w:rFonts w:ascii="Symbol" w:hAnsi="Symbol" w:hint="default"/>
+      </w:rPr>
+    </w:lvl>
+    <w:lvl w:ilvl="1" w:tplc="10090003" w:tentative="1">
+      <w:start w:val="1"/>
+      <w:numFmt w:val="bullet"/>
+      <w:lvlText w:val="o"/>
+      <w:lvlJc w:val="left"/>
+      <w:pPr>
+        <w:ind w:left="1440" w:hanging="360"/>
+      </w:pPr>
+      <w:rPr>
+        <w:rFonts w:ascii="Courier New" w:hAnsi="Courier New" w:cs="Courier New" w:hint="default"/>
+      </w:rPr>
+    </w:lvl>
+    <w:lvl w:ilvl="2" w:tplc="10090005" w:tentative="1">
+      <w:start w:val="1"/>
+      <w:numFmt w:val="bullet"/>
+      <w:lvlText w:val=""/>
+      <w:lvlJc w:val="left"/>
+      <w:pPr>
+        <w:ind w:left="2160" w:hanging="360"/>
+      </w:pPr>
+      <w:rPr>
+        <w:rFonts w:ascii="Wingdings" w:hAnsi="Wingdings" w:hint="default"/>
+      </w:rPr>
+    </w:lvl>
+    <w:lvl w:ilvl="3" w:tplc="10090001" w:tentative="1">
+      <w:start w:val="1"/>
+      <w:numFmt w:val="bullet"/>
+      <w:lvlText w:val=""/>
+      <w:lvlJc w:val="left"/>
+      <w:pPr>
+        <w:ind w:left="2880" w:hanging="360"/>
+      </w:pPr>
+      <w:rPr>
+        <w:rFonts w:ascii="Symbol" w:hAnsi="Symbol" w:hint="default"/>
+      </w:rPr>
+    </w:lvl>
+    <w:lvl w:ilvl="4" w:tplc="10090003" w:tentative="1">
+      <w:start w:val="1"/>
+      <w:numFmt w:val="bullet"/>
+      <w:lvlText w:val="o"/>
+      <w:lvlJc w:val="left"/>
+      <w:pPr>
+        <w:ind w:left="3600" w:hanging="360"/>
+      </w:pPr>
+      <w:rPr>
+        <w:rFonts w:ascii="Courier New" w:hAnsi="Courier New" w:cs="Courier New" w:hint="default"/>
+      </w:rPr>
+    </w:lvl>
+    <w:lvl w:ilvl="5" w:tplc="10090005" w:tentative="1">
+      <w:start w:val="1"/>
+      <w:numFmt w:val="bullet"/>
+      <w:lvlText w:val=""/>
+      <w:lvlJc w:val="left"/>
+      <w:pPr>
+        <w:ind w:left="4320" w:hanging="360"/>
+      </w:pPr>
+      <w:rPr>
+        <w:rFonts w:ascii="Wingdings" w:hAnsi="Wingdings" w:hint="default"/>
+      </w:rPr>
+    </w:lvl>
+    <w:lvl w:ilvl="6" w:tplc="10090001" w:tentative="1">
+      <w:start w:val="1"/>
+      <w:numFmt w:val="bullet"/>
+      <w:lvlText w:val=""/>
+      <w:lvlJc w:val="left"/>
+      <w:pPr>
+        <w:ind w:left="5040" w:hanging="360"/>
+      </w:pPr>
+      <w:rPr>
+        <w:rFonts w:ascii="Symbol" w:hAnsi="Symbol" w:hint="default"/>
+      </w:rPr>
+    </w:lvl>
+    <w:lvl w:ilvl="7" w:tplc="10090003" w:tentative="1">
+      <w:start w:val="1"/>
+      <w:numFmt w:val="bullet"/>
+      <w:lvlText w:val="o"/>
+      <w:lvlJc w:val="left"/>
+      <w:pPr>
+        <w:ind w:left="5760" w:hanging="360"/>
+      </w:pPr>
+      <w:rPr>
+        <w:rFonts w:ascii="Courier New" w:hAnsi="Courier New" w:cs="Courier New" w:hint="default"/>
+      </w:rPr>
+    </w:lvl>
+    <w:lvl w:ilvl="8" w:tplc="10090005" w:tentative="1">
+      <w:start w:val="1"/>
+      <w:numFmt w:val="bullet"/>
+      <w:lvlText w:val=""/>
+      <w:lvlJc w:val="left"/>
+      <w:pPr>
+        <w:ind w:left="6480" w:hanging="360"/>
+      </w:pPr>
+      <w:rPr>
+        <w:rFonts w:ascii="Wingdings" w:hAnsi="Wingdings" w:hint="default"/>
+      </w:rPr>
+    </w:lvl>
+  </w:abstractNum>
   <w:num w:numId="1">
     <w:abstractNumId w:val="0"/>
+  </w:num>
+  <w:num w:numId="2">
+    <w:abstractNumId w:val="4"/>
+  </w:num>
+  <w:num w:numId="3">
+    <w:abstractNumId w:val="1"/>
+  </w:num>
+  <w:num w:numId="4">
+    <w:abstractNumId w:val="2"/>
+  </w:num>
+  <w:num w:numId="5">
+    <w:abstractNumId w:val="3"/>
   </w:num>
 </w:numbering>
 </file>
@@ -2300,6 +4451,29 @@
       <w:color w:val="808080"/>
     </w:rPr>
   </w:style>
+  <w:style w:type="character" w:styleId="Hyperlink">
+    <w:name w:val="Hyperlink"/>
+    <w:basedOn w:val="DefaultParagraphFont"/>
+    <w:uiPriority w:val="99"/>
+    <w:unhideWhenUsed/>
+    <w:rsid w:val="00AA4419"/>
+    <w:rPr>
+      <w:color w:val="0563C1" w:themeColor="hyperlink"/>
+      <w:u w:val="single"/>
+    </w:rPr>
+  </w:style>
+  <w:style w:type="character" w:styleId="UnresolvedMention">
+    <w:name w:val="Unresolved Mention"/>
+    <w:basedOn w:val="DefaultParagraphFont"/>
+    <w:uiPriority w:val="99"/>
+    <w:semiHidden/>
+    <w:unhideWhenUsed/>
+    <w:rsid w:val="00AA4419"/>
+    <w:rPr>
+      <w:color w:val="605E5C"/>
+      <w:shd w:val="clear" w:color="auto" w:fill="E1DFDD"/>
+    </w:rPr>
+  </w:style>
 </w:styles>
 </file>
 

</xml_diff>

<commit_message>
added pictures and a proof to the paper
</commit_message>
<xml_diff>
--- a/docs/Grover.docx
+++ b/docs/Grover.docx
@@ -1944,73 +1944,17 @@
       <w:pPr>
         <w:pStyle w:val="ListParagraph"/>
         <w:ind w:left="1440"/>
-        <w:rPr>
-          <w:sz w:val="24"/>
-          <w:szCs w:val="24"/>
-        </w:rPr>
-      </w:pPr>
-      <w:r>
-        <w:rPr>
-          <w:sz w:val="24"/>
-          <w:szCs w:val="24"/>
-        </w:rPr>
-        <w:tab/>
-      </w:r>
-      <w:r>
-        <w:rPr>
-          <w:sz w:val="24"/>
-          <w:szCs w:val="24"/>
-        </w:rPr>
-        <w:tab/>
-      </w:r>
-      <w:r>
-        <w:rPr>
-          <w:sz w:val="24"/>
-          <w:szCs w:val="24"/>
-        </w:rPr>
-        <w:tab/>
-      </w:r>
-      <w:r>
-        <w:rPr>
-          <w:sz w:val="24"/>
-          <w:szCs w:val="24"/>
-        </w:rPr>
-        <w:tab/>
-      </w:r>
-      <w:r>
-        <w:rPr>
-          <w:sz w:val="24"/>
-          <w:szCs w:val="24"/>
-        </w:rPr>
-        <w:tab/>
-      </w:r>
-      <w:r>
-        <w:rPr>
-          <w:sz w:val="24"/>
-          <w:szCs w:val="24"/>
-        </w:rPr>
-        <w:tab/>
-      </w:r>
-      <w:r>
-        <w:rPr>
-          <w:sz w:val="24"/>
-          <w:szCs w:val="24"/>
-        </w:rPr>
-        <w:tab/>
-      </w:r>
-      <w:r>
-        <w:rPr>
-          <w:sz w:val="24"/>
-          <w:szCs w:val="24"/>
-        </w:rPr>
-        <w:tab/>
-      </w:r>
-      <w:r>
-        <w:rPr>
-          <w:sz w:val="24"/>
-          <w:szCs w:val="24"/>
-        </w:rPr>
-        <w:tab/>
+        <w:jc w:val="right"/>
+        <w:rPr>
+          <w:sz w:val="24"/>
+          <w:szCs w:val="24"/>
+        </w:rPr>
+      </w:pPr>
+      <w:r>
+        <w:rPr>
+          <w:sz w:val="24"/>
+          <w:szCs w:val="24"/>
+        </w:rPr>
         <w:t>[2]</w:t>
       </w:r>
     </w:p>
@@ -2173,87 +2117,17 @@
       <w:pPr>
         <w:pStyle w:val="ListParagraph"/>
         <w:ind w:left="0"/>
-        <w:rPr>
-          <w:sz w:val="24"/>
-          <w:szCs w:val="24"/>
-        </w:rPr>
-      </w:pPr>
-      <w:r>
-        <w:rPr>
-          <w:sz w:val="24"/>
-          <w:szCs w:val="24"/>
-        </w:rPr>
-        <w:tab/>
-      </w:r>
-      <w:r>
-        <w:rPr>
-          <w:sz w:val="24"/>
-          <w:szCs w:val="24"/>
-        </w:rPr>
-        <w:tab/>
-      </w:r>
-      <w:r>
-        <w:rPr>
-          <w:sz w:val="24"/>
-          <w:szCs w:val="24"/>
-        </w:rPr>
-        <w:tab/>
-      </w:r>
-      <w:r>
-        <w:rPr>
-          <w:sz w:val="24"/>
-          <w:szCs w:val="24"/>
-        </w:rPr>
-        <w:tab/>
-      </w:r>
-      <w:r>
-        <w:rPr>
-          <w:sz w:val="24"/>
-          <w:szCs w:val="24"/>
-        </w:rPr>
-        <w:tab/>
-      </w:r>
-      <w:r>
-        <w:rPr>
-          <w:sz w:val="24"/>
-          <w:szCs w:val="24"/>
-        </w:rPr>
-        <w:tab/>
-      </w:r>
-      <w:r>
-        <w:rPr>
-          <w:sz w:val="24"/>
-          <w:szCs w:val="24"/>
-        </w:rPr>
-        <w:tab/>
-      </w:r>
-      <w:r>
-        <w:rPr>
-          <w:sz w:val="24"/>
-          <w:szCs w:val="24"/>
-        </w:rPr>
-        <w:tab/>
-      </w:r>
-      <w:r>
-        <w:rPr>
-          <w:sz w:val="24"/>
-          <w:szCs w:val="24"/>
-        </w:rPr>
-        <w:tab/>
-      </w:r>
-      <w:r>
-        <w:rPr>
-          <w:sz w:val="24"/>
-          <w:szCs w:val="24"/>
-        </w:rPr>
-        <w:tab/>
-      </w:r>
-      <w:r>
-        <w:rPr>
-          <w:sz w:val="24"/>
-          <w:szCs w:val="24"/>
-        </w:rPr>
-        <w:tab/>
+        <w:jc w:val="right"/>
+        <w:rPr>
+          <w:sz w:val="24"/>
+          <w:szCs w:val="24"/>
+        </w:rPr>
+      </w:pPr>
+      <w:r>
+        <w:rPr>
+          <w:sz w:val="24"/>
+          <w:szCs w:val="24"/>
+        </w:rPr>
         <w:t>[2]</w:t>
       </w:r>
     </w:p>
@@ -3408,6 +3282,1416 @@
     </w:p>
     <w:p>
       <w:pPr>
+        <w:pStyle w:val="ListParagraph"/>
+        <w:ind w:left="0"/>
+        <w:rPr>
+          <w:rFonts w:eastAsiaTheme="minorEastAsia"/>
+          <w:sz w:val="24"/>
+          <w:szCs w:val="24"/>
+        </w:rPr>
+      </w:pPr>
+      <w:r>
+        <w:rPr>
+          <w:sz w:val="24"/>
+          <w:szCs w:val="24"/>
+        </w:rPr>
+        <w:t xml:space="preserve">Let </w:t>
+      </w:r>
+      <m:oMath>
+        <m:r>
+          <w:rPr>
+            <w:rFonts w:ascii="Cambria Math" w:hAnsi="Cambria Math"/>
+            <w:sz w:val="24"/>
+            <w:szCs w:val="24"/>
+          </w:rPr>
+          <m:t>θ</m:t>
+        </m:r>
+      </m:oMath>
+      <w:r>
+        <w:rPr>
+          <w:rFonts w:eastAsiaTheme="minorEastAsia"/>
+          <w:sz w:val="24"/>
+          <w:szCs w:val="24"/>
+        </w:rPr>
+        <w:t xml:space="preserve"> be the angle between </w:t>
+      </w:r>
+      <m:oMath>
+        <m:r>
+          <w:rPr>
+            <w:rFonts w:ascii="Cambria Math" w:eastAsiaTheme="minorEastAsia" w:hAnsi="Cambria Math"/>
+            <w:sz w:val="24"/>
+            <w:szCs w:val="24"/>
+          </w:rPr>
+          <m:t>m</m:t>
+        </m:r>
+      </m:oMath>
+      <w:r>
+        <w:rPr>
+          <w:rFonts w:eastAsiaTheme="minorEastAsia"/>
+          <w:sz w:val="24"/>
+          <w:szCs w:val="24"/>
+        </w:rPr>
+        <w:t xml:space="preserve"> and </w:t>
+      </w:r>
+      <m:oMath>
+        <m:r>
+          <w:rPr>
+            <w:rFonts w:ascii="Cambria Math" w:eastAsiaTheme="minorEastAsia" w:hAnsi="Cambria Math"/>
+            <w:sz w:val="24"/>
+            <w:szCs w:val="24"/>
+          </w:rPr>
+          <m:t>a</m:t>
+        </m:r>
+      </m:oMath>
+      <w:r>
+        <w:rPr>
+          <w:rFonts w:eastAsiaTheme="minorEastAsia"/>
+          <w:sz w:val="24"/>
+          <w:szCs w:val="24"/>
+        </w:rPr>
+        <w:t xml:space="preserve"> before the inner loop of the algorithm has been run</w:t>
+      </w:r>
+      <w:r>
+        <w:rPr>
+          <w:rFonts w:eastAsiaTheme="minorEastAsia"/>
+          <w:sz w:val="24"/>
+          <w:szCs w:val="24"/>
+        </w:rPr>
+        <w:t xml:space="preserve"> [2]</w:t>
+      </w:r>
+      <w:r>
+        <w:rPr>
+          <w:rFonts w:eastAsiaTheme="minorEastAsia"/>
+          <w:sz w:val="24"/>
+          <w:szCs w:val="24"/>
+        </w:rPr>
+        <w:t xml:space="preserve">. We will assume </w:t>
+      </w:r>
+      <m:oMath>
+        <m:r>
+          <w:rPr>
+            <w:rFonts w:ascii="Cambria Math" w:eastAsiaTheme="minorEastAsia" w:hAnsi="Cambria Math"/>
+            <w:sz w:val="24"/>
+            <w:szCs w:val="24"/>
+          </w:rPr>
+          <m:t>α≤ θ &lt;</m:t>
+        </m:r>
+        <m:f>
+          <m:fPr>
+            <m:ctrlPr>
+              <w:rPr>
+                <w:rFonts w:ascii="Cambria Math" w:eastAsiaTheme="minorEastAsia" w:hAnsi="Cambria Math"/>
+                <w:i/>
+                <w:sz w:val="24"/>
+                <w:szCs w:val="24"/>
+              </w:rPr>
+            </m:ctrlPr>
+          </m:fPr>
+          <m:num>
+            <m:r>
+              <w:rPr>
+                <w:rFonts w:ascii="Cambria Math" w:eastAsiaTheme="minorEastAsia" w:hAnsi="Cambria Math"/>
+                <w:sz w:val="24"/>
+                <w:szCs w:val="24"/>
+              </w:rPr>
+              <m:t>π</m:t>
+            </m:r>
+          </m:num>
+          <m:den>
+            <m:r>
+              <w:rPr>
+                <w:rFonts w:ascii="Cambria Math" w:eastAsiaTheme="minorEastAsia" w:hAnsi="Cambria Math"/>
+                <w:sz w:val="24"/>
+                <w:szCs w:val="24"/>
+              </w:rPr>
+              <m:t>2</m:t>
+            </m:r>
+          </m:den>
+        </m:f>
+      </m:oMath>
+      <w:r>
+        <w:rPr>
+          <w:rFonts w:eastAsiaTheme="minorEastAsia"/>
+          <w:sz w:val="24"/>
+          <w:szCs w:val="24"/>
+        </w:rPr>
+        <w:t xml:space="preserve"> and </w:t>
+      </w:r>
+      <m:oMath>
+        <m:r>
+          <w:rPr>
+            <w:rFonts w:ascii="Cambria Math" w:eastAsiaTheme="minorEastAsia" w:hAnsi="Cambria Math"/>
+            <w:sz w:val="24"/>
+            <w:szCs w:val="24"/>
+          </w:rPr>
+          <m:t>θ</m:t>
+        </m:r>
+      </m:oMath>
+      <w:r>
+        <w:rPr>
+          <w:rFonts w:eastAsiaTheme="minorEastAsia"/>
+          <w:sz w:val="24"/>
+          <w:szCs w:val="24"/>
+        </w:rPr>
+        <w:t xml:space="preserve"> starts at </w:t>
+      </w:r>
+      <m:oMath>
+        <m:r>
+          <w:rPr>
+            <w:rFonts w:ascii="Cambria Math" w:eastAsiaTheme="minorEastAsia" w:hAnsi="Cambria Math"/>
+            <w:sz w:val="24"/>
+            <w:szCs w:val="24"/>
+          </w:rPr>
+          <m:t>α</m:t>
+        </m:r>
+      </m:oMath>
+      <w:r>
+        <w:rPr>
+          <w:rFonts w:eastAsiaTheme="minorEastAsia"/>
+          <w:sz w:val="24"/>
+          <w:szCs w:val="24"/>
+        </w:rPr>
+        <w:t xml:space="preserve"> [2]</w:t>
+      </w:r>
+      <w:r>
+        <w:rPr>
+          <w:rFonts w:eastAsiaTheme="minorEastAsia"/>
+          <w:sz w:val="24"/>
+          <w:szCs w:val="24"/>
+        </w:rPr>
+        <w:t xml:space="preserve">. </w:t>
+      </w:r>
+      <m:oMath>
+        <m:r>
+          <w:rPr>
+            <w:rFonts w:ascii="Cambria Math" w:eastAsiaTheme="minorEastAsia" w:hAnsi="Cambria Math"/>
+            <w:sz w:val="24"/>
+            <w:szCs w:val="24"/>
+          </w:rPr>
+          <m:t>m</m:t>
+        </m:r>
+      </m:oMath>
+      <w:r>
+        <w:rPr>
+          <w:rFonts w:eastAsiaTheme="minorEastAsia"/>
+          <w:sz w:val="24"/>
+          <w:szCs w:val="24"/>
+        </w:rPr>
+        <w:t xml:space="preserve"> is the x-axis so the Grover re</w:t>
+      </w:r>
+      <w:r>
+        <w:rPr>
+          <w:rFonts w:eastAsiaTheme="minorEastAsia"/>
+          <w:sz w:val="24"/>
+          <w:szCs w:val="24"/>
+        </w:rPr>
+        <w:t xml:space="preserve">flection about m puts </w:t>
+      </w:r>
+      <m:oMath>
+        <m:r>
+          <w:rPr>
+            <w:rFonts w:ascii="Cambria Math" w:eastAsiaTheme="minorEastAsia" w:hAnsi="Cambria Math"/>
+            <w:sz w:val="24"/>
+            <w:szCs w:val="24"/>
+          </w:rPr>
+          <m:t>a’</m:t>
+        </m:r>
+      </m:oMath>
+      <w:r>
+        <w:rPr>
+          <w:rFonts w:eastAsiaTheme="minorEastAsia"/>
+          <w:sz w:val="24"/>
+          <w:szCs w:val="24"/>
+        </w:rPr>
+        <w:t xml:space="preserve"> at angle </w:t>
+      </w:r>
+      <m:oMath>
+        <m:r>
+          <w:rPr>
+            <w:rFonts w:ascii="Cambria Math" w:eastAsiaTheme="minorEastAsia" w:hAnsi="Cambria Math"/>
+            <w:sz w:val="24"/>
+            <w:szCs w:val="24"/>
+          </w:rPr>
+          <m:t>-θ</m:t>
+        </m:r>
+      </m:oMath>
+      <w:r>
+        <w:rPr>
+          <w:rFonts w:eastAsiaTheme="minorEastAsia"/>
+          <w:sz w:val="24"/>
+          <w:szCs w:val="24"/>
+        </w:rPr>
+        <w:t xml:space="preserve"> [2].</w:t>
+      </w:r>
+      <w:r>
+        <w:rPr>
+          <w:rFonts w:eastAsiaTheme="minorEastAsia"/>
+          <w:sz w:val="24"/>
+          <w:szCs w:val="24"/>
+        </w:rPr>
+        <w:t xml:space="preserve"> </w:t>
+      </w:r>
+      <w:r>
+        <w:rPr>
+          <w:rFonts w:eastAsiaTheme="minorEastAsia"/>
+          <w:sz w:val="24"/>
+          <w:szCs w:val="24"/>
+        </w:rPr>
+        <w:t xml:space="preserve">The distance from </w:t>
+      </w:r>
+      <m:oMath>
+        <m:r>
+          <w:rPr>
+            <w:rFonts w:ascii="Cambria Math" w:eastAsiaTheme="minorEastAsia" w:hAnsi="Cambria Math"/>
+            <w:sz w:val="24"/>
+            <w:szCs w:val="24"/>
+          </w:rPr>
+          <m:t>a’</m:t>
+        </m:r>
+      </m:oMath>
+      <w:r>
+        <w:rPr>
+          <w:rFonts w:eastAsiaTheme="minorEastAsia"/>
+          <w:sz w:val="24"/>
+          <w:szCs w:val="24"/>
+        </w:rPr>
+        <w:t xml:space="preserve"> to </w:t>
+      </w:r>
+      <m:oMath>
+        <m:r>
+          <w:rPr>
+            <w:rFonts w:ascii="Cambria Math" w:eastAsiaTheme="minorEastAsia" w:hAnsi="Cambria Math"/>
+            <w:sz w:val="24"/>
+            <w:szCs w:val="24"/>
+          </w:rPr>
+          <m:t>j</m:t>
+        </m:r>
+      </m:oMath>
+      <w:r>
+        <w:rPr>
+          <w:rFonts w:eastAsiaTheme="minorEastAsia"/>
+          <w:sz w:val="24"/>
+          <w:szCs w:val="24"/>
+        </w:rPr>
+        <w:t xml:space="preserve"> is now </w:t>
+      </w:r>
+      <m:oMath>
+        <m:r>
+          <w:rPr>
+            <w:rFonts w:ascii="Cambria Math" w:eastAsiaTheme="minorEastAsia" w:hAnsi="Cambria Math"/>
+            <w:sz w:val="24"/>
+            <w:szCs w:val="24"/>
+          </w:rPr>
+          <m:t>α+ θ</m:t>
+        </m:r>
+      </m:oMath>
+      <w:r>
+        <w:rPr>
+          <w:rFonts w:eastAsiaTheme="minorEastAsia"/>
+          <w:sz w:val="24"/>
+          <w:szCs w:val="24"/>
+        </w:rPr>
+        <w:t xml:space="preserve">, so reflecting about </w:t>
+      </w:r>
+      <m:oMath>
+        <m:r>
+          <w:rPr>
+            <w:rFonts w:ascii="Cambria Math" w:eastAsiaTheme="minorEastAsia" w:hAnsi="Cambria Math"/>
+            <w:sz w:val="24"/>
+            <w:szCs w:val="24"/>
+          </w:rPr>
+          <m:t>j</m:t>
+        </m:r>
+      </m:oMath>
+      <w:r>
+        <w:rPr>
+          <w:rFonts w:eastAsiaTheme="minorEastAsia"/>
+          <w:sz w:val="24"/>
+          <w:szCs w:val="24"/>
+        </w:rPr>
+        <w:t xml:space="preserve"> gives us:</w:t>
+      </w:r>
+    </w:p>
+    <w:p>
+      <w:pPr>
+        <w:pStyle w:val="ListParagraph"/>
+        <w:ind w:left="0"/>
+        <w:rPr>
+          <w:rFonts w:eastAsiaTheme="minorEastAsia"/>
+          <w:sz w:val="24"/>
+          <w:szCs w:val="24"/>
+        </w:rPr>
+      </w:pPr>
+    </w:p>
+    <w:p>
+      <w:pPr>
+        <w:pStyle w:val="ListParagraph"/>
+        <w:ind w:left="0"/>
+        <w:rPr>
+          <w:rFonts w:eastAsiaTheme="minorEastAsia"/>
+          <w:sz w:val="24"/>
+          <w:szCs w:val="24"/>
+        </w:rPr>
+      </w:pPr>
+      <m:oMathPara>
+        <m:oMath>
+          <m:sSup>
+            <m:sSupPr>
+              <m:ctrlPr>
+                <w:rPr>
+                  <w:rFonts w:ascii="Cambria Math" w:hAnsi="Cambria Math"/>
+                  <w:i/>
+                  <w:sz w:val="24"/>
+                  <w:szCs w:val="24"/>
+                </w:rPr>
+              </m:ctrlPr>
+            </m:sSupPr>
+            <m:e>
+              <m:r>
+                <w:rPr>
+                  <w:rFonts w:ascii="Cambria Math" w:hAnsi="Cambria Math"/>
+                  <w:sz w:val="24"/>
+                  <w:szCs w:val="24"/>
+                </w:rPr>
+                <m:t>θ</m:t>
+              </m:r>
+            </m:e>
+            <m:sup>
+              <m:r>
+                <w:rPr>
+                  <w:rFonts w:ascii="Cambria Math" w:hAnsi="Cambria Math"/>
+                  <w:sz w:val="24"/>
+                  <w:szCs w:val="24"/>
+                </w:rPr>
+                <m:t>'</m:t>
+              </m:r>
+            </m:sup>
+          </m:sSup>
+          <m:r>
+            <w:rPr>
+              <w:rFonts w:ascii="Cambria Math" w:hAnsi="Cambria Math"/>
+              <w:sz w:val="24"/>
+              <w:szCs w:val="24"/>
+            </w:rPr>
+            <m:t>= -θ+2α+2θ= θ+2α</m:t>
+          </m:r>
+        </m:oMath>
+      </m:oMathPara>
+    </w:p>
+    <w:p>
+      <w:pPr>
+        <w:pStyle w:val="ListParagraph"/>
+        <w:ind w:left="0"/>
+        <w:jc w:val="right"/>
+        <w:rPr>
+          <w:rFonts w:eastAsiaTheme="minorEastAsia"/>
+          <w:sz w:val="24"/>
+          <w:szCs w:val="24"/>
+        </w:rPr>
+      </w:pPr>
+      <w:r>
+        <w:rPr>
+          <w:rFonts w:eastAsiaTheme="minorEastAsia"/>
+          <w:sz w:val="24"/>
+          <w:szCs w:val="24"/>
+        </w:rPr>
+        <w:t>[2]</w:t>
+      </w:r>
+    </w:p>
+    <w:p>
+      <w:pPr>
+        <w:pStyle w:val="ListParagraph"/>
+        <w:ind w:left="0"/>
+        <w:rPr>
+          <w:rFonts w:eastAsiaTheme="minorEastAsia"/>
+          <w:sz w:val="24"/>
+          <w:szCs w:val="24"/>
+        </w:rPr>
+      </w:pPr>
+      <w:r>
+        <w:rPr>
+          <w:rFonts w:eastAsiaTheme="minorEastAsia"/>
+          <w:sz w:val="24"/>
+          <w:szCs w:val="24"/>
+        </w:rPr>
+        <w:t xml:space="preserve">because </w:t>
+      </w:r>
+      <m:oMath>
+        <m:r>
+          <w:rPr>
+            <w:rFonts w:ascii="Cambria Math" w:eastAsiaTheme="minorEastAsia" w:hAnsi="Cambria Math"/>
+            <w:sz w:val="24"/>
+            <w:szCs w:val="24"/>
+          </w:rPr>
+          <m:t>j</m:t>
+        </m:r>
+      </m:oMath>
+      <w:r>
+        <w:rPr>
+          <w:rFonts w:eastAsiaTheme="minorEastAsia"/>
+          <w:sz w:val="24"/>
+          <w:szCs w:val="24"/>
+        </w:rPr>
+        <w:t xml:space="preserve"> doubles the distance between </w:t>
+      </w:r>
+      <m:oMath>
+        <m:r>
+          <w:rPr>
+            <w:rFonts w:ascii="Cambria Math" w:eastAsiaTheme="minorEastAsia" w:hAnsi="Cambria Math"/>
+            <w:sz w:val="24"/>
+            <w:szCs w:val="24"/>
+          </w:rPr>
+          <m:t>a’</m:t>
+        </m:r>
+      </m:oMath>
+      <w:r>
+        <w:rPr>
+          <w:rFonts w:eastAsiaTheme="minorEastAsia"/>
+          <w:sz w:val="24"/>
+          <w:szCs w:val="24"/>
+        </w:rPr>
+        <w:t xml:space="preserve"> and</w:t>
+      </w:r>
+      <m:oMath>
+        <m:r>
+          <w:rPr>
+            <w:rFonts w:ascii="Cambria Math" w:eastAsiaTheme="minorEastAsia" w:hAnsi="Cambria Math"/>
+            <w:sz w:val="24"/>
+            <w:szCs w:val="24"/>
+          </w:rPr>
+          <m:t xml:space="preserve"> j</m:t>
+        </m:r>
+      </m:oMath>
+      <w:r>
+        <w:rPr>
+          <w:rFonts w:eastAsiaTheme="minorEastAsia"/>
+          <w:sz w:val="24"/>
+          <w:szCs w:val="24"/>
+        </w:rPr>
+        <w:t xml:space="preserve"> and adds it to </w:t>
+      </w:r>
+      <m:oMath>
+        <m:r>
+          <w:rPr>
+            <w:rFonts w:ascii="Cambria Math" w:eastAsiaTheme="minorEastAsia" w:hAnsi="Cambria Math"/>
+            <w:sz w:val="24"/>
+            <w:szCs w:val="24"/>
+          </w:rPr>
+          <m:t>-θ</m:t>
+        </m:r>
+      </m:oMath>
+      <w:r>
+        <w:rPr>
+          <w:rFonts w:eastAsiaTheme="minorEastAsia"/>
+          <w:sz w:val="24"/>
+          <w:szCs w:val="24"/>
+        </w:rPr>
+        <w:t xml:space="preserve">, which is </w:t>
+      </w:r>
+      <m:oMath>
+        <m:r>
+          <w:rPr>
+            <w:rFonts w:ascii="Cambria Math" w:eastAsiaTheme="minorEastAsia" w:hAnsi="Cambria Math"/>
+            <w:sz w:val="24"/>
+            <w:szCs w:val="24"/>
+          </w:rPr>
+          <m:t xml:space="preserve">a’ </m:t>
+        </m:r>
+      </m:oMath>
+      <w:r>
+        <w:rPr>
+          <w:rFonts w:eastAsiaTheme="minorEastAsia"/>
+          <w:sz w:val="24"/>
+          <w:szCs w:val="24"/>
+        </w:rPr>
+        <w:t xml:space="preserve">[2]. This means that the reflection about </w:t>
+      </w:r>
+      <m:oMath>
+        <m:r>
+          <w:rPr>
+            <w:rFonts w:ascii="Cambria Math" w:eastAsiaTheme="minorEastAsia" w:hAnsi="Cambria Math"/>
+            <w:sz w:val="24"/>
+            <w:szCs w:val="24"/>
+          </w:rPr>
+          <m:t>m</m:t>
+        </m:r>
+      </m:oMath>
+      <w:r>
+        <w:rPr>
+          <w:rFonts w:eastAsiaTheme="minorEastAsia"/>
+          <w:sz w:val="24"/>
+          <w:szCs w:val="24"/>
+        </w:rPr>
+        <w:t xml:space="preserve"> and the reflection about </w:t>
+      </w:r>
+      <m:oMath>
+        <m:r>
+          <w:rPr>
+            <w:rFonts w:ascii="Cambria Math" w:eastAsiaTheme="minorEastAsia" w:hAnsi="Cambria Math"/>
+            <w:sz w:val="24"/>
+            <w:szCs w:val="24"/>
+          </w:rPr>
+          <m:t>j</m:t>
+        </m:r>
+      </m:oMath>
+      <w:r>
+        <w:rPr>
+          <w:rFonts w:eastAsiaTheme="minorEastAsia"/>
+          <w:sz w:val="24"/>
+          <w:szCs w:val="24"/>
+        </w:rPr>
+        <w:t xml:space="preserve"> combined are the same as</w:t>
+      </w:r>
+      <w:r>
+        <w:rPr>
+          <w:rFonts w:eastAsiaTheme="minorEastAsia"/>
+          <w:sz w:val="24"/>
+          <w:szCs w:val="24"/>
+        </w:rPr>
+        <w:t xml:space="preserve"> rotating</w:t>
+      </w:r>
+      <w:r>
+        <w:rPr>
+          <w:rFonts w:eastAsiaTheme="minorEastAsia"/>
+          <w:sz w:val="24"/>
+          <w:szCs w:val="24"/>
+        </w:rPr>
+        <w:t xml:space="preserve"> </w:t>
+      </w:r>
+      <m:oMath>
+        <m:r>
+          <w:rPr>
+            <w:rFonts w:ascii="Cambria Math" w:eastAsiaTheme="minorEastAsia" w:hAnsi="Cambria Math"/>
+            <w:sz w:val="24"/>
+            <w:szCs w:val="24"/>
+          </w:rPr>
+          <m:t>a</m:t>
+        </m:r>
+      </m:oMath>
+      <w:r>
+        <w:rPr>
+          <w:rFonts w:eastAsiaTheme="minorEastAsia"/>
+          <w:sz w:val="24"/>
+          <w:szCs w:val="24"/>
+        </w:rPr>
+        <w:t xml:space="preserve">, our original measure of </w:t>
+      </w:r>
+      <m:oMath>
+        <m:r>
+          <w:rPr>
+            <w:rFonts w:ascii="Cambria Math" w:eastAsiaTheme="minorEastAsia" w:hAnsi="Cambria Math"/>
+            <w:sz w:val="24"/>
+            <w:szCs w:val="24"/>
+          </w:rPr>
+          <m:t>θ</m:t>
+        </m:r>
+      </m:oMath>
+      <w:r>
+        <w:rPr>
+          <w:rFonts w:eastAsiaTheme="minorEastAsia"/>
+          <w:sz w:val="24"/>
+          <w:szCs w:val="24"/>
+        </w:rPr>
+        <w:t>, by</w:t>
+      </w:r>
+      <w:r>
+        <w:rPr>
+          <w:rFonts w:eastAsiaTheme="minorEastAsia"/>
+          <w:sz w:val="24"/>
+          <w:szCs w:val="24"/>
+        </w:rPr>
+        <w:t xml:space="preserve"> </w:t>
+      </w:r>
+      <m:oMath>
+        <m:r>
+          <w:rPr>
+            <w:rFonts w:ascii="Cambria Math" w:eastAsiaTheme="minorEastAsia" w:hAnsi="Cambria Math"/>
+            <w:sz w:val="24"/>
+            <w:szCs w:val="24"/>
+          </w:rPr>
+          <m:t>2α</m:t>
+        </m:r>
+      </m:oMath>
+      <w:r>
+        <w:rPr>
+          <w:rFonts w:eastAsiaTheme="minorEastAsia"/>
+          <w:sz w:val="24"/>
+          <w:szCs w:val="24"/>
+        </w:rPr>
+        <w:t xml:space="preserve"> [2].</w:t>
+      </w:r>
+      <w:r>
+        <w:rPr>
+          <w:rFonts w:eastAsiaTheme="minorEastAsia"/>
+          <w:sz w:val="24"/>
+          <w:szCs w:val="24"/>
+        </w:rPr>
+        <w:t xml:space="preserve"> The resulting angle of </w:t>
+      </w:r>
+      <m:oMath>
+        <m:r>
+          <w:rPr>
+            <w:rFonts w:ascii="Cambria Math" w:eastAsiaTheme="minorEastAsia" w:hAnsi="Cambria Math"/>
+            <w:sz w:val="24"/>
+            <w:szCs w:val="24"/>
+          </w:rPr>
+          <m:t>θ</m:t>
+        </m:r>
+      </m:oMath>
+      <w:r>
+        <w:rPr>
+          <w:rFonts w:eastAsiaTheme="minorEastAsia"/>
+          <w:sz w:val="24"/>
+          <w:szCs w:val="24"/>
+        </w:rPr>
+        <w:t xml:space="preserve"> is within </w:t>
+      </w:r>
+      <m:oMath>
+        <m:r>
+          <w:rPr>
+            <w:rFonts w:ascii="Cambria Math" w:eastAsiaTheme="minorEastAsia" w:hAnsi="Cambria Math"/>
+            <w:sz w:val="24"/>
+            <w:szCs w:val="24"/>
+          </w:rPr>
+          <m:t>±α</m:t>
+        </m:r>
+      </m:oMath>
+      <w:r>
+        <w:rPr>
+          <w:rFonts w:eastAsiaTheme="minorEastAsia"/>
+          <w:sz w:val="24"/>
+          <w:szCs w:val="24"/>
+        </w:rPr>
+        <w:t xml:space="preserve"> of </w:t>
+      </w:r>
+      <m:oMath>
+        <m:f>
+          <m:fPr>
+            <m:ctrlPr>
+              <w:rPr>
+                <w:rFonts w:ascii="Cambria Math" w:eastAsiaTheme="minorEastAsia" w:hAnsi="Cambria Math"/>
+                <w:i/>
+                <w:sz w:val="24"/>
+                <w:szCs w:val="24"/>
+              </w:rPr>
+            </m:ctrlPr>
+          </m:fPr>
+          <m:num>
+            <m:r>
+              <w:rPr>
+                <w:rFonts w:ascii="Cambria Math" w:eastAsiaTheme="minorEastAsia" w:hAnsi="Cambria Math"/>
+                <w:sz w:val="24"/>
+                <w:szCs w:val="24"/>
+              </w:rPr>
+              <m:t>π</m:t>
+            </m:r>
+          </m:num>
+          <m:den>
+            <m:r>
+              <w:rPr>
+                <w:rFonts w:ascii="Cambria Math" w:eastAsiaTheme="minorEastAsia" w:hAnsi="Cambria Math"/>
+                <w:sz w:val="24"/>
+                <w:szCs w:val="24"/>
+              </w:rPr>
+              <m:t>2</m:t>
+            </m:r>
+          </m:den>
+        </m:f>
+      </m:oMath>
+      <w:r>
+        <w:rPr>
+          <w:rFonts w:eastAsiaTheme="minorEastAsia"/>
+          <w:sz w:val="24"/>
+          <w:szCs w:val="24"/>
+        </w:rPr>
+        <w:t xml:space="preserve"> [2]. We know </w:t>
+      </w:r>
+      <m:oMath>
+        <m:r>
+          <w:rPr>
+            <w:rFonts w:ascii="Cambria Math" w:eastAsiaTheme="minorEastAsia" w:hAnsi="Cambria Math"/>
+            <w:sz w:val="24"/>
+            <w:szCs w:val="24"/>
+          </w:rPr>
+          <m:t>α ≤</m:t>
+        </m:r>
+        <m:f>
+          <m:fPr>
+            <m:ctrlPr>
+              <w:rPr>
+                <w:rFonts w:ascii="Cambria Math" w:eastAsiaTheme="minorEastAsia" w:hAnsi="Cambria Math"/>
+                <w:i/>
+                <w:sz w:val="24"/>
+                <w:szCs w:val="24"/>
+              </w:rPr>
+            </m:ctrlPr>
+          </m:fPr>
+          <m:num>
+            <m:r>
+              <w:rPr>
+                <w:rFonts w:ascii="Cambria Math" w:eastAsiaTheme="minorEastAsia" w:hAnsi="Cambria Math"/>
+                <w:sz w:val="24"/>
+                <w:szCs w:val="24"/>
+              </w:rPr>
+              <m:t>π</m:t>
+            </m:r>
+          </m:num>
+          <m:den>
+            <m:r>
+              <w:rPr>
+                <w:rFonts w:ascii="Cambria Math" w:eastAsiaTheme="minorEastAsia" w:hAnsi="Cambria Math"/>
+                <w:sz w:val="24"/>
+                <w:szCs w:val="24"/>
+              </w:rPr>
+              <m:t>4</m:t>
+            </m:r>
+          </m:den>
+        </m:f>
+      </m:oMath>
+      <w:r>
+        <w:rPr>
+          <w:rFonts w:eastAsiaTheme="minorEastAsia"/>
+          <w:sz w:val="24"/>
+          <w:szCs w:val="24"/>
+        </w:rPr>
+        <w:t xml:space="preserve"> for an iteration of the inner loop to occur, so the success probability of </w:t>
+      </w:r>
+      <m:oMath>
+        <m:sSup>
+          <m:sSupPr>
+            <m:ctrlPr>
+              <w:rPr>
+                <w:rFonts w:ascii="Cambria Math" w:eastAsiaTheme="minorEastAsia" w:hAnsi="Cambria Math"/>
+                <w:i/>
+                <w:sz w:val="24"/>
+                <w:szCs w:val="24"/>
+              </w:rPr>
+            </m:ctrlPr>
+          </m:sSupPr>
+          <m:e>
+            <m:r>
+              <w:rPr>
+                <w:rFonts w:ascii="Cambria Math" w:eastAsiaTheme="minorEastAsia" w:hAnsi="Cambria Math"/>
+                <w:sz w:val="24"/>
+                <w:szCs w:val="24"/>
+              </w:rPr>
+              <m:t>sin</m:t>
+            </m:r>
+          </m:e>
+          <m:sup>
+            <m:r>
+              <w:rPr>
+                <w:rFonts w:ascii="Cambria Math" w:eastAsiaTheme="minorEastAsia" w:hAnsi="Cambria Math"/>
+                <w:sz w:val="24"/>
+                <w:szCs w:val="24"/>
+              </w:rPr>
+              <m:t>2</m:t>
+            </m:r>
+          </m:sup>
+        </m:sSup>
+        <m:d>
+          <m:dPr>
+            <m:ctrlPr>
+              <w:rPr>
+                <w:rFonts w:ascii="Cambria Math" w:eastAsiaTheme="minorEastAsia" w:hAnsi="Cambria Math"/>
+                <w:i/>
+                <w:sz w:val="24"/>
+                <w:szCs w:val="24"/>
+              </w:rPr>
+            </m:ctrlPr>
+          </m:dPr>
+          <m:e>
+            <m:r>
+              <w:rPr>
+                <w:rFonts w:ascii="Cambria Math" w:eastAsiaTheme="minorEastAsia" w:hAnsi="Cambria Math"/>
+                <w:sz w:val="24"/>
+                <w:szCs w:val="24"/>
+              </w:rPr>
+              <m:t>θ</m:t>
+            </m:r>
+          </m:e>
+        </m:d>
+      </m:oMath>
+      <w:r>
+        <w:rPr>
+          <w:rFonts w:eastAsiaTheme="minorEastAsia"/>
+          <w:sz w:val="24"/>
+          <w:szCs w:val="24"/>
+        </w:rPr>
+        <w:t xml:space="preserve"> is </w:t>
+      </w:r>
+      <m:oMath>
+        <m:f>
+          <m:fPr>
+            <m:ctrlPr>
+              <w:rPr>
+                <w:rFonts w:ascii="Cambria Math" w:eastAsiaTheme="minorEastAsia" w:hAnsi="Cambria Math"/>
+                <w:i/>
+                <w:sz w:val="24"/>
+                <w:szCs w:val="24"/>
+              </w:rPr>
+            </m:ctrlPr>
+          </m:fPr>
+          <m:num>
+            <m:r>
+              <w:rPr>
+                <w:rFonts w:ascii="Cambria Math" w:eastAsiaTheme="minorEastAsia" w:hAnsi="Cambria Math"/>
+                <w:sz w:val="24"/>
+                <w:szCs w:val="24"/>
+              </w:rPr>
+              <m:t>1</m:t>
+            </m:r>
+          </m:num>
+          <m:den>
+            <m:r>
+              <w:rPr>
+                <w:rFonts w:ascii="Cambria Math" w:eastAsiaTheme="minorEastAsia" w:hAnsi="Cambria Math"/>
+                <w:sz w:val="24"/>
+                <w:szCs w:val="24"/>
+              </w:rPr>
+              <m:t>2</m:t>
+            </m:r>
+          </m:den>
+        </m:f>
+      </m:oMath>
+      <w:r>
+        <w:rPr>
+          <w:rFonts w:eastAsiaTheme="minorEastAsia"/>
+          <w:sz w:val="24"/>
+          <w:szCs w:val="24"/>
+        </w:rPr>
+        <w:t xml:space="preserve"> [2]. This means that </w:t>
+      </w:r>
+      <m:oMath>
+        <m:func>
+          <m:funcPr>
+            <m:ctrlPr>
+              <w:rPr>
+                <w:rFonts w:ascii="Cambria Math" w:eastAsiaTheme="minorEastAsia" w:hAnsi="Cambria Math"/>
+                <w:i/>
+                <w:sz w:val="24"/>
+                <w:szCs w:val="24"/>
+              </w:rPr>
+            </m:ctrlPr>
+          </m:funcPr>
+          <m:fName>
+            <m:r>
+              <m:rPr>
+                <m:sty m:val="p"/>
+              </m:rPr>
+              <w:rPr>
+                <w:rFonts w:ascii="Cambria Math" w:eastAsiaTheme="minorEastAsia" w:hAnsi="Cambria Math"/>
+                <w:sz w:val="24"/>
+                <w:szCs w:val="24"/>
+              </w:rPr>
+              <m:t>sin</m:t>
+            </m:r>
+          </m:fName>
+          <m:e>
+            <m:d>
+              <m:dPr>
+                <m:ctrlPr>
+                  <w:rPr>
+                    <w:rFonts w:ascii="Cambria Math" w:eastAsiaTheme="minorEastAsia" w:hAnsi="Cambria Math"/>
+                    <w:i/>
+                    <w:sz w:val="24"/>
+                    <w:szCs w:val="24"/>
+                  </w:rPr>
+                </m:ctrlPr>
+              </m:dPr>
+              <m:e>
+                <m:r>
+                  <w:rPr>
+                    <w:rFonts w:ascii="Cambria Math" w:eastAsiaTheme="minorEastAsia" w:hAnsi="Cambria Math"/>
+                    <w:sz w:val="24"/>
+                    <w:szCs w:val="24"/>
+                  </w:rPr>
+                  <m:t>x</m:t>
+                </m:r>
+              </m:e>
+            </m:d>
+          </m:e>
+        </m:func>
+        <m:r>
+          <w:rPr>
+            <w:rFonts w:ascii="Cambria Math" w:eastAsiaTheme="minorEastAsia" w:hAnsi="Cambria Math"/>
+            <w:sz w:val="24"/>
+            <w:szCs w:val="24"/>
+          </w:rPr>
+          <m:t>≤x</m:t>
+        </m:r>
+      </m:oMath>
+      <w:r>
+        <w:rPr>
+          <w:rFonts w:eastAsiaTheme="minorEastAsia"/>
+          <w:sz w:val="24"/>
+          <w:szCs w:val="24"/>
+        </w:rPr>
+        <w:t xml:space="preserve">, so </w:t>
+      </w:r>
+      <m:oMath>
+        <m:r>
+          <w:rPr>
+            <w:rFonts w:ascii="Cambria Math" w:eastAsiaTheme="minorEastAsia" w:hAnsi="Cambria Math"/>
+            <w:sz w:val="24"/>
+            <w:szCs w:val="24"/>
+          </w:rPr>
+          <m:t xml:space="preserve">α ≥ </m:t>
+        </m:r>
+        <m:rad>
+          <m:radPr>
+            <m:degHide m:val="1"/>
+            <m:ctrlPr>
+              <w:rPr>
+                <w:rFonts w:ascii="Cambria Math" w:eastAsiaTheme="minorEastAsia" w:hAnsi="Cambria Math"/>
+                <w:i/>
+                <w:sz w:val="24"/>
+                <w:szCs w:val="24"/>
+              </w:rPr>
+            </m:ctrlPr>
+          </m:radPr>
+          <m:deg/>
+          <m:e>
+            <m:f>
+              <m:fPr>
+                <m:ctrlPr>
+                  <w:rPr>
+                    <w:rFonts w:ascii="Cambria Math" w:eastAsiaTheme="minorEastAsia" w:hAnsi="Cambria Math"/>
+                    <w:i/>
+                    <w:sz w:val="24"/>
+                    <w:szCs w:val="24"/>
+                  </w:rPr>
+                </m:ctrlPr>
+              </m:fPr>
+              <m:num>
+                <m:r>
+                  <w:rPr>
+                    <w:rFonts w:ascii="Cambria Math" w:eastAsiaTheme="minorEastAsia" w:hAnsi="Cambria Math"/>
+                    <w:sz w:val="24"/>
+                    <w:szCs w:val="24"/>
+                  </w:rPr>
+                  <m:t>k</m:t>
+                </m:r>
+              </m:num>
+              <m:den>
+                <m:r>
+                  <w:rPr>
+                    <w:rFonts w:ascii="Cambria Math" w:eastAsiaTheme="minorEastAsia" w:hAnsi="Cambria Math"/>
+                    <w:sz w:val="24"/>
+                    <w:szCs w:val="24"/>
+                  </w:rPr>
+                  <m:t>N</m:t>
+                </m:r>
+              </m:den>
+            </m:f>
+          </m:e>
+        </m:rad>
+      </m:oMath>
+      <w:r>
+        <w:rPr>
+          <w:rFonts w:eastAsiaTheme="minorEastAsia"/>
+          <w:sz w:val="24"/>
+          <w:szCs w:val="24"/>
+        </w:rPr>
+        <w:t xml:space="preserve"> which means that </w:t>
+      </w:r>
+      <m:oMath>
+        <m:sSub>
+          <m:sSubPr>
+            <m:ctrlPr>
+              <w:rPr>
+                <w:rFonts w:ascii="Cambria Math" w:eastAsiaTheme="minorEastAsia" w:hAnsi="Cambria Math"/>
+                <w:i/>
+                <w:sz w:val="24"/>
+                <w:szCs w:val="24"/>
+              </w:rPr>
+            </m:ctrlPr>
+          </m:sSubPr>
+          <m:e>
+            <m:r>
+              <w:rPr>
+                <w:rFonts w:ascii="Cambria Math" w:eastAsiaTheme="minorEastAsia" w:hAnsi="Cambria Math"/>
+                <w:sz w:val="24"/>
+                <w:szCs w:val="24"/>
+              </w:rPr>
+              <m:t>t</m:t>
+            </m:r>
+          </m:e>
+          <m:sub>
+            <m:r>
+              <w:rPr>
+                <w:rFonts w:ascii="Cambria Math" w:eastAsiaTheme="minorEastAsia" w:hAnsi="Cambria Math"/>
+                <w:sz w:val="24"/>
+                <w:szCs w:val="24"/>
+              </w:rPr>
+              <m:t>k</m:t>
+            </m:r>
+          </m:sub>
+        </m:sSub>
+        <m:r>
+          <w:rPr>
+            <w:rFonts w:ascii="Cambria Math" w:eastAsiaTheme="minorEastAsia" w:hAnsi="Cambria Math"/>
+            <w:sz w:val="24"/>
+            <w:szCs w:val="24"/>
+          </w:rPr>
+          <m:t>≈</m:t>
+        </m:r>
+        <m:f>
+          <m:fPr>
+            <m:ctrlPr>
+              <w:rPr>
+                <w:rFonts w:ascii="Cambria Math" w:eastAsiaTheme="minorEastAsia" w:hAnsi="Cambria Math"/>
+                <w:i/>
+                <w:sz w:val="24"/>
+                <w:szCs w:val="24"/>
+              </w:rPr>
+            </m:ctrlPr>
+          </m:fPr>
+          <m:num>
+            <m:r>
+              <w:rPr>
+                <w:rFonts w:ascii="Cambria Math" w:eastAsiaTheme="minorEastAsia" w:hAnsi="Cambria Math"/>
+                <w:sz w:val="24"/>
+                <w:szCs w:val="24"/>
+              </w:rPr>
+              <m:t>π</m:t>
+            </m:r>
+          </m:num>
+          <m:den>
+            <m:r>
+              <w:rPr>
+                <w:rFonts w:ascii="Cambria Math" w:eastAsiaTheme="minorEastAsia" w:hAnsi="Cambria Math"/>
+                <w:sz w:val="24"/>
+                <w:szCs w:val="24"/>
+              </w:rPr>
+              <m:t>4α</m:t>
+            </m:r>
+          </m:den>
+        </m:f>
+        <m:r>
+          <w:rPr>
+            <w:rFonts w:ascii="Cambria Math" w:eastAsiaTheme="minorEastAsia" w:hAnsi="Cambria Math"/>
+            <w:sz w:val="24"/>
+            <w:szCs w:val="24"/>
+          </w:rPr>
+          <m:t xml:space="preserve"> &lt;</m:t>
+        </m:r>
+        <m:f>
+          <m:fPr>
+            <m:ctrlPr>
+              <w:rPr>
+                <w:rFonts w:ascii="Cambria Math" w:eastAsiaTheme="minorEastAsia" w:hAnsi="Cambria Math"/>
+                <w:i/>
+                <w:sz w:val="24"/>
+                <w:szCs w:val="24"/>
+              </w:rPr>
+            </m:ctrlPr>
+          </m:fPr>
+          <m:num>
+            <m:r>
+              <w:rPr>
+                <w:rFonts w:ascii="Cambria Math" w:eastAsiaTheme="minorEastAsia" w:hAnsi="Cambria Math"/>
+                <w:sz w:val="24"/>
+                <w:szCs w:val="24"/>
+              </w:rPr>
+              <m:t>1</m:t>
+            </m:r>
+          </m:num>
+          <m:den>
+            <m:r>
+              <w:rPr>
+                <w:rFonts w:ascii="Cambria Math" w:eastAsiaTheme="minorEastAsia" w:hAnsi="Cambria Math"/>
+                <w:sz w:val="24"/>
+                <w:szCs w:val="24"/>
+              </w:rPr>
+              <m:t>α</m:t>
+            </m:r>
+          </m:den>
+        </m:f>
+        <m:r>
+          <w:rPr>
+            <w:rFonts w:ascii="Cambria Math" w:eastAsiaTheme="minorEastAsia" w:hAnsi="Cambria Math"/>
+            <w:sz w:val="24"/>
+            <w:szCs w:val="24"/>
+          </w:rPr>
+          <m:t xml:space="preserve"> ≤ </m:t>
+        </m:r>
+        <m:rad>
+          <m:radPr>
+            <m:degHide m:val="1"/>
+            <m:ctrlPr>
+              <w:rPr>
+                <w:rFonts w:ascii="Cambria Math" w:eastAsiaTheme="minorEastAsia" w:hAnsi="Cambria Math"/>
+                <w:i/>
+                <w:sz w:val="24"/>
+                <w:szCs w:val="24"/>
+              </w:rPr>
+            </m:ctrlPr>
+          </m:radPr>
+          <m:deg/>
+          <m:e>
+            <m:f>
+              <m:fPr>
+                <m:ctrlPr>
+                  <w:rPr>
+                    <w:rFonts w:ascii="Cambria Math" w:eastAsiaTheme="minorEastAsia" w:hAnsi="Cambria Math"/>
+                    <w:i/>
+                    <w:sz w:val="24"/>
+                    <w:szCs w:val="24"/>
+                  </w:rPr>
+                </m:ctrlPr>
+              </m:fPr>
+              <m:num>
+                <m:r>
+                  <w:rPr>
+                    <w:rFonts w:ascii="Cambria Math" w:eastAsiaTheme="minorEastAsia" w:hAnsi="Cambria Math"/>
+                    <w:sz w:val="24"/>
+                    <w:szCs w:val="24"/>
+                  </w:rPr>
+                  <m:t>N</m:t>
+                </m:r>
+              </m:num>
+              <m:den>
+                <m:r>
+                  <w:rPr>
+                    <w:rFonts w:ascii="Cambria Math" w:eastAsiaTheme="minorEastAsia" w:hAnsi="Cambria Math"/>
+                    <w:sz w:val="24"/>
+                    <w:szCs w:val="24"/>
+                  </w:rPr>
+                  <m:t>k</m:t>
+                </m:r>
+              </m:den>
+            </m:f>
+          </m:e>
+        </m:rad>
+      </m:oMath>
+      <w:r>
+        <w:rPr>
+          <w:rFonts w:eastAsiaTheme="minorEastAsia"/>
+          <w:sz w:val="24"/>
+          <w:szCs w:val="24"/>
+        </w:rPr>
+        <w:t xml:space="preserve"> [2]. With this, we have proven that </w:t>
+      </w:r>
+      <w:r>
+        <w:rPr>
+          <w:sz w:val="24"/>
+          <w:szCs w:val="24"/>
+        </w:rPr>
+        <w:t xml:space="preserve">“Grover’s algorithm finds a member of </w:t>
+      </w:r>
+      <m:oMath>
+        <m:r>
+          <w:rPr>
+            <w:rFonts w:ascii="Cambria Math" w:hAnsi="Cambria Math"/>
+            <w:sz w:val="24"/>
+            <w:szCs w:val="24"/>
+          </w:rPr>
+          <m:t>S</m:t>
+        </m:r>
+      </m:oMath>
+      <w:r>
+        <w:rPr>
+          <w:sz w:val="24"/>
+          <w:szCs w:val="24"/>
+        </w:rPr>
+        <w:t xml:space="preserve"> in an expected number </w:t>
+      </w:r>
+      <m:oMath>
+        <m:r>
+          <w:rPr>
+            <w:rFonts w:ascii="Cambria Math" w:hAnsi="Cambria Math"/>
+            <w:sz w:val="24"/>
+            <w:szCs w:val="24"/>
+          </w:rPr>
+          <m:t>O(T)</m:t>
+        </m:r>
+      </m:oMath>
+      <w:r>
+        <w:rPr>
+          <w:rFonts w:eastAsiaTheme="minorEastAsia"/>
+          <w:sz w:val="24"/>
+          <w:szCs w:val="24"/>
+        </w:rPr>
+        <w:t xml:space="preserve"> iterations, where </w:t>
+      </w:r>
+      <m:oMath>
+        <m:r>
+          <w:rPr>
+            <w:rFonts w:ascii="Cambria Math" w:eastAsiaTheme="minorEastAsia" w:hAnsi="Cambria Math"/>
+            <w:sz w:val="24"/>
+            <w:szCs w:val="24"/>
+          </w:rPr>
+          <m:t xml:space="preserve">T= </m:t>
+        </m:r>
+        <m:sSup>
+          <m:sSupPr>
+            <m:ctrlPr>
+              <w:rPr>
+                <w:rFonts w:ascii="Cambria Math" w:eastAsiaTheme="minorEastAsia" w:hAnsi="Cambria Math"/>
+                <w:i/>
+                <w:sz w:val="24"/>
+                <w:szCs w:val="24"/>
+              </w:rPr>
+            </m:ctrlPr>
+          </m:sSupPr>
+          <m:e>
+            <m:r>
+              <w:rPr>
+                <w:rFonts w:ascii="Cambria Math" w:eastAsiaTheme="minorEastAsia" w:hAnsi="Cambria Math"/>
+                <w:sz w:val="24"/>
+                <w:szCs w:val="24"/>
+              </w:rPr>
+              <m:t>2</m:t>
+            </m:r>
+          </m:e>
+          <m:sup>
+            <m:r>
+              <w:rPr>
+                <w:rFonts w:ascii="Cambria Math" w:eastAsiaTheme="minorEastAsia" w:hAnsi="Cambria Math"/>
+                <w:sz w:val="24"/>
+                <w:szCs w:val="24"/>
+              </w:rPr>
+              <m:t>(n-</m:t>
+            </m:r>
+            <m:sSub>
+              <m:sSubPr>
+                <m:ctrlPr>
+                  <w:rPr>
+                    <w:rFonts w:ascii="Cambria Math" w:eastAsiaTheme="minorEastAsia" w:hAnsi="Cambria Math"/>
+                    <w:i/>
+                    <w:sz w:val="24"/>
+                    <w:szCs w:val="24"/>
+                  </w:rPr>
+                </m:ctrlPr>
+              </m:sSubPr>
+              <m:e>
+                <m:r>
+                  <w:rPr>
+                    <w:rFonts w:ascii="Cambria Math" w:eastAsiaTheme="minorEastAsia" w:hAnsi="Cambria Math"/>
+                    <w:sz w:val="24"/>
+                    <w:szCs w:val="24"/>
+                  </w:rPr>
+                  <m:t>log</m:t>
+                </m:r>
+              </m:e>
+              <m:sub>
+                <m:r>
+                  <w:rPr>
+                    <w:rFonts w:ascii="Cambria Math" w:eastAsiaTheme="minorEastAsia" w:hAnsi="Cambria Math"/>
+                    <w:sz w:val="24"/>
+                    <w:szCs w:val="24"/>
+                  </w:rPr>
+                  <m:t>2</m:t>
+                </m:r>
+              </m:sub>
+            </m:sSub>
+            <m:r>
+              <w:rPr>
+                <w:rFonts w:ascii="Cambria Math" w:eastAsiaTheme="minorEastAsia" w:hAnsi="Cambria Math"/>
+                <w:sz w:val="24"/>
+                <w:szCs w:val="24"/>
+              </w:rPr>
+              <m:t>k)/2</m:t>
+            </m:r>
+          </m:sup>
+        </m:sSup>
+      </m:oMath>
+      <w:r>
+        <w:rPr>
+          <w:rFonts w:eastAsiaTheme="minorEastAsia"/>
+          <w:sz w:val="24"/>
+          <w:szCs w:val="24"/>
+        </w:rPr>
+        <w:t xml:space="preserve">, and in overall time </w:t>
+      </w:r>
+      <m:oMath>
+        <m:sSup>
+          <m:sSupPr>
+            <m:ctrlPr>
+              <w:rPr>
+                <w:rFonts w:ascii="Cambria Math" w:eastAsiaTheme="minorEastAsia" w:hAnsi="Cambria Math"/>
+                <w:i/>
+                <w:sz w:val="24"/>
+                <w:szCs w:val="24"/>
+              </w:rPr>
+            </m:ctrlPr>
+          </m:sSupPr>
+          <m:e>
+            <m:sSub>
+              <m:sSubPr>
+                <m:ctrlPr>
+                  <w:rPr>
+                    <w:rFonts w:ascii="Cambria Math" w:eastAsiaTheme="minorEastAsia" w:hAnsi="Cambria Math"/>
+                    <w:i/>
+                    <w:sz w:val="24"/>
+                    <w:szCs w:val="24"/>
+                  </w:rPr>
+                </m:ctrlPr>
+              </m:sSubPr>
+              <m:e>
+                <m:r>
+                  <w:rPr>
+                    <w:rFonts w:ascii="Cambria Math" w:eastAsiaTheme="minorEastAsia" w:hAnsi="Cambria Math"/>
+                    <w:sz w:val="24"/>
+                    <w:szCs w:val="24"/>
+                  </w:rPr>
+                  <m:t>T</m:t>
+                </m:r>
+              </m:e>
+              <m:sub>
+                <m:r>
+                  <w:rPr>
+                    <w:rFonts w:ascii="Cambria Math" w:eastAsiaTheme="minorEastAsia" w:hAnsi="Cambria Math"/>
+                    <w:sz w:val="24"/>
+                    <w:szCs w:val="24"/>
+                  </w:rPr>
+                  <m:t>n</m:t>
+                </m:r>
+              </m:sub>
+            </m:sSub>
+          </m:e>
+          <m:sup>
+            <m:r>
+              <w:rPr>
+                <w:rFonts w:ascii="Cambria Math" w:eastAsiaTheme="minorEastAsia" w:hAnsi="Cambria Math"/>
+                <w:sz w:val="24"/>
+                <w:szCs w:val="24"/>
+              </w:rPr>
+              <m:t>O(1)</m:t>
+            </m:r>
+          </m:sup>
+        </m:sSup>
+      </m:oMath>
+      <w:r>
+        <w:rPr>
+          <w:rFonts w:eastAsiaTheme="minorEastAsia"/>
+          <w:sz w:val="24"/>
+          <w:szCs w:val="24"/>
+        </w:rPr>
+        <w:t>”</w:t>
+      </w:r>
+      <w:r>
+        <w:rPr>
+          <w:rFonts w:eastAsiaTheme="minorEastAsia"/>
+          <w:sz w:val="24"/>
+          <w:szCs w:val="24"/>
+        </w:rPr>
+        <w:t xml:space="preserve"> [2].</w:t>
+      </w:r>
+    </w:p>
+    <w:p>
+      <w:pPr>
+        <w:pStyle w:val="ListParagraph"/>
+        <w:ind w:left="0"/>
+        <w:rPr>
+          <w:sz w:val="24"/>
+          <w:szCs w:val="24"/>
+        </w:rPr>
+      </w:pPr>
+    </w:p>
+    <w:p>
+      <w:pPr>
         <w:rPr>
           <w:b/>
           <w:bCs/>
@@ -3437,24 +4721,641 @@
     <w:p>
       <w:pPr>
         <w:rPr>
-          <w:b/>
-          <w:bCs/>
-          <w:sz w:val="24"/>
-          <w:szCs w:val="24"/>
-        </w:rPr>
-      </w:pPr>
-      <w:r>
-        <w:rPr>
-          <w:sz w:val="24"/>
-          <w:szCs w:val="24"/>
-        </w:rPr>
-        <w:br w:type="page"/>
-      </w:r>
-    </w:p>
-    <w:p>
-      <w:pPr>
-        <w:spacing w:after="0" w:line="360" w:lineRule="auto"/>
-        <w:jc w:val="center"/>
+          <w:sz w:val="24"/>
+          <w:szCs w:val="24"/>
+        </w:rPr>
+      </w:pPr>
+      <w:r>
+        <w:rPr>
+          <w:sz w:val="24"/>
+          <w:szCs w:val="24"/>
+        </w:rPr>
+        <w:t>Now that we know what the Boolean satisfiability problem is, and why Grover’s quantum algorithm is the more efficient algorithm to solve the problem, we can use Grover’s to solve this problem on a quantum computer. For this, we used IBM’s Quantum to run our code [3]. All code snippets used below are from the IBM Quantum Lab.</w:t>
+      </w:r>
+      <w:r>
+        <w:rPr>
+          <w:sz w:val="24"/>
+          <w:szCs w:val="24"/>
+        </w:rPr>
+        <w:t xml:space="preserve"> The code itself was taken from the </w:t>
+      </w:r>
+      <w:proofErr w:type="spellStart"/>
+      <w:r>
+        <w:rPr>
+          <w:sz w:val="24"/>
+          <w:szCs w:val="24"/>
+        </w:rPr>
+        <w:t>Quskit</w:t>
+      </w:r>
+      <w:proofErr w:type="spellEnd"/>
+      <w:r>
+        <w:rPr>
+          <w:sz w:val="24"/>
+          <w:szCs w:val="24"/>
+        </w:rPr>
+        <w:t xml:space="preserve"> textbook [1]. The Boolean satisfiability problem we are trying to solve is as follows:</w:t>
+      </w:r>
+    </w:p>
+    <w:p>
+      <w:pPr>
+        <w:rPr>
+          <w:sz w:val="24"/>
+          <w:szCs w:val="24"/>
+        </w:rPr>
+      </w:pPr>
+    </w:p>
+    <w:p>
+      <w:pPr>
+        <w:rPr>
+          <w:sz w:val="24"/>
+          <w:szCs w:val="24"/>
+        </w:rPr>
+      </w:pPr>
+      <m:oMathPara>
+        <m:oMath>
+          <m:r>
+            <w:rPr>
+              <w:rFonts w:ascii="Cambria Math" w:hAnsi="Cambria Math"/>
+              <w:sz w:val="24"/>
+              <w:szCs w:val="24"/>
+            </w:rPr>
+            <m:t>f</m:t>
+          </m:r>
+          <m:d>
+            <m:dPr>
+              <m:ctrlPr>
+                <w:rPr>
+                  <w:rFonts w:ascii="Cambria Math" w:hAnsi="Cambria Math"/>
+                  <w:i/>
+                  <w:sz w:val="24"/>
+                  <w:szCs w:val="24"/>
+                </w:rPr>
+              </m:ctrlPr>
+            </m:dPr>
+            <m:e>
+              <m:sSub>
+                <m:sSubPr>
+                  <m:ctrlPr>
+                    <w:rPr>
+                      <w:rFonts w:ascii="Cambria Math" w:hAnsi="Cambria Math"/>
+                      <w:i/>
+                      <w:sz w:val="24"/>
+                      <w:szCs w:val="24"/>
+                    </w:rPr>
+                  </m:ctrlPr>
+                </m:sSubPr>
+                <m:e>
+                  <m:r>
+                    <w:rPr>
+                      <w:rFonts w:ascii="Cambria Math" w:hAnsi="Cambria Math"/>
+                      <w:sz w:val="24"/>
+                      <w:szCs w:val="24"/>
+                    </w:rPr>
+                    <m:t>x</m:t>
+                  </m:r>
+                </m:e>
+                <m:sub>
+                  <m:r>
+                    <w:rPr>
+                      <w:rFonts w:ascii="Cambria Math" w:hAnsi="Cambria Math"/>
+                      <w:sz w:val="24"/>
+                      <w:szCs w:val="24"/>
+                    </w:rPr>
+                    <m:t>1</m:t>
+                  </m:r>
+                </m:sub>
+              </m:sSub>
+              <m:r>
+                <w:rPr>
+                  <w:rFonts w:ascii="Cambria Math" w:hAnsi="Cambria Math"/>
+                  <w:sz w:val="24"/>
+                  <w:szCs w:val="24"/>
+                </w:rPr>
+                <m:t xml:space="preserve">, </m:t>
+              </m:r>
+              <m:sSub>
+                <m:sSubPr>
+                  <m:ctrlPr>
+                    <w:rPr>
+                      <w:rFonts w:ascii="Cambria Math" w:hAnsi="Cambria Math"/>
+                      <w:i/>
+                      <w:sz w:val="24"/>
+                      <w:szCs w:val="24"/>
+                    </w:rPr>
+                  </m:ctrlPr>
+                </m:sSubPr>
+                <m:e>
+                  <m:r>
+                    <w:rPr>
+                      <w:rFonts w:ascii="Cambria Math" w:hAnsi="Cambria Math"/>
+                      <w:sz w:val="24"/>
+                      <w:szCs w:val="24"/>
+                    </w:rPr>
+                    <m:t>x</m:t>
+                  </m:r>
+                </m:e>
+                <m:sub>
+                  <m:r>
+                    <w:rPr>
+                      <w:rFonts w:ascii="Cambria Math" w:hAnsi="Cambria Math"/>
+                      <w:sz w:val="24"/>
+                      <w:szCs w:val="24"/>
+                    </w:rPr>
+                    <m:t>2</m:t>
+                  </m:r>
+                </m:sub>
+              </m:sSub>
+              <m:r>
+                <w:rPr>
+                  <w:rFonts w:ascii="Cambria Math" w:hAnsi="Cambria Math"/>
+                  <w:sz w:val="24"/>
+                  <w:szCs w:val="24"/>
+                </w:rPr>
+                <m:t xml:space="preserve">, </m:t>
+              </m:r>
+              <m:sSub>
+                <m:sSubPr>
+                  <m:ctrlPr>
+                    <w:rPr>
+                      <w:rFonts w:ascii="Cambria Math" w:hAnsi="Cambria Math"/>
+                      <w:i/>
+                      <w:sz w:val="24"/>
+                      <w:szCs w:val="24"/>
+                    </w:rPr>
+                  </m:ctrlPr>
+                </m:sSubPr>
+                <m:e>
+                  <m:r>
+                    <w:rPr>
+                      <w:rFonts w:ascii="Cambria Math" w:hAnsi="Cambria Math"/>
+                      <w:sz w:val="24"/>
+                      <w:szCs w:val="24"/>
+                    </w:rPr>
+                    <m:t>x</m:t>
+                  </m:r>
+                </m:e>
+                <m:sub>
+                  <m:r>
+                    <w:rPr>
+                      <w:rFonts w:ascii="Cambria Math" w:hAnsi="Cambria Math"/>
+                      <w:sz w:val="24"/>
+                      <w:szCs w:val="24"/>
+                    </w:rPr>
+                    <m:t>3</m:t>
+                  </m:r>
+                </m:sub>
+              </m:sSub>
+            </m:e>
+          </m:d>
+          <m:r>
+            <w:rPr>
+              <w:rFonts w:ascii="Cambria Math" w:hAnsi="Cambria Math"/>
+              <w:sz w:val="24"/>
+              <w:szCs w:val="24"/>
+            </w:rPr>
+            <m:t>=</m:t>
+          </m:r>
+          <m:d>
+            <m:dPr>
+              <m:ctrlPr>
+                <w:rPr>
+                  <w:rFonts w:ascii="Cambria Math" w:hAnsi="Cambria Math"/>
+                  <w:i/>
+                  <w:sz w:val="24"/>
+                  <w:szCs w:val="24"/>
+                </w:rPr>
+              </m:ctrlPr>
+            </m:dPr>
+            <m:e>
+              <m:sSub>
+                <m:sSubPr>
+                  <m:ctrlPr>
+                    <w:rPr>
+                      <w:rFonts w:ascii="Cambria Math" w:hAnsi="Cambria Math"/>
+                      <w:i/>
+                      <w:sz w:val="24"/>
+                      <w:szCs w:val="24"/>
+                    </w:rPr>
+                  </m:ctrlPr>
+                </m:sSubPr>
+                <m:e>
+                  <m:r>
+                    <w:rPr>
+                      <w:rFonts w:ascii="Cambria Math" w:hAnsi="Cambria Math"/>
+                      <w:sz w:val="24"/>
+                      <w:szCs w:val="24"/>
+                    </w:rPr>
+                    <m:t>x</m:t>
+                  </m:r>
+                </m:e>
+                <m:sub>
+                  <m:r>
+                    <w:rPr>
+                      <w:rFonts w:ascii="Cambria Math" w:hAnsi="Cambria Math"/>
+                      <w:sz w:val="24"/>
+                      <w:szCs w:val="24"/>
+                    </w:rPr>
+                    <m:t>1</m:t>
+                  </m:r>
+                </m:sub>
+              </m:sSub>
+              <m:r>
+                <w:rPr>
+                  <w:rFonts w:ascii="Cambria Math" w:hAnsi="Cambria Math"/>
+                  <w:sz w:val="24"/>
+                  <w:szCs w:val="24"/>
+                </w:rPr>
+                <m:t xml:space="preserve"> OR </m:t>
+              </m:r>
+              <m:sSub>
+                <m:sSubPr>
+                  <m:ctrlPr>
+                    <w:rPr>
+                      <w:rFonts w:ascii="Cambria Math" w:hAnsi="Cambria Math"/>
+                      <w:i/>
+                      <w:sz w:val="24"/>
+                      <w:szCs w:val="24"/>
+                    </w:rPr>
+                  </m:ctrlPr>
+                </m:sSubPr>
+                <m:e>
+                  <m:r>
+                    <w:rPr>
+                      <w:rFonts w:ascii="Cambria Math" w:hAnsi="Cambria Math"/>
+                      <w:sz w:val="24"/>
+                      <w:szCs w:val="24"/>
+                    </w:rPr>
+                    <m:t>x</m:t>
+                  </m:r>
+                </m:e>
+                <m:sub>
+                  <m:r>
+                    <w:rPr>
+                      <w:rFonts w:ascii="Cambria Math" w:hAnsi="Cambria Math"/>
+                      <w:sz w:val="24"/>
+                      <w:szCs w:val="24"/>
+                    </w:rPr>
+                    <m:t>2</m:t>
+                  </m:r>
+                </m:sub>
+              </m:sSub>
+              <m:r>
+                <w:rPr>
+                  <w:rFonts w:ascii="Cambria Math" w:hAnsi="Cambria Math"/>
+                  <w:sz w:val="24"/>
+                  <w:szCs w:val="24"/>
+                </w:rPr>
+                <m:t xml:space="preserve"> OR ¬</m:t>
+              </m:r>
+              <m:sSub>
+                <m:sSubPr>
+                  <m:ctrlPr>
+                    <w:rPr>
+                      <w:rFonts w:ascii="Cambria Math" w:hAnsi="Cambria Math"/>
+                      <w:i/>
+                      <w:sz w:val="24"/>
+                      <w:szCs w:val="24"/>
+                    </w:rPr>
+                  </m:ctrlPr>
+                </m:sSubPr>
+                <m:e>
+                  <m:r>
+                    <w:rPr>
+                      <w:rFonts w:ascii="Cambria Math" w:hAnsi="Cambria Math"/>
+                      <w:sz w:val="24"/>
+                      <w:szCs w:val="24"/>
+                    </w:rPr>
+                    <m:t>x</m:t>
+                  </m:r>
+                </m:e>
+                <m:sub>
+                  <m:r>
+                    <w:rPr>
+                      <w:rFonts w:ascii="Cambria Math" w:hAnsi="Cambria Math"/>
+                      <w:sz w:val="24"/>
+                      <w:szCs w:val="24"/>
+                    </w:rPr>
+                    <m:t>3</m:t>
+                  </m:r>
+                </m:sub>
+              </m:sSub>
+            </m:e>
+          </m:d>
+          <m:r>
+            <w:rPr>
+              <w:rFonts w:ascii="Cambria Math" w:hAnsi="Cambria Math"/>
+              <w:sz w:val="24"/>
+              <w:szCs w:val="24"/>
+            </w:rPr>
+            <m:t xml:space="preserve"> AND </m:t>
+          </m:r>
+          <m:d>
+            <m:dPr>
+              <m:ctrlPr>
+                <w:rPr>
+                  <w:rFonts w:ascii="Cambria Math" w:hAnsi="Cambria Math"/>
+                  <w:i/>
+                  <w:sz w:val="24"/>
+                  <w:szCs w:val="24"/>
+                </w:rPr>
+              </m:ctrlPr>
+            </m:dPr>
+            <m:e>
+              <m:r>
+                <w:rPr>
+                  <w:rFonts w:ascii="Cambria Math" w:hAnsi="Cambria Math"/>
+                  <w:sz w:val="24"/>
+                  <w:szCs w:val="24"/>
+                </w:rPr>
+                <m:t>¬</m:t>
+              </m:r>
+              <m:sSub>
+                <m:sSubPr>
+                  <m:ctrlPr>
+                    <w:rPr>
+                      <w:rFonts w:ascii="Cambria Math" w:hAnsi="Cambria Math"/>
+                      <w:i/>
+                      <w:sz w:val="24"/>
+                      <w:szCs w:val="24"/>
+                    </w:rPr>
+                  </m:ctrlPr>
+                </m:sSubPr>
+                <m:e>
+                  <m:r>
+                    <w:rPr>
+                      <w:rFonts w:ascii="Cambria Math" w:hAnsi="Cambria Math"/>
+                      <w:sz w:val="24"/>
+                      <w:szCs w:val="24"/>
+                    </w:rPr>
+                    <m:t>x</m:t>
+                  </m:r>
+                </m:e>
+                <m:sub>
+                  <m:r>
+                    <w:rPr>
+                      <w:rFonts w:ascii="Cambria Math" w:hAnsi="Cambria Math"/>
+                      <w:sz w:val="24"/>
+                      <w:szCs w:val="24"/>
+                    </w:rPr>
+                    <m:t>1</m:t>
+                  </m:r>
+                </m:sub>
+              </m:sSub>
+              <m:r>
+                <w:rPr>
+                  <w:rFonts w:ascii="Cambria Math" w:hAnsi="Cambria Math"/>
+                  <w:sz w:val="24"/>
+                  <w:szCs w:val="24"/>
+                </w:rPr>
+                <m:t xml:space="preserve"> OR ¬</m:t>
+              </m:r>
+              <m:sSub>
+                <m:sSubPr>
+                  <m:ctrlPr>
+                    <w:rPr>
+                      <w:rFonts w:ascii="Cambria Math" w:hAnsi="Cambria Math"/>
+                      <w:i/>
+                      <w:sz w:val="24"/>
+                      <w:szCs w:val="24"/>
+                    </w:rPr>
+                  </m:ctrlPr>
+                </m:sSubPr>
+                <m:e>
+                  <m:r>
+                    <w:rPr>
+                      <w:rFonts w:ascii="Cambria Math" w:hAnsi="Cambria Math"/>
+                      <w:sz w:val="24"/>
+                      <w:szCs w:val="24"/>
+                    </w:rPr>
+                    <m:t>x</m:t>
+                  </m:r>
+                </m:e>
+                <m:sub>
+                  <m:r>
+                    <w:rPr>
+                      <w:rFonts w:ascii="Cambria Math" w:hAnsi="Cambria Math"/>
+                      <w:sz w:val="24"/>
+                      <w:szCs w:val="24"/>
+                    </w:rPr>
+                    <m:t>2</m:t>
+                  </m:r>
+                </m:sub>
+              </m:sSub>
+              <m:r>
+                <w:rPr>
+                  <w:rFonts w:ascii="Cambria Math" w:hAnsi="Cambria Math"/>
+                  <w:sz w:val="24"/>
+                  <w:szCs w:val="24"/>
+                </w:rPr>
+                <m:t xml:space="preserve"> OR ¬</m:t>
+              </m:r>
+              <m:sSub>
+                <m:sSubPr>
+                  <m:ctrlPr>
+                    <w:rPr>
+                      <w:rFonts w:ascii="Cambria Math" w:hAnsi="Cambria Math"/>
+                      <w:i/>
+                      <w:sz w:val="24"/>
+                      <w:szCs w:val="24"/>
+                    </w:rPr>
+                  </m:ctrlPr>
+                </m:sSubPr>
+                <m:e>
+                  <m:r>
+                    <w:rPr>
+                      <w:rFonts w:ascii="Cambria Math" w:hAnsi="Cambria Math"/>
+                      <w:sz w:val="24"/>
+                      <w:szCs w:val="24"/>
+                    </w:rPr>
+                    <m:t>x</m:t>
+                  </m:r>
+                </m:e>
+                <m:sub>
+                  <m:r>
+                    <w:rPr>
+                      <w:rFonts w:ascii="Cambria Math" w:hAnsi="Cambria Math"/>
+                      <w:sz w:val="24"/>
+                      <w:szCs w:val="24"/>
+                    </w:rPr>
+                    <m:t>3</m:t>
+                  </m:r>
+                </m:sub>
+              </m:sSub>
+            </m:e>
+          </m:d>
+          <m:r>
+            <w:rPr>
+              <w:rFonts w:ascii="Cambria Math" w:hAnsi="Cambria Math"/>
+              <w:sz w:val="24"/>
+              <w:szCs w:val="24"/>
+            </w:rPr>
+            <m:t xml:space="preserve"> AND (¬</m:t>
+          </m:r>
+          <m:sSub>
+            <m:sSubPr>
+              <m:ctrlPr>
+                <w:rPr>
+                  <w:rFonts w:ascii="Cambria Math" w:hAnsi="Cambria Math"/>
+                  <w:i/>
+                  <w:sz w:val="24"/>
+                  <w:szCs w:val="24"/>
+                </w:rPr>
+              </m:ctrlPr>
+            </m:sSubPr>
+            <m:e>
+              <m:r>
+                <w:rPr>
+                  <w:rFonts w:ascii="Cambria Math" w:hAnsi="Cambria Math"/>
+                  <w:sz w:val="24"/>
+                  <w:szCs w:val="24"/>
+                </w:rPr>
+                <m:t>x</m:t>
+              </m:r>
+            </m:e>
+            <m:sub>
+              <m:r>
+                <w:rPr>
+                  <w:rFonts w:ascii="Cambria Math" w:hAnsi="Cambria Math"/>
+                  <w:sz w:val="24"/>
+                  <w:szCs w:val="24"/>
+                </w:rPr>
+                <m:t>1</m:t>
+              </m:r>
+            </m:sub>
+          </m:sSub>
+          <m:r>
+            <w:rPr>
+              <w:rFonts w:ascii="Cambria Math" w:hAnsi="Cambria Math"/>
+              <w:sz w:val="24"/>
+              <w:szCs w:val="24"/>
+            </w:rPr>
+            <m:t xml:space="preserve"> OR </m:t>
+          </m:r>
+          <m:sSub>
+            <m:sSubPr>
+              <m:ctrlPr>
+                <w:rPr>
+                  <w:rFonts w:ascii="Cambria Math" w:hAnsi="Cambria Math"/>
+                  <w:i/>
+                  <w:sz w:val="24"/>
+                  <w:szCs w:val="24"/>
+                </w:rPr>
+              </m:ctrlPr>
+            </m:sSubPr>
+            <m:e>
+              <m:r>
+                <w:rPr>
+                  <w:rFonts w:ascii="Cambria Math" w:hAnsi="Cambria Math"/>
+                  <w:sz w:val="24"/>
+                  <w:szCs w:val="24"/>
+                </w:rPr>
+                <m:t>x</m:t>
+              </m:r>
+            </m:e>
+            <m:sub>
+              <m:r>
+                <w:rPr>
+                  <w:rFonts w:ascii="Cambria Math" w:hAnsi="Cambria Math"/>
+                  <w:sz w:val="24"/>
+                  <w:szCs w:val="24"/>
+                </w:rPr>
+                <m:t>2</m:t>
+              </m:r>
+            </m:sub>
+          </m:sSub>
+          <m:r>
+            <w:rPr>
+              <w:rFonts w:ascii="Cambria Math" w:hAnsi="Cambria Math"/>
+              <w:sz w:val="24"/>
+              <w:szCs w:val="24"/>
+            </w:rPr>
+            <m:t xml:space="preserve"> OR </m:t>
+          </m:r>
+          <m:sSub>
+            <m:sSubPr>
+              <m:ctrlPr>
+                <w:rPr>
+                  <w:rFonts w:ascii="Cambria Math" w:hAnsi="Cambria Math"/>
+                  <w:i/>
+                  <w:sz w:val="24"/>
+                  <w:szCs w:val="24"/>
+                </w:rPr>
+              </m:ctrlPr>
+            </m:sSubPr>
+            <m:e>
+              <m:r>
+                <w:rPr>
+                  <w:rFonts w:ascii="Cambria Math" w:hAnsi="Cambria Math"/>
+                  <w:sz w:val="24"/>
+                  <w:szCs w:val="24"/>
+                </w:rPr>
+                <m:t>x</m:t>
+              </m:r>
+            </m:e>
+            <m:sub>
+              <m:r>
+                <w:rPr>
+                  <w:rFonts w:ascii="Cambria Math" w:hAnsi="Cambria Math"/>
+                  <w:sz w:val="24"/>
+                  <w:szCs w:val="24"/>
+                </w:rPr>
+                <m:t>3</m:t>
+              </m:r>
+            </m:sub>
+          </m:sSub>
+          <m:r>
+            <w:rPr>
+              <w:rFonts w:ascii="Cambria Math" w:hAnsi="Cambria Math"/>
+              <w:sz w:val="24"/>
+              <w:szCs w:val="24"/>
+            </w:rPr>
+            <m:t>)</m:t>
+          </m:r>
+        </m:oMath>
+      </m:oMathPara>
+    </w:p>
+    <w:p>
+      <w:pPr>
+        <w:jc w:val="right"/>
+        <w:rPr>
+          <w:sz w:val="24"/>
+          <w:szCs w:val="24"/>
+        </w:rPr>
+      </w:pPr>
+      <w:r>
+        <w:rPr>
+          <w:sz w:val="24"/>
+          <w:szCs w:val="24"/>
+        </w:rPr>
+        <w:t>[1].</w:t>
+      </w:r>
+    </w:p>
+    <w:p>
+      <w:pPr>
+        <w:rPr>
+          <w:sz w:val="24"/>
+          <w:szCs w:val="24"/>
+        </w:rPr>
+      </w:pPr>
+    </w:p>
+    <w:p>
+      <w:pPr>
+        <w:rPr>
+          <w:sz w:val="24"/>
+          <w:szCs w:val="24"/>
+        </w:rPr>
+      </w:pPr>
+    </w:p>
+    <w:p>
+      <w:pPr>
+        <w:rPr>
+          <w:sz w:val="24"/>
+          <w:szCs w:val="24"/>
+        </w:rPr>
+      </w:pPr>
+    </w:p>
+    <w:p>
+      <w:pPr>
         <w:rPr>
           <w:sz w:val="24"/>
           <w:szCs w:val="24"/>
@@ -3466,23 +5367,506 @@
           <w:szCs w:val="24"/>
         </w:rPr>
         <w:lastRenderedPageBreak/>
-        <w:t>References</w:t>
-      </w:r>
+        <w:t>The DIMACS representation of this is:</w:t>
+      </w:r>
+    </w:p>
+    <w:p>
+      <w:pPr>
+        <w:rPr>
+          <w:sz w:val="24"/>
+          <w:szCs w:val="24"/>
+        </w:rPr>
+      </w:pPr>
+      <w:r>
+        <w:rPr>
+          <w:sz w:val="24"/>
+          <w:szCs w:val="24"/>
+        </w:rPr>
+        <w:t>C example DIMACS-CNF 3-SAT</w:t>
+      </w:r>
+    </w:p>
+    <w:p>
+      <w:pPr>
+        <w:rPr>
+          <w:sz w:val="24"/>
+          <w:szCs w:val="24"/>
+        </w:rPr>
+      </w:pPr>
+      <w:r>
+        <w:rPr>
+          <w:sz w:val="24"/>
+          <w:szCs w:val="24"/>
+        </w:rPr>
+        <w:t xml:space="preserve">P </w:t>
+      </w:r>
+      <w:proofErr w:type="spellStart"/>
+      <w:r>
+        <w:rPr>
+          <w:sz w:val="24"/>
+          <w:szCs w:val="24"/>
+        </w:rPr>
+        <w:t>cnf</w:t>
+      </w:r>
+      <w:proofErr w:type="spellEnd"/>
+      <w:r>
+        <w:rPr>
+          <w:sz w:val="24"/>
+          <w:szCs w:val="24"/>
+        </w:rPr>
+        <w:t xml:space="preserve"> 3 3</w:t>
+      </w:r>
+    </w:p>
+    <w:p>
+      <w:pPr>
+        <w:rPr>
+          <w:sz w:val="24"/>
+          <w:szCs w:val="24"/>
+        </w:rPr>
+      </w:pPr>
+      <w:r>
+        <w:rPr>
+          <w:sz w:val="24"/>
+          <w:szCs w:val="24"/>
+        </w:rPr>
+        <w:t>1 2 -3 0</w:t>
+      </w:r>
+    </w:p>
+    <w:p>
+      <w:pPr>
+        <w:rPr>
+          <w:sz w:val="24"/>
+          <w:szCs w:val="24"/>
+        </w:rPr>
+      </w:pPr>
+      <w:r>
+        <w:rPr>
+          <w:sz w:val="24"/>
+          <w:szCs w:val="24"/>
+        </w:rPr>
+        <w:t>-1 -2 -3 0</w:t>
+      </w:r>
+    </w:p>
+    <w:p>
+      <w:pPr>
+        <w:rPr>
+          <w:sz w:val="24"/>
+          <w:szCs w:val="24"/>
+        </w:rPr>
+      </w:pPr>
+      <w:r>
+        <w:rPr>
+          <w:sz w:val="24"/>
+          <w:szCs w:val="24"/>
+        </w:rPr>
+        <w:t>-1 2 3 0</w:t>
+      </w:r>
+    </w:p>
+    <w:p>
+      <w:pPr>
+        <w:rPr>
+          <w:sz w:val="24"/>
+          <w:szCs w:val="24"/>
+        </w:rPr>
+      </w:pPr>
     </w:p>
     <w:p>
       <w:pPr>
         <w:pStyle w:val="ListParagraph"/>
         <w:numPr>
           <w:ilvl w:val="0"/>
-          <w:numId w:val="1"/>
+          <w:numId w:val="6"/>
         </w:numPr>
+        <w:rPr>
+          <w:sz w:val="24"/>
+          <w:szCs w:val="24"/>
+        </w:rPr>
+      </w:pPr>
+      <w:r>
+        <w:rPr>
+          <w:sz w:val="24"/>
+          <w:szCs w:val="24"/>
+        </w:rPr>
+        <w:t>In this first block of code, we import all the necessary packages to be able to use Grover’s oracle. We then adjusted the DIMACS file to represent the above problem.</w:t>
+      </w:r>
+    </w:p>
+    <w:p>
+      <w:pPr>
+        <w:rPr>
+          <w:sz w:val="24"/>
+          <w:szCs w:val="24"/>
+        </w:rPr>
+      </w:pPr>
+      <w:r>
+        <w:rPr>
+          <w:noProof/>
+          <w:sz w:val="24"/>
+          <w:szCs w:val="24"/>
+        </w:rPr>
+        <w:drawing>
+          <wp:anchor distT="0" distB="0" distL="114300" distR="114300" simplePos="0" relativeHeight="251658240" behindDoc="1" locked="0" layoutInCell="1" allowOverlap="1" wp14:anchorId="2DAF7044" wp14:editId="25FF0123">
+            <wp:simplePos x="0" y="0"/>
+            <wp:positionH relativeFrom="margin">
+              <wp:align>right</wp:align>
+            </wp:positionH>
+            <wp:positionV relativeFrom="paragraph">
+              <wp:posOffset>0</wp:posOffset>
+            </wp:positionV>
+            <wp:extent cx="5943600" cy="5051425"/>
+            <wp:effectExtent l="0" t="0" r="0" b="0"/>
+            <wp:wrapTight wrapText="bothSides">
+              <wp:wrapPolygon edited="0">
+                <wp:start x="0" y="0"/>
+                <wp:lineTo x="0" y="21505"/>
+                <wp:lineTo x="21531" y="21505"/>
+                <wp:lineTo x="21531" y="0"/>
+                <wp:lineTo x="0" y="0"/>
+              </wp:wrapPolygon>
+            </wp:wrapTight>
+            <wp:docPr id="1" name="Picture 1" descr="Graphical user interface, text, application&#10;&#10;Description automatically generated"/>
+            <wp:cNvGraphicFramePr>
+              <a:graphicFrameLocks xmlns:a="http://schemas.openxmlformats.org/drawingml/2006/main" noChangeAspect="1"/>
+            </wp:cNvGraphicFramePr>
+            <a:graphic xmlns:a="http://schemas.openxmlformats.org/drawingml/2006/main">
+              <a:graphicData uri="http://schemas.openxmlformats.org/drawingml/2006/picture">
+                <pic:pic xmlns:pic="http://schemas.openxmlformats.org/drawingml/2006/picture">
+                  <pic:nvPicPr>
+                    <pic:cNvPr id="1" name="Picture 1" descr="Graphical user interface, text, application&#10;&#10;Description automatically generated"/>
+                    <pic:cNvPicPr/>
+                  </pic:nvPicPr>
+                  <pic:blipFill>
+                    <a:blip r:embed="rId5">
+                      <a:extLst>
+                        <a:ext uri="{28A0092B-C50C-407E-A947-70E740481C1C}">
+                          <a14:useLocalDpi xmlns:a14="http://schemas.microsoft.com/office/drawing/2010/main" val="0"/>
+                        </a:ext>
+                      </a:extLst>
+                    </a:blip>
+                    <a:stretch>
+                      <a:fillRect/>
+                    </a:stretch>
+                  </pic:blipFill>
+                  <pic:spPr>
+                    <a:xfrm>
+                      <a:off x="0" y="0"/>
+                      <a:ext cx="5943600" cy="5051425"/>
+                    </a:xfrm>
+                    <a:prstGeom prst="rect">
+                      <a:avLst/>
+                    </a:prstGeom>
+                  </pic:spPr>
+                </pic:pic>
+              </a:graphicData>
+            </a:graphic>
+          </wp:anchor>
+        </w:drawing>
+      </w:r>
+      <w:r>
+        <w:rPr>
+          <w:sz w:val="24"/>
+          <w:szCs w:val="24"/>
+        </w:rPr>
+        <w:br w:type="page"/>
+      </w:r>
+    </w:p>
+    <w:p>
+      <w:pPr>
+        <w:rPr>
+          <w:sz w:val="24"/>
+          <w:szCs w:val="24"/>
+        </w:rPr>
+      </w:pPr>
+      <w:r>
+        <w:rPr>
+          <w:noProof/>
+          <w:sz w:val="24"/>
+          <w:szCs w:val="24"/>
+        </w:rPr>
+        <w:lastRenderedPageBreak/>
+        <w:drawing>
+          <wp:inline distT="0" distB="0" distL="0" distR="0" wp14:anchorId="0438A866" wp14:editId="1A3A5C49">
+            <wp:extent cx="5762625" cy="6430914"/>
+            <wp:effectExtent l="0" t="0" r="0" b="8255"/>
+            <wp:docPr id="3" name="Picture 3" descr="A picture containing text&#10;&#10;Description automatically generated"/>
+            <wp:cNvGraphicFramePr>
+              <a:graphicFrameLocks xmlns:a="http://schemas.openxmlformats.org/drawingml/2006/main" noChangeAspect="1"/>
+            </wp:cNvGraphicFramePr>
+            <a:graphic xmlns:a="http://schemas.openxmlformats.org/drawingml/2006/main">
+              <a:graphicData uri="http://schemas.openxmlformats.org/drawingml/2006/picture">
+                <pic:pic xmlns:pic="http://schemas.openxmlformats.org/drawingml/2006/picture">
+                  <pic:nvPicPr>
+                    <pic:cNvPr id="3" name="Picture 3" descr="A picture containing text&#10;&#10;Description automatically generated"/>
+                    <pic:cNvPicPr/>
+                  </pic:nvPicPr>
+                  <pic:blipFill>
+                    <a:blip r:embed="rId6">
+                      <a:extLst>
+                        <a:ext uri="{28A0092B-C50C-407E-A947-70E740481C1C}">
+                          <a14:useLocalDpi xmlns:a14="http://schemas.microsoft.com/office/drawing/2010/main" val="0"/>
+                        </a:ext>
+                      </a:extLst>
+                    </a:blip>
+                    <a:stretch>
+                      <a:fillRect/>
+                    </a:stretch>
+                  </pic:blipFill>
+                  <pic:spPr>
+                    <a:xfrm>
+                      <a:off x="0" y="0"/>
+                      <a:ext cx="5768408" cy="6437367"/>
+                    </a:xfrm>
+                    <a:prstGeom prst="rect">
+                      <a:avLst/>
+                    </a:prstGeom>
+                  </pic:spPr>
+                </pic:pic>
+              </a:graphicData>
+            </a:graphic>
+          </wp:inline>
+        </w:drawing>
+      </w:r>
+    </w:p>
+    <w:p>
+      <w:pPr>
+        <w:rPr>
+          <w:sz w:val="24"/>
+          <w:szCs w:val="24"/>
+        </w:rPr>
+      </w:pPr>
+      <w:r>
+        <w:rPr>
+          <w:sz w:val="24"/>
+          <w:szCs w:val="24"/>
+        </w:rPr>
+        <w:br w:type="page"/>
+      </w:r>
+    </w:p>
+    <w:p>
+      <w:pPr>
+        <w:rPr>
+          <w:sz w:val="24"/>
+          <w:szCs w:val="24"/>
+        </w:rPr>
+      </w:pPr>
+      <w:r>
+        <w:rPr>
+          <w:noProof/>
+          <w:sz w:val="24"/>
+          <w:szCs w:val="24"/>
+        </w:rPr>
+        <w:lastRenderedPageBreak/>
+        <w:drawing>
+          <wp:inline distT="0" distB="0" distL="0" distR="0" wp14:anchorId="0DDEE2FB" wp14:editId="547116A3">
+            <wp:extent cx="5867400" cy="5257670"/>
+            <wp:effectExtent l="0" t="0" r="0" b="635"/>
+            <wp:docPr id="4" name="Picture 4" descr="Chart, bar chart&#10;&#10;Description automatically generated"/>
+            <wp:cNvGraphicFramePr>
+              <a:graphicFrameLocks xmlns:a="http://schemas.openxmlformats.org/drawingml/2006/main" noChangeAspect="1"/>
+            </wp:cNvGraphicFramePr>
+            <a:graphic xmlns:a="http://schemas.openxmlformats.org/drawingml/2006/main">
+              <a:graphicData uri="http://schemas.openxmlformats.org/drawingml/2006/picture">
+                <pic:pic xmlns:pic="http://schemas.openxmlformats.org/drawingml/2006/picture">
+                  <pic:nvPicPr>
+                    <pic:cNvPr id="4" name="Picture 4" descr="Chart, bar chart&#10;&#10;Description automatically generated"/>
+                    <pic:cNvPicPr/>
+                  </pic:nvPicPr>
+                  <pic:blipFill>
+                    <a:blip r:embed="rId7">
+                      <a:extLst>
+                        <a:ext uri="{28A0092B-C50C-407E-A947-70E740481C1C}">
+                          <a14:useLocalDpi xmlns:a14="http://schemas.microsoft.com/office/drawing/2010/main" val="0"/>
+                        </a:ext>
+                      </a:extLst>
+                    </a:blip>
+                    <a:stretch>
+                      <a:fillRect/>
+                    </a:stretch>
+                  </pic:blipFill>
+                  <pic:spPr>
+                    <a:xfrm>
+                      <a:off x="0" y="0"/>
+                      <a:ext cx="5871902" cy="5261704"/>
+                    </a:xfrm>
+                    <a:prstGeom prst="rect">
+                      <a:avLst/>
+                    </a:prstGeom>
+                  </pic:spPr>
+                </pic:pic>
+              </a:graphicData>
+            </a:graphic>
+          </wp:inline>
+        </w:drawing>
+      </w:r>
+    </w:p>
+    <w:p>
+      <w:pPr>
+        <w:rPr>
+          <w:sz w:val="24"/>
+          <w:szCs w:val="24"/>
+        </w:rPr>
+      </w:pPr>
+      <w:r>
+        <w:rPr>
+          <w:sz w:val="24"/>
+          <w:szCs w:val="24"/>
+        </w:rPr>
+        <w:br w:type="page"/>
+      </w:r>
+    </w:p>
+    <w:p>
+      <w:pPr>
+        <w:rPr>
+          <w:sz w:val="24"/>
+          <w:szCs w:val="24"/>
+        </w:rPr>
+      </w:pPr>
+      <w:r>
+        <w:rPr>
+          <w:noProof/>
+          <w:sz w:val="24"/>
+          <w:szCs w:val="24"/>
+        </w:rPr>
+        <w:lastRenderedPageBreak/>
+        <w:drawing>
+          <wp:inline distT="0" distB="0" distL="0" distR="0" wp14:anchorId="73DA8F4F" wp14:editId="494C85CC">
+            <wp:extent cx="5943600" cy="2687320"/>
+            <wp:effectExtent l="0" t="0" r="0" b="0"/>
+            <wp:docPr id="5" name="Picture 5" descr="Graphical user interface, text&#10;&#10;Description automatically generated"/>
+            <wp:cNvGraphicFramePr>
+              <a:graphicFrameLocks xmlns:a="http://schemas.openxmlformats.org/drawingml/2006/main" noChangeAspect="1"/>
+            </wp:cNvGraphicFramePr>
+            <a:graphic xmlns:a="http://schemas.openxmlformats.org/drawingml/2006/main">
+              <a:graphicData uri="http://schemas.openxmlformats.org/drawingml/2006/picture">
+                <pic:pic xmlns:pic="http://schemas.openxmlformats.org/drawingml/2006/picture">
+                  <pic:nvPicPr>
+                    <pic:cNvPr id="5" name="Picture 5" descr="Graphical user interface, text&#10;&#10;Description automatically generated"/>
+                    <pic:cNvPicPr/>
+                  </pic:nvPicPr>
+                  <pic:blipFill>
+                    <a:blip r:embed="rId8">
+                      <a:extLst>
+                        <a:ext uri="{28A0092B-C50C-407E-A947-70E740481C1C}">
+                          <a14:useLocalDpi xmlns:a14="http://schemas.microsoft.com/office/drawing/2010/main" val="0"/>
+                        </a:ext>
+                      </a:extLst>
+                    </a:blip>
+                    <a:stretch>
+                      <a:fillRect/>
+                    </a:stretch>
+                  </pic:blipFill>
+                  <pic:spPr>
+                    <a:xfrm>
+                      <a:off x="0" y="0"/>
+                      <a:ext cx="5943600" cy="2687320"/>
+                    </a:xfrm>
+                    <a:prstGeom prst="rect">
+                      <a:avLst/>
+                    </a:prstGeom>
+                  </pic:spPr>
+                </pic:pic>
+              </a:graphicData>
+            </a:graphic>
+          </wp:inline>
+        </w:drawing>
+      </w:r>
+      <w:r>
+        <w:rPr>
+          <w:sz w:val="24"/>
+          <w:szCs w:val="24"/>
+        </w:rPr>
+        <w:br w:type="page"/>
+      </w:r>
+    </w:p>
+    <w:p>
+      <w:pPr>
+        <w:rPr>
+          <w:b/>
+          <w:bCs/>
+          <w:sz w:val="24"/>
+          <w:szCs w:val="24"/>
+        </w:rPr>
+      </w:pPr>
+    </w:p>
+    <w:p>
+      <w:pPr>
         <w:spacing w:after="0" w:line="360" w:lineRule="auto"/>
-        <w:rPr>
-          <w:sz w:val="24"/>
-          <w:szCs w:val="24"/>
-        </w:rPr>
-      </w:pPr>
-      <w:hyperlink r:id="rId5" w:history="1">
+        <w:jc w:val="center"/>
+        <w:rPr>
+          <w:sz w:val="24"/>
+          <w:szCs w:val="24"/>
+        </w:rPr>
+      </w:pPr>
+      <w:r>
+        <w:rPr>
+          <w:sz w:val="24"/>
+          <w:szCs w:val="24"/>
+        </w:rPr>
+        <w:t>References</w:t>
+      </w:r>
+    </w:p>
+    <w:p>
+      <w:pPr>
+        <w:spacing w:after="0" w:line="360" w:lineRule="auto"/>
+        <w:ind w:left="720" w:hanging="720"/>
+        <w:rPr>
+          <w:sz w:val="24"/>
+          <w:szCs w:val="24"/>
+        </w:rPr>
+      </w:pPr>
+      <w:r>
+        <w:rPr>
+          <w:sz w:val="24"/>
+          <w:szCs w:val="24"/>
+        </w:rPr>
+        <w:t xml:space="preserve">[1] </w:t>
+      </w:r>
+      <w:r>
+        <w:rPr>
+          <w:sz w:val="24"/>
+          <w:szCs w:val="24"/>
+        </w:rPr>
+        <w:tab/>
+        <w:t xml:space="preserve">The Jupiter Book Community, </w:t>
+      </w:r>
+      <w:r>
+        <w:rPr>
+          <w:i/>
+          <w:iCs/>
+          <w:sz w:val="24"/>
+          <w:szCs w:val="24"/>
+        </w:rPr>
+        <w:t>Solving Satisfiability Problems using Grover’s Algorithm.</w:t>
+      </w:r>
+      <w:r>
+        <w:rPr>
+          <w:sz w:val="24"/>
+          <w:szCs w:val="24"/>
+        </w:rPr>
+        <w:t xml:space="preserve"> </w:t>
+      </w:r>
+      <w:proofErr w:type="spellStart"/>
+      <w:r>
+        <w:rPr>
+          <w:sz w:val="24"/>
+          <w:szCs w:val="24"/>
+        </w:rPr>
+        <w:t>Quskit</w:t>
+      </w:r>
+      <w:proofErr w:type="spellEnd"/>
+      <w:r>
+        <w:rPr>
+          <w:sz w:val="24"/>
+          <w:szCs w:val="24"/>
+        </w:rPr>
+        <w:t xml:space="preserve">. </w:t>
+      </w:r>
+      <w:r>
+        <w:rPr>
+          <w:sz w:val="24"/>
+          <w:szCs w:val="24"/>
+        </w:rPr>
+        <w:t xml:space="preserve">Accessed on: Nov. 30, 2021. [Online]. Available: </w:t>
+      </w:r>
+      <w:hyperlink r:id="rId9" w:history="1">
         <w:r>
           <w:rPr>
             <w:rStyle w:val="Hyperlink"/>
@@ -3495,23 +5879,106 @@
     </w:p>
     <w:p>
       <w:pPr>
-        <w:pStyle w:val="ListParagraph"/>
-        <w:numPr>
-          <w:ilvl w:val="0"/>
-          <w:numId w:val="1"/>
-        </w:numPr>
         <w:spacing w:after="0" w:line="360" w:lineRule="auto"/>
-        <w:rPr>
-          <w:sz w:val="24"/>
-          <w:szCs w:val="24"/>
-        </w:rPr>
-      </w:pPr>
-      <w:r>
-        <w:rPr>
-          <w:sz w:val="24"/>
-          <w:szCs w:val="24"/>
-        </w:rPr>
-        <w:t>Textbook by Lipton</w:t>
+        <w:ind w:left="720" w:hanging="720"/>
+        <w:rPr>
+          <w:sz w:val="24"/>
+          <w:szCs w:val="24"/>
+        </w:rPr>
+      </w:pPr>
+      <w:r>
+        <w:rPr>
+          <w:sz w:val="24"/>
+          <w:szCs w:val="24"/>
+        </w:rPr>
+        <w:t xml:space="preserve">[2] </w:t>
+      </w:r>
+      <w:r>
+        <w:rPr>
+          <w:sz w:val="24"/>
+          <w:szCs w:val="24"/>
+        </w:rPr>
+        <w:tab/>
+        <w:t xml:space="preserve">R. J. Lipton and K. W. Regan, </w:t>
+      </w:r>
+      <w:r>
+        <w:rPr>
+          <w:i/>
+          <w:iCs/>
+          <w:sz w:val="24"/>
+          <w:szCs w:val="24"/>
+        </w:rPr>
+        <w:t>Introduction to Quantum Algorithms via Linear Algebra</w:t>
+      </w:r>
+      <w:r>
+        <w:rPr>
+          <w:sz w:val="24"/>
+          <w:szCs w:val="24"/>
+        </w:rPr>
+        <w:t>, 2</w:t>
+      </w:r>
+      <w:r>
+        <w:rPr>
+          <w:sz w:val="24"/>
+          <w:szCs w:val="24"/>
+          <w:vertAlign w:val="superscript"/>
+        </w:rPr>
+        <w:t>nd</w:t>
+      </w:r>
+      <w:r>
+        <w:rPr>
+          <w:sz w:val="24"/>
+          <w:szCs w:val="24"/>
+        </w:rPr>
+        <w:t xml:space="preserve"> ed. Cambridge, MA: The MIT Press, 2021.</w:t>
+      </w:r>
+    </w:p>
+    <w:p>
+      <w:pPr>
+        <w:spacing w:after="0" w:line="360" w:lineRule="auto"/>
+        <w:ind w:left="720" w:hanging="720"/>
+        <w:rPr>
+          <w:sz w:val="24"/>
+          <w:szCs w:val="24"/>
+        </w:rPr>
+      </w:pPr>
+      <w:r>
+        <w:rPr>
+          <w:sz w:val="24"/>
+          <w:szCs w:val="24"/>
+        </w:rPr>
+        <w:t xml:space="preserve">[3] </w:t>
+      </w:r>
+      <w:r>
+        <w:rPr>
+          <w:sz w:val="24"/>
+          <w:szCs w:val="24"/>
+        </w:rPr>
+        <w:tab/>
+        <w:t xml:space="preserve">IBM, </w:t>
+      </w:r>
+      <w:r>
+        <w:rPr>
+          <w:i/>
+          <w:iCs/>
+          <w:sz w:val="24"/>
+          <w:szCs w:val="24"/>
+        </w:rPr>
+        <w:t>IBM Quantum.</w:t>
+      </w:r>
+      <w:r>
+        <w:rPr>
+          <w:sz w:val="24"/>
+          <w:szCs w:val="24"/>
+        </w:rPr>
+        <w:t xml:space="preserve"> Accessed on: Nov. 30, 2021. [Online]. Available: </w:t>
+      </w:r>
+      <w:r>
+        <w:rPr>
+          <w:sz w:val="24"/>
+          <w:szCs w:val="24"/>
+        </w:rPr>
+        <w:t>https://quantum-computing.ibm.com/</w:t>
       </w:r>
     </w:p>
     <w:sectPr>
@@ -3616,6 +6083,95 @@
     </w:lvl>
   </w:abstractNum>
   <w:abstractNum w:abstractNumId="1" w15:restartNumberingAfterBreak="0">
+    <w:nsid w:val="27F51679"/>
+    <w:multiLevelType w:val="hybridMultilevel"/>
+    <w:tmpl w:val="B44E858A"/>
+    <w:lvl w:ilvl="0" w:tplc="8CBC838A">
+      <w:start w:val="1"/>
+      <w:numFmt w:val="decimal"/>
+      <w:lvlText w:val="%1."/>
+      <w:lvlJc w:val="left"/>
+      <w:pPr>
+        <w:ind w:left="720" w:hanging="360"/>
+      </w:pPr>
+      <w:rPr>
+        <w:rFonts w:hint="default"/>
+      </w:rPr>
+    </w:lvl>
+    <w:lvl w:ilvl="1" w:tplc="10090019" w:tentative="1">
+      <w:start w:val="1"/>
+      <w:numFmt w:val="lowerLetter"/>
+      <w:lvlText w:val="%2."/>
+      <w:lvlJc w:val="left"/>
+      <w:pPr>
+        <w:ind w:left="1440" w:hanging="360"/>
+      </w:pPr>
+    </w:lvl>
+    <w:lvl w:ilvl="2" w:tplc="1009001B" w:tentative="1">
+      <w:start w:val="1"/>
+      <w:numFmt w:val="lowerRoman"/>
+      <w:lvlText w:val="%3."/>
+      <w:lvlJc w:val="right"/>
+      <w:pPr>
+        <w:ind w:left="2160" w:hanging="180"/>
+      </w:pPr>
+    </w:lvl>
+    <w:lvl w:ilvl="3" w:tplc="1009000F" w:tentative="1">
+      <w:start w:val="1"/>
+      <w:numFmt w:val="decimal"/>
+      <w:lvlText w:val="%4."/>
+      <w:lvlJc w:val="left"/>
+      <w:pPr>
+        <w:ind w:left="2880" w:hanging="360"/>
+      </w:pPr>
+    </w:lvl>
+    <w:lvl w:ilvl="4" w:tplc="10090019" w:tentative="1">
+      <w:start w:val="1"/>
+      <w:numFmt w:val="lowerLetter"/>
+      <w:lvlText w:val="%5."/>
+      <w:lvlJc w:val="left"/>
+      <w:pPr>
+        <w:ind w:left="3600" w:hanging="360"/>
+      </w:pPr>
+    </w:lvl>
+    <w:lvl w:ilvl="5" w:tplc="1009001B" w:tentative="1">
+      <w:start w:val="1"/>
+      <w:numFmt w:val="lowerRoman"/>
+      <w:lvlText w:val="%6."/>
+      <w:lvlJc w:val="right"/>
+      <w:pPr>
+        <w:ind w:left="4320" w:hanging="180"/>
+      </w:pPr>
+    </w:lvl>
+    <w:lvl w:ilvl="6" w:tplc="1009000F" w:tentative="1">
+      <w:start w:val="1"/>
+      <w:numFmt w:val="decimal"/>
+      <w:lvlText w:val="%7."/>
+      <w:lvlJc w:val="left"/>
+      <w:pPr>
+        <w:ind w:left="5040" w:hanging="360"/>
+      </w:pPr>
+    </w:lvl>
+    <w:lvl w:ilvl="7" w:tplc="10090019" w:tentative="1">
+      <w:start w:val="1"/>
+      <w:numFmt w:val="lowerLetter"/>
+      <w:lvlText w:val="%8."/>
+      <w:lvlJc w:val="left"/>
+      <w:pPr>
+        <w:ind w:left="5760" w:hanging="360"/>
+      </w:pPr>
+    </w:lvl>
+    <w:lvl w:ilvl="8" w:tplc="1009001B" w:tentative="1">
+      <w:start w:val="1"/>
+      <w:numFmt w:val="lowerRoman"/>
+      <w:lvlText w:val="%9."/>
+      <w:lvlJc w:val="right"/>
+      <w:pPr>
+        <w:ind w:left="6480" w:hanging="180"/>
+      </w:pPr>
+    </w:lvl>
+  </w:abstractNum>
+  <w:abstractNum w:abstractNumId="2" w15:restartNumberingAfterBreak="0">
     <w:nsid w:val="2AAC3DC3"/>
     <w:multiLevelType w:val="hybridMultilevel"/>
     <w:tmpl w:val="6CCA14FA"/>
@@ -3701,7 +6257,7 @@
       </w:pPr>
     </w:lvl>
   </w:abstractNum>
-  <w:abstractNum w:abstractNumId="2" w15:restartNumberingAfterBreak="0">
+  <w:abstractNum w:abstractNumId="3" w15:restartNumberingAfterBreak="0">
     <w:nsid w:val="3EEA661F"/>
     <w:multiLevelType w:val="hybridMultilevel"/>
     <w:tmpl w:val="136C85DC"/>
@@ -3787,7 +6343,7 @@
       </w:pPr>
     </w:lvl>
   </w:abstractNum>
-  <w:abstractNum w:abstractNumId="3" w15:restartNumberingAfterBreak="0">
+  <w:abstractNum w:abstractNumId="4" w15:restartNumberingAfterBreak="0">
     <w:nsid w:val="419C4EC6"/>
     <w:multiLevelType w:val="hybridMultilevel"/>
     <w:tmpl w:val="9306B8F0"/>
@@ -3873,7 +6429,7 @@
       </w:pPr>
     </w:lvl>
   </w:abstractNum>
-  <w:abstractNum w:abstractNumId="4" w15:restartNumberingAfterBreak="0">
+  <w:abstractNum w:abstractNumId="5" w15:restartNumberingAfterBreak="0">
     <w:nsid w:val="50A57FC2"/>
     <w:multiLevelType w:val="hybridMultilevel"/>
     <w:tmpl w:val="03E26DEC"/>
@@ -3990,16 +6546,19 @@
     <w:abstractNumId w:val="0"/>
   </w:num>
   <w:num w:numId="2">
+    <w:abstractNumId w:val="5"/>
+  </w:num>
+  <w:num w:numId="3">
+    <w:abstractNumId w:val="2"/>
+  </w:num>
+  <w:num w:numId="4">
+    <w:abstractNumId w:val="3"/>
+  </w:num>
+  <w:num w:numId="5">
     <w:abstractNumId w:val="4"/>
   </w:num>
-  <w:num w:numId="3">
+  <w:num w:numId="6">
     <w:abstractNumId w:val="1"/>
-  </w:num>
-  <w:num w:numId="4">
-    <w:abstractNumId w:val="2"/>
-  </w:num>
-  <w:num w:numId="5">
-    <w:abstractNumId w:val="3"/>
   </w:num>
 </w:numbering>
 </file>

</xml_diff>

<commit_message>
finishing the first part of the paper
</commit_message>
<xml_diff>
--- a/docs/Grover.docx
+++ b/docs/Grover.docx
@@ -5367,16 +5367,37 @@
           <w:szCs w:val="24"/>
         </w:rPr>
         <w:lastRenderedPageBreak/>
-        <w:t>The DIMACS representation of this is:</w:t>
-      </w:r>
-    </w:p>
-    <w:p>
-      <w:pPr>
-        <w:rPr>
-          <w:sz w:val="24"/>
-          <w:szCs w:val="24"/>
-        </w:rPr>
-      </w:pPr>
+        <w:t>The DIMACS representation of this</w:t>
+      </w:r>
+      <w:r>
+        <w:rPr>
+          <w:sz w:val="24"/>
+          <w:szCs w:val="24"/>
+        </w:rPr>
+        <w:t xml:space="preserve"> problem</w:t>
+      </w:r>
+      <w:r>
+        <w:rPr>
+          <w:sz w:val="24"/>
+          <w:szCs w:val="24"/>
+        </w:rPr>
+        <w:t xml:space="preserve"> is:</w:t>
+      </w:r>
+    </w:p>
+    <w:p>
+      <w:pPr>
+        <w:rPr>
+          <w:sz w:val="24"/>
+          <w:szCs w:val="24"/>
+        </w:rPr>
+      </w:pPr>
+      <w:r>
+        <w:rPr>
+          <w:sz w:val="24"/>
+          <w:szCs w:val="24"/>
+        </w:rPr>
+        <w:tab/>
+      </w:r>
       <w:r>
         <w:rPr>
           <w:sz w:val="24"/>
@@ -5397,6 +5418,13 @@
           <w:sz w:val="24"/>
           <w:szCs w:val="24"/>
         </w:rPr>
+        <w:tab/>
+      </w:r>
+      <w:r>
+        <w:rPr>
+          <w:sz w:val="24"/>
+          <w:szCs w:val="24"/>
+        </w:rPr>
         <w:t xml:space="preserve">P </w:t>
       </w:r>
       <w:proofErr w:type="spellStart"/>
@@ -5428,6 +5456,13 @@
           <w:sz w:val="24"/>
           <w:szCs w:val="24"/>
         </w:rPr>
+        <w:tab/>
+      </w:r>
+      <w:r>
+        <w:rPr>
+          <w:sz w:val="24"/>
+          <w:szCs w:val="24"/>
+        </w:rPr>
         <w:t>1 2 -3 0</w:t>
       </w:r>
     </w:p>
@@ -5443,6 +5478,13 @@
           <w:sz w:val="24"/>
           <w:szCs w:val="24"/>
         </w:rPr>
+        <w:tab/>
+      </w:r>
+      <w:r>
+        <w:rPr>
+          <w:sz w:val="24"/>
+          <w:szCs w:val="24"/>
+        </w:rPr>
         <w:t>-1 -2 -3 0</w:t>
       </w:r>
     </w:p>
@@ -5453,6 +5495,13 @@
           <w:szCs w:val="24"/>
         </w:rPr>
       </w:pPr>
+      <w:r>
+        <w:rPr>
+          <w:sz w:val="24"/>
+          <w:szCs w:val="24"/>
+        </w:rPr>
+        <w:tab/>
+      </w:r>
       <w:r>
         <w:rPr>
           <w:sz w:val="24"/>
@@ -5565,16 +5614,24 @@
           <w:sz w:val="24"/>
           <w:szCs w:val="24"/>
         </w:rPr>
+        <w:t>The circuit is shown in the picture above.</w:t>
+      </w:r>
+    </w:p>
+    <w:p>
+      <w:pPr>
+        <w:jc w:val="center"/>
+        <w:rPr>
+          <w:sz w:val="24"/>
+          <w:szCs w:val="24"/>
+        </w:rPr>
+      </w:pPr>
+      <w:r>
+        <w:rPr>
+          <w:sz w:val="24"/>
+          <w:szCs w:val="24"/>
+        </w:rPr>
         <w:br w:type="page"/>
       </w:r>
-    </w:p>
-    <w:p>
-      <w:pPr>
-        <w:rPr>
-          <w:sz w:val="24"/>
-          <w:szCs w:val="24"/>
-        </w:rPr>
-      </w:pPr>
       <w:r>
         <w:rPr>
           <w:noProof/>
@@ -5583,9 +5640,9 @@
         </w:rPr>
         <w:lastRenderedPageBreak/>
         <w:drawing>
-          <wp:inline distT="0" distB="0" distL="0" distR="0" wp14:anchorId="0438A866" wp14:editId="1A3A5C49">
-            <wp:extent cx="5762625" cy="6430914"/>
-            <wp:effectExtent l="0" t="0" r="0" b="8255"/>
+          <wp:inline distT="0" distB="0" distL="0" distR="0" wp14:anchorId="175EF039" wp14:editId="30326E8F">
+            <wp:extent cx="5035756" cy="5619750"/>
+            <wp:effectExtent l="0" t="0" r="0" b="0"/>
             <wp:docPr id="3" name="Picture 3" descr="A picture containing text&#10;&#10;Description automatically generated"/>
             <wp:cNvGraphicFramePr>
               <a:graphicFrameLocks xmlns:a="http://schemas.openxmlformats.org/drawingml/2006/main" noChangeAspect="1"/>
@@ -5612,7 +5669,7 @@
                   <pic:spPr>
                     <a:xfrm>
                       <a:off x="0" y="0"/>
-                      <a:ext cx="5768408" cy="6437367"/>
+                      <a:ext cx="5060805" cy="5647704"/>
                     </a:xfrm>
                     <a:prstGeom prst="rect">
                       <a:avLst/>
@@ -5624,6 +5681,15 @@
           </wp:inline>
         </w:drawing>
       </w:r>
+    </w:p>
+    <w:p>
+      <w:pPr>
+        <w:jc w:val="center"/>
+        <w:rPr>
+          <w:sz w:val="24"/>
+          <w:szCs w:val="24"/>
+        </w:rPr>
+      </w:pPr>
     </w:p>
     <w:p>
       <w:pPr>

</xml_diff>